<commit_message>
Aggiunta di altri requisiti funzionali
Aggiunta dei requisiti funzionali riguardanti i ruoli: gestore catalogo, gestore dipendenti, validatore
</commit_message>
<xml_diff>
--- a/CinemaniaBooking - Problem statement.docx
+++ b/CinemaniaBooking - Problem statement.docx
@@ -2051,13 +2051,8 @@
         <w:t>Questo porta a errori, inefficienza e insoddisfazione dei clienti</w:t>
       </w:r>
       <w:r>
-        <w:t xml:space="preserve">; </w:t>
-      </w:r>
-      <w:proofErr w:type="gramStart"/>
-      <w:r>
-        <w:t>pertanto</w:t>
-      </w:r>
-      <w:proofErr w:type="gramEnd"/>
+        <w:t>; pertanto</w:t>
+      </w:r>
       <w:r>
         <w:t xml:space="preserve"> </w:t>
       </w:r>
@@ -2200,25 +2195,7 @@
           <w:sz w:val="22"/>
           <w:szCs w:val="22"/>
         </w:rPr>
-        <w:t xml:space="preserve">L’utente Mario Rossi vuole vedere Shrek 3 ma non sa se è presente al cinema, quindi decide di entrare su CinemaniaBooking.com e sulla home page effettua il login usando le credenziali </w:t>
-      </w:r>
-      <w:proofErr w:type="gramStart"/>
-      <w:r>
-        <w:rPr>
-          <w:rFonts w:ascii="Calibri" w:hAnsi="Calibri" w:cs="Calibri"/>
-          <w:sz w:val="22"/>
-          <w:szCs w:val="22"/>
-        </w:rPr>
-        <w:t>Utente:rossimario@mail.it</w:t>
-      </w:r>
-      <w:proofErr w:type="gramEnd"/>
-      <w:r>
-        <w:rPr>
-          <w:rFonts w:ascii="Calibri" w:hAnsi="Calibri" w:cs="Calibri"/>
-          <w:sz w:val="22"/>
-          <w:szCs w:val="22"/>
-        </w:rPr>
-        <w:t xml:space="preserve"> Pw:Mario_1234.</w:t>
+        <w:t>L’utente Mario Rossi vuole vedere Shrek 3 ma non sa se è presente al cinema, quindi decide di entrare su CinemaniaBooking.com e sulla home page effettua il login usando le credenziali Utente:rossimario@mail.it Pw:Mario_1234.</w:t>
       </w:r>
     </w:p>
     <w:p>
@@ -2272,25 +2249,7 @@
           <w:sz w:val="22"/>
           <w:szCs w:val="22"/>
         </w:rPr>
-        <w:t xml:space="preserve">Mario scorre l’elenco e clicca sulla proiezione del 18 </w:t>
-      </w:r>
-      <w:proofErr w:type="gramStart"/>
-      <w:r>
-        <w:rPr>
-          <w:rFonts w:ascii="Calibri" w:hAnsi="Calibri" w:cs="Calibri"/>
-          <w:sz w:val="22"/>
-          <w:szCs w:val="22"/>
-        </w:rPr>
-        <w:t>Ottobre</w:t>
-      </w:r>
-      <w:proofErr w:type="gramEnd"/>
-      <w:r>
-        <w:rPr>
-          <w:rFonts w:ascii="Calibri" w:hAnsi="Calibri" w:cs="Calibri"/>
-          <w:sz w:val="22"/>
-          <w:szCs w:val="22"/>
-        </w:rPr>
-        <w:t xml:space="preserve"> alle 15:15 a Salerno nella sala 3;</w:t>
+        <w:t>Mario scorre l’elenco e clicca sulla proiezione del 18 Ottobre alle 15:15 a Salerno nella sala 3;</w:t>
       </w:r>
     </w:p>
     <w:p>
@@ -2326,25 +2285,7 @@
           <w:sz w:val="22"/>
           <w:szCs w:val="22"/>
         </w:rPr>
-        <w:t xml:space="preserve">verificate le informazioni a Mario viene inviata una mail con una copia del biglietto e contemporaneamente viene reindirizzato su una pagina di checkout su cui viene visualizzato il biglietto su cui è presente un codice a barre </w:t>
-      </w:r>
-      <w:proofErr w:type="gramStart"/>
-      <w:r>
-        <w:rPr>
-          <w:rFonts w:ascii="Calibri" w:hAnsi="Calibri" w:cs="Calibri"/>
-          <w:sz w:val="22"/>
-          <w:szCs w:val="22"/>
-        </w:rPr>
-        <w:t>identificativo,ed</w:t>
-      </w:r>
-      <w:proofErr w:type="gramEnd"/>
-      <w:r>
-        <w:rPr>
-          <w:rFonts w:ascii="Calibri" w:hAnsi="Calibri" w:cs="Calibri"/>
-          <w:sz w:val="22"/>
-          <w:szCs w:val="22"/>
-        </w:rPr>
-        <w:t xml:space="preserve"> i messaggi “transazione andata a buon fine” e “una copia del biglietto è stata inviata alla tua mail”.</w:t>
+        <w:t>verificate le informazioni a Mario viene inviata una mail con una copia del biglietto e contemporaneamente viene reindirizzato su una pagina di checkout su cui viene visualizzato il biglietto su cui è presente un codice a barre identificativo,ed i messaggi “transazione andata a buon fine” e “una copia del biglietto è stata inviata alla tua mail”.</w:t>
       </w:r>
     </w:p>
     <w:p>
@@ -2483,6 +2424,7 @@
           <w:sz w:val="24"/>
           <w:szCs w:val="24"/>
         </w:rPr>
+        <w:lastRenderedPageBreak/>
         <w:t>S</w:t>
       </w:r>
       <w:r>
@@ -2606,43 +2548,7 @@
           <w:sz w:val="22"/>
           <w:szCs w:val="22"/>
         </w:rPr>
-        <w:t xml:space="preserve">Giacomo decide di vedere il film a Milano il 30 </w:t>
-      </w:r>
-      <w:proofErr w:type="gramStart"/>
-      <w:r>
-        <w:rPr>
-          <w:rFonts w:ascii="Calibri" w:hAnsi="Calibri" w:cs="Calibri"/>
-          <w:sz w:val="22"/>
-          <w:szCs w:val="22"/>
-        </w:rPr>
-        <w:t>Ottobre</w:t>
-      </w:r>
-      <w:proofErr w:type="gramEnd"/>
-      <w:r>
-        <w:rPr>
-          <w:rFonts w:ascii="Calibri" w:hAnsi="Calibri" w:cs="Calibri"/>
-          <w:sz w:val="22"/>
-          <w:szCs w:val="22"/>
-        </w:rPr>
-        <w:t xml:space="preserve"> in sala 1 alle 13:00 quindi clicca sull’elenco per confermare la sua scelta. Non essendo autenticato Giacomo viene portato sulla pagina di login, ma Giacomo non ha un account quindi preme sul pulsante “registrati ora”, il sito lo reindirizza su di una pagina in cui Giacomo inserisce il </w:t>
-      </w:r>
-      <w:proofErr w:type="gramStart"/>
-      <w:r>
-        <w:rPr>
-          <w:rFonts w:ascii="Calibri" w:hAnsi="Calibri" w:cs="Calibri"/>
-          <w:sz w:val="22"/>
-          <w:szCs w:val="22"/>
-        </w:rPr>
-        <w:t>nome:Giacomo</w:t>
-      </w:r>
-      <w:proofErr w:type="gramEnd"/>
-      <w:r>
-        <w:rPr>
-          <w:rFonts w:ascii="Calibri" w:hAnsi="Calibri" w:cs="Calibri"/>
-          <w:sz w:val="22"/>
-          <w:szCs w:val="22"/>
-        </w:rPr>
-        <w:t xml:space="preserve"> Alba, la mail:giacomo@pippo.com, pw:Aldo_Giovanni0 e data di nascita: 13/02/1985.</w:t>
+        <w:t>Giacomo decide di vedere il film a Milano il 30 Ottobre in sala 1 alle 13:00 quindi clicca sull’elenco per confermare la sua scelta. Non essendo autenticato Giacomo viene portato sulla pagina di login, ma Giacomo non ha un account quindi preme sul pulsante “registrati ora”, il sito lo reindirizza su di una pagina in cui Giacomo inserisce il nome:Giacomo Alba, la mail:giacomo@pippo.com, pw:Aldo_Giovanni0 e data di nascita: 13/02/1985.</w:t>
       </w:r>
     </w:p>
     <w:p>
@@ -2761,25 +2667,7 @@
           <w:sz w:val="20"/>
           <w:szCs w:val="20"/>
         </w:rPr>
-        <w:t xml:space="preserve">Emma vuole vedere “Shutter Island”, quindi entra nel sito ed effettua il login con le credenziali: </w:t>
-      </w:r>
-      <w:proofErr w:type="gramStart"/>
-      <w:r>
-        <w:rPr>
-          <w:rFonts w:cs="Calibri"/>
-          <w:sz w:val="20"/>
-          <w:szCs w:val="20"/>
-        </w:rPr>
-        <w:t>email:emma_m@pluto.com</w:t>
-      </w:r>
-      <w:proofErr w:type="gramEnd"/>
-      <w:r>
-        <w:rPr>
-          <w:rFonts w:cs="Calibri"/>
-          <w:sz w:val="20"/>
-          <w:szCs w:val="20"/>
-        </w:rPr>
-        <w:t xml:space="preserve"> e pw:Cane_Gatto01.</w:t>
+        <w:t>Emma vuole vedere “Shutter Island”, quindi entra nel sito ed effettua il login con le credenziali: email:emma_m@pluto.com e pw:Cane_Gatto01.</w:t>
       </w:r>
     </w:p>
     <w:p>
@@ -2815,25 +2703,7 @@
           <w:sz w:val="22"/>
           <w:szCs w:val="22"/>
         </w:rPr>
-        <w:t xml:space="preserve">Emma clicca sulla copertina e viene portata alla schermata con le sedi e gli orari delle proiezioni; Emma clicca sulla proiezione del 21 </w:t>
-      </w:r>
-      <w:proofErr w:type="gramStart"/>
-      <w:r>
-        <w:rPr>
-          <w:rFonts w:ascii="Calibri" w:hAnsi="Calibri" w:cs="Calibri"/>
-          <w:sz w:val="22"/>
-          <w:szCs w:val="22"/>
-        </w:rPr>
-        <w:t>Ottobre</w:t>
-      </w:r>
-      <w:proofErr w:type="gramEnd"/>
-      <w:r>
-        <w:rPr>
-          <w:rFonts w:ascii="Calibri" w:hAnsi="Calibri" w:cs="Calibri"/>
-          <w:sz w:val="22"/>
-          <w:szCs w:val="22"/>
-        </w:rPr>
-        <w:t xml:space="preserve"> alle 22:00 nella sala 2 del cinema di Roma e viene portata sulla pagina per l’acquisto dei biglietti, la proiezione ha 2 posti disponibili.</w:t>
+        <w:t>Emma clicca sulla copertina e viene portata alla schermata con le sedi e gli orari delle proiezioni; Emma clicca sulla proiezione del 21 Ottobre alle 22:00 nella sala 2 del cinema di Roma e viene portata sulla pagina per l’acquisto dei biglietti, la proiezione ha 2 posti disponibili.</w:t>
       </w:r>
     </w:p>
     <w:p>
@@ -2869,25 +2739,7 @@
           <w:sz w:val="22"/>
           <w:szCs w:val="22"/>
         </w:rPr>
-        <w:t xml:space="preserve">Notando che sempre nel cinema di Roma è presente un’altra proiezione di “Shutter Island” il 22 </w:t>
-      </w:r>
-      <w:proofErr w:type="gramStart"/>
-      <w:r>
-        <w:rPr>
-          <w:rFonts w:ascii="Calibri" w:hAnsi="Calibri" w:cs="Calibri"/>
-          <w:sz w:val="22"/>
-          <w:szCs w:val="22"/>
-        </w:rPr>
-        <w:t>Ottobre</w:t>
-      </w:r>
-      <w:proofErr w:type="gramEnd"/>
-      <w:r>
-        <w:rPr>
-          <w:rFonts w:ascii="Calibri" w:hAnsi="Calibri" w:cs="Calibri"/>
-          <w:sz w:val="22"/>
-          <w:szCs w:val="22"/>
-        </w:rPr>
-        <w:t xml:space="preserve"> alle 19:45 con 15 posti disponibili, Emma clicca su quest’ultima.</w:t>
+        <w:t>Notando che sempre nel cinema di Roma è presente un’altra proiezione di “Shutter Island” il 22 Ottobre alle 19:45 con 15 posti disponibili, Emma clicca su quest’ultima.</w:t>
       </w:r>
     </w:p>
     <w:p>
@@ -2923,25 +2775,7 @@
           <w:sz w:val="22"/>
           <w:szCs w:val="22"/>
         </w:rPr>
-        <w:t>I dati risultano corretti e la transazione va a buon fine; ad Emma viene inviata una mail con una copia del biglietto e contemporaneamente viene reindirizzata su una pagina di checkout su cui viene visualizzato il biglietto su cui è presente un codice a barre identificativo</w:t>
-      </w:r>
-      <w:proofErr w:type="gramStart"/>
-      <w:r>
-        <w:rPr>
-          <w:rFonts w:ascii="Calibri" w:hAnsi="Calibri" w:cs="Calibri"/>
-          <w:sz w:val="22"/>
-          <w:szCs w:val="22"/>
-        </w:rPr>
-        <w:t>*,ed</w:t>
-      </w:r>
-      <w:proofErr w:type="gramEnd"/>
-      <w:r>
-        <w:rPr>
-          <w:rFonts w:ascii="Calibri" w:hAnsi="Calibri" w:cs="Calibri"/>
-          <w:sz w:val="22"/>
-          <w:szCs w:val="22"/>
-        </w:rPr>
-        <w:t xml:space="preserve"> i messaggi “transazione andata a buon fine” e “una copia del biglietto è stata inviata alla tua mail”.</w:t>
+        <w:t>I dati risultano corretti e la transazione va a buon fine; ad Emma viene inviata una mail con una copia del biglietto e contemporaneamente viene reindirizzata su una pagina di checkout su cui viene visualizzato il biglietto su cui è presente un codice a barre identificativo*,ed i messaggi “transazione andata a buon fine” e “una copia del biglietto è stata inviata alla tua mail”.</w:t>
       </w:r>
     </w:p>
     <w:p>
@@ -3000,6 +2834,7 @@
           <w:b/>
           <w:sz w:val="32"/>
         </w:rPr>
+        <w:lastRenderedPageBreak/>
         <w:t>Requisiti funzionali</w:t>
       </w:r>
       <w:r>
@@ -3097,7 +2932,6 @@
           <w:szCs w:val="22"/>
         </w:rPr>
       </w:pPr>
-      <w:proofErr w:type="gramStart"/>
       <w:r>
         <w:rPr>
           <w:rFonts w:ascii="Calibri" w:hAnsi="Calibri" w:cs="Calibri"/>
@@ -3116,7 +2950,6 @@
         </w:rPr>
         <w:t>:ALTA</w:t>
       </w:r>
-      <w:proofErr w:type="gramEnd"/>
     </w:p>
     <w:p>
       <w:pPr>
@@ -3188,7 +3021,6 @@
           <w:szCs w:val="22"/>
         </w:rPr>
       </w:pPr>
-      <w:proofErr w:type="gramStart"/>
       <w:r>
         <w:rPr>
           <w:rFonts w:ascii="Calibri" w:hAnsi="Calibri" w:cs="Calibri"/>
@@ -3216,7 +3048,6 @@
         </w:rPr>
         <w:t>MEDIA</w:t>
       </w:r>
-      <w:proofErr w:type="gramEnd"/>
     </w:p>
     <w:p>
       <w:pPr>
@@ -3267,27 +3098,7 @@
           <w:sz w:val="22"/>
           <w:szCs w:val="22"/>
         </w:rPr>
-        <w:t xml:space="preserve">Il sistema deve fornire un meccanismo di autenticazione per gli utenti, consentendo loro di accedere con </w:t>
-      </w:r>
-      <w:proofErr w:type="gramStart"/>
-      <w:r>
-        <w:rPr>
-          <w:rFonts w:ascii="Calibri" w:hAnsi="Calibri" w:cs="Calibri"/>
-          <w:bCs/>
-          <w:sz w:val="22"/>
-          <w:szCs w:val="22"/>
-        </w:rPr>
-        <w:t>email</w:t>
-      </w:r>
-      <w:proofErr w:type="gramEnd"/>
-      <w:r>
-        <w:rPr>
-          <w:rFonts w:ascii="Calibri" w:hAnsi="Calibri" w:cs="Calibri"/>
-          <w:bCs/>
-          <w:sz w:val="22"/>
-          <w:szCs w:val="22"/>
-        </w:rPr>
-        <w:t xml:space="preserve"> e password.</w:t>
+        <w:t>Il sistema deve fornire un meccanismo di autenticazione per gli utenti, consentendo loro di accedere con email e password.</w:t>
       </w:r>
     </w:p>
     <w:p>
@@ -3300,7 +3111,6 @@
           <w:szCs w:val="22"/>
         </w:rPr>
       </w:pPr>
-      <w:proofErr w:type="gramStart"/>
       <w:r>
         <w:rPr>
           <w:rFonts w:ascii="Calibri" w:hAnsi="Calibri" w:cs="Calibri"/>
@@ -3319,7 +3129,6 @@
         </w:rPr>
         <w:t>:ALTA</w:t>
       </w:r>
-      <w:proofErr w:type="gramEnd"/>
     </w:p>
     <w:p>
       <w:pPr>
@@ -3370,27 +3179,7 @@
           <w:sz w:val="22"/>
           <w:szCs w:val="22"/>
         </w:rPr>
-        <w:t xml:space="preserve">Il sistema deve consentire agli utenti di registrarsi fornendo le informazioni richieste, come nome, </w:t>
-      </w:r>
-      <w:proofErr w:type="gramStart"/>
-      <w:r>
-        <w:rPr>
-          <w:rFonts w:ascii="Calibri" w:hAnsi="Calibri" w:cs="Calibri"/>
-          <w:bCs/>
-          <w:sz w:val="22"/>
-          <w:szCs w:val="22"/>
-        </w:rPr>
-        <w:t>email</w:t>
-      </w:r>
-      <w:proofErr w:type="gramEnd"/>
-      <w:r>
-        <w:rPr>
-          <w:rFonts w:ascii="Calibri" w:hAnsi="Calibri" w:cs="Calibri"/>
-          <w:bCs/>
-          <w:sz w:val="22"/>
-          <w:szCs w:val="22"/>
-        </w:rPr>
-        <w:t>, password e data di nascita.</w:t>
+        <w:t>Il sistema deve consentire agli utenti di registrarsi fornendo le informazioni richieste, come nome, email, password e data di nascita.</w:t>
       </w:r>
     </w:p>
     <w:p>
@@ -3403,7 +3192,6 @@
           <w:szCs w:val="22"/>
         </w:rPr>
       </w:pPr>
-      <w:proofErr w:type="gramStart"/>
       <w:r>
         <w:rPr>
           <w:rFonts w:ascii="Calibri" w:hAnsi="Calibri" w:cs="Calibri"/>
@@ -3422,7 +3210,6 @@
         </w:rPr>
         <w:t>:ALTA</w:t>
       </w:r>
-      <w:proofErr w:type="gramEnd"/>
     </w:p>
     <w:p>
       <w:pPr>
@@ -3477,23 +3264,7 @@
           <w:rFonts w:ascii="Calibri" w:hAnsi="Calibri" w:cs="Calibri"/>
           <w:b/>
         </w:rPr>
-        <w:t xml:space="preserve">Formato </w:t>
-      </w:r>
-      <w:proofErr w:type="gramStart"/>
-      <w:r>
-        <w:rPr>
-          <w:rFonts w:ascii="Calibri" w:hAnsi="Calibri" w:cs="Calibri"/>
-          <w:b/>
-        </w:rPr>
-        <w:t>Email</w:t>
-      </w:r>
-      <w:proofErr w:type="gramEnd"/>
-      <w:r>
-        <w:rPr>
-          <w:rFonts w:ascii="Calibri" w:hAnsi="Calibri" w:cs="Calibri"/>
-          <w:b/>
-        </w:rPr>
-        <w:t xml:space="preserve"> Valido</w:t>
+        <w:t>Formato Email Valido</w:t>
       </w:r>
     </w:p>
     <w:p>
@@ -3538,7 +3309,6 @@
           <w:szCs w:val="22"/>
         </w:rPr>
       </w:pPr>
-      <w:proofErr w:type="gramStart"/>
       <w:r>
         <w:rPr>
           <w:rFonts w:ascii="Calibri" w:hAnsi="Calibri" w:cs="Calibri"/>
@@ -3557,7 +3327,6 @@
         </w:rPr>
         <w:t>:ALTA</w:t>
       </w:r>
-      <w:proofErr w:type="gramEnd"/>
     </w:p>
     <w:p>
       <w:pPr>
@@ -3623,17 +3392,8 @@
           <w:rFonts w:ascii="Calibri" w:hAnsi="Calibri" w:cs="Calibri"/>
           <w:b/>
         </w:rPr>
-        <w:t xml:space="preserve">Unicità </w:t>
-      </w:r>
-      <w:proofErr w:type="gramStart"/>
-      <w:r>
-        <w:rPr>
-          <w:rFonts w:ascii="Calibri" w:hAnsi="Calibri" w:cs="Calibri"/>
-          <w:b/>
-        </w:rPr>
-        <w:t>Email</w:t>
-      </w:r>
-      <w:proofErr w:type="gramEnd"/>
+        <w:t>Unicità Email</w:t>
+      </w:r>
     </w:p>
     <w:p>
       <w:pPr>
@@ -3665,7 +3425,6 @@
           <w:szCs w:val="22"/>
         </w:rPr>
       </w:pPr>
-      <w:proofErr w:type="gramStart"/>
       <w:r>
         <w:rPr>
           <w:rFonts w:ascii="Calibri" w:hAnsi="Calibri" w:cs="Calibri"/>
@@ -3684,7 +3443,6 @@
         </w:rPr>
         <w:t>:ALTA</w:t>
       </w:r>
-      <w:proofErr w:type="gramEnd"/>
     </w:p>
     <w:p>
       <w:pPr>
@@ -3837,7 +3595,6 @@
           <w:szCs w:val="22"/>
         </w:rPr>
       </w:pPr>
-      <w:proofErr w:type="gramStart"/>
       <w:r>
         <w:rPr>
           <w:rFonts w:ascii="Calibri" w:hAnsi="Calibri" w:cs="Calibri"/>
@@ -3856,7 +3613,6 @@
         </w:rPr>
         <w:t>:ALTA</w:t>
       </w:r>
-      <w:proofErr w:type="gramEnd"/>
     </w:p>
     <w:p>
       <w:pPr>
@@ -3920,7 +3676,6 @@
           <w:szCs w:val="22"/>
         </w:rPr>
       </w:pPr>
-      <w:proofErr w:type="gramStart"/>
       <w:r>
         <w:rPr>
           <w:rFonts w:ascii="Calibri" w:hAnsi="Calibri" w:cs="Calibri"/>
@@ -3939,7 +3694,6 @@
         </w:rPr>
         <w:t>:ALTA</w:t>
       </w:r>
-      <w:proofErr w:type="gramEnd"/>
     </w:p>
     <w:p>
       <w:pPr>
@@ -3990,27 +3744,7 @@
           <w:sz w:val="22"/>
           <w:szCs w:val="22"/>
         </w:rPr>
-        <w:t xml:space="preserve">Durante il processo di acquisto, il sistema deve implementare un timer di </w:t>
-      </w:r>
-      <w:proofErr w:type="gramStart"/>
-      <w:r>
-        <w:rPr>
-          <w:rFonts w:ascii="Calibri" w:hAnsi="Calibri" w:cs="Calibri"/>
-          <w:bCs/>
-          <w:sz w:val="22"/>
-          <w:szCs w:val="22"/>
-        </w:rPr>
-        <w:t>5</w:t>
-      </w:r>
-      <w:proofErr w:type="gramEnd"/>
-      <w:r>
-        <w:rPr>
-          <w:rFonts w:ascii="Calibri" w:hAnsi="Calibri" w:cs="Calibri"/>
-          <w:bCs/>
-          <w:sz w:val="22"/>
-          <w:szCs w:val="22"/>
-        </w:rPr>
-        <w:t xml:space="preserve"> minuti entro cui l'utente deve completare la transazione.</w:t>
+        <w:t>Durante il processo di acquisto, il sistema deve implementare un timer di 5 minuti entro cui l'utente deve completare la transazione.</w:t>
       </w:r>
     </w:p>
     <w:p>
@@ -4023,7 +3757,6 @@
           <w:szCs w:val="22"/>
         </w:rPr>
       </w:pPr>
-      <w:proofErr w:type="gramStart"/>
       <w:r>
         <w:rPr>
           <w:rFonts w:ascii="Calibri" w:hAnsi="Calibri" w:cs="Calibri"/>
@@ -4051,7 +3784,6 @@
         </w:rPr>
         <w:t>MEDIA</w:t>
       </w:r>
-      <w:proofErr w:type="gramEnd"/>
     </w:p>
     <w:p>
       <w:pPr>
@@ -4104,6 +3836,7 @@
           <w:rFonts w:ascii="Calibri" w:hAnsi="Calibri" w:cs="Calibri"/>
           <w:b/>
         </w:rPr>
+        <w:lastRenderedPageBreak/>
         <w:t>RF 8.0 Pagamento</w:t>
       </w:r>
       <w:r>
@@ -4136,7 +3869,6 @@
           <w:szCs w:val="22"/>
         </w:rPr>
       </w:pPr>
-      <w:proofErr w:type="gramStart"/>
       <w:r>
         <w:rPr>
           <w:rFonts w:ascii="Calibri" w:hAnsi="Calibri" w:cs="Calibri"/>
@@ -4155,7 +3887,6 @@
         </w:rPr>
         <w:t>:ALTA</w:t>
       </w:r>
-      <w:proofErr w:type="gramEnd"/>
     </w:p>
     <w:p>
       <w:pPr>
@@ -4205,27 +3936,7 @@
           <w:sz w:val="22"/>
           <w:szCs w:val="22"/>
         </w:rPr>
-        <w:t xml:space="preserve"> Dopo un acquisto riuscito, il sistema deve inviare una </w:t>
-      </w:r>
-      <w:proofErr w:type="gramStart"/>
-      <w:r>
-        <w:rPr>
-          <w:rFonts w:ascii="Calibri" w:hAnsi="Calibri" w:cs="Calibri"/>
-          <w:bCs/>
-          <w:sz w:val="22"/>
-          <w:szCs w:val="22"/>
-        </w:rPr>
-        <w:t>email</w:t>
-      </w:r>
-      <w:proofErr w:type="gramEnd"/>
-      <w:r>
-        <w:rPr>
-          <w:rFonts w:ascii="Calibri" w:hAnsi="Calibri" w:cs="Calibri"/>
-          <w:bCs/>
-          <w:sz w:val="22"/>
-          <w:szCs w:val="22"/>
-        </w:rPr>
-        <w:t xml:space="preserve"> al cliente con una copia del biglietto e mostrare una pagina di checkout con un codice a barre identificativo.</w:t>
+        <w:t xml:space="preserve"> Dopo un acquisto riuscito, il sistema deve inviare una email al cliente con una copia del biglietto e mostrare una pagina di checkout con un codice a barre identificativo.</w:t>
       </w:r>
     </w:p>
     <w:p>
@@ -4241,7 +3952,6 @@
           <w:szCs w:val="22"/>
         </w:rPr>
       </w:pPr>
-      <w:proofErr w:type="gramStart"/>
       <w:r>
         <w:rPr>
           <w:rFonts w:ascii="Calibri" w:hAnsi="Calibri" w:cs="Calibri"/>
@@ -4260,7 +3970,6 @@
         </w:rPr>
         <w:t>:ALTA</w:t>
       </w:r>
-      <w:proofErr w:type="gramEnd"/>
     </w:p>
     <w:p>
       <w:pPr>
@@ -4371,7 +4080,6 @@
           <w:szCs w:val="22"/>
         </w:rPr>
       </w:pPr>
-      <w:proofErr w:type="gramStart"/>
       <w:r>
         <w:rPr>
           <w:rFonts w:ascii="Calibri" w:hAnsi="Calibri" w:cs="Calibri"/>
@@ -4399,7 +4107,6 @@
         </w:rPr>
         <w:t>BASSA</w:t>
       </w:r>
-      <w:proofErr w:type="gramEnd"/>
     </w:p>
     <w:p>
       <w:pPr>
@@ -4479,7 +4186,6 @@
           <w:szCs w:val="22"/>
         </w:rPr>
       </w:pPr>
-      <w:proofErr w:type="gramStart"/>
       <w:r>
         <w:rPr>
           <w:rFonts w:ascii="Calibri" w:hAnsi="Calibri" w:cs="Calibri"/>
@@ -4498,7 +4204,6 @@
         </w:rPr>
         <w:t>:ALTA</w:t>
       </w:r>
-      <w:proofErr w:type="gramEnd"/>
     </w:p>
     <w:p>
       <w:pPr>
@@ -4597,7 +4302,6 @@
           <w:szCs w:val="22"/>
         </w:rPr>
       </w:pPr>
-      <w:proofErr w:type="gramStart"/>
       <w:r>
         <w:rPr>
           <w:rFonts w:ascii="Calibri" w:hAnsi="Calibri" w:cs="Calibri"/>
@@ -4625,7 +4329,1220 @@
         </w:rPr>
         <w:t>MEDIA</w:t>
       </w:r>
-      <w:proofErr w:type="gramEnd"/>
+    </w:p>
+    <w:p>
+      <w:pPr>
+        <w:ind w:left="720"/>
+        <w:rPr>
+          <w:rFonts w:ascii="Calibri" w:hAnsi="Calibri" w:cs="Calibri"/>
+          <w:bCs/>
+          <w:sz w:val="22"/>
+          <w:szCs w:val="22"/>
+        </w:rPr>
+      </w:pPr>
+    </w:p>
+    <w:p>
+      <w:pPr>
+        <w:ind w:left="720"/>
+        <w:rPr>
+          <w:rFonts w:ascii="Calibri" w:hAnsi="Calibri" w:cs="Calibri"/>
+          <w:bCs/>
+          <w:sz w:val="22"/>
+          <w:szCs w:val="22"/>
+        </w:rPr>
+      </w:pPr>
+    </w:p>
+    <w:p>
+      <w:pPr>
+        <w:ind w:left="720"/>
+        <w:rPr>
+          <w:rFonts w:ascii="Calibri" w:hAnsi="Calibri" w:cs="Calibri"/>
+          <w:bCs/>
+          <w:sz w:val="22"/>
+          <w:szCs w:val="22"/>
+        </w:rPr>
+      </w:pPr>
+    </w:p>
+    <w:p>
+      <w:pPr>
+        <w:widowControl/>
+        <w:suppressAutoHyphens w:val="0"/>
+        <w:spacing w:after="160" w:line="259" w:lineRule="auto"/>
+        <w:rPr>
+          <w:rFonts w:ascii="Calibri" w:eastAsia="Calibri" w:hAnsi="Calibri"/>
+          <w:b/>
+          <w:bCs/>
+          <w:kern w:val="2"/>
+          <w:sz w:val="32"/>
+          <w:szCs w:val="32"/>
+          <w:lang w:eastAsia="en-US"/>
+        </w:rPr>
+      </w:pPr>
+      <w:r>
+        <w:rPr>
+          <w:rFonts w:ascii="Calibri" w:eastAsia="Calibri" w:hAnsi="Calibri"/>
+          <w:b/>
+          <w:bCs/>
+          <w:kern w:val="2"/>
+          <w:sz w:val="32"/>
+          <w:szCs w:val="32"/>
+          <w:lang w:eastAsia="en-US"/>
+        </w:rPr>
+        <w:t>Il gestore catalogo potrà:</w:t>
+      </w:r>
+    </w:p>
+    <w:p>
+      <w:pPr>
+        <w:widowControl/>
+        <w:numPr>
+          <w:ilvl w:val="0"/>
+          <w:numId w:val="14"/>
+        </w:numPr>
+        <w:suppressAutoHyphens w:val="0"/>
+        <w:spacing w:before="120" w:line="259" w:lineRule="auto"/>
+        <w:rPr>
+          <w:rFonts w:ascii="Calibri" w:eastAsia="Calibri" w:hAnsi="Calibri"/>
+          <w:b/>
+          <w:bCs/>
+          <w:kern w:val="2"/>
+          <w:lang w:eastAsia="en-US"/>
+        </w:rPr>
+      </w:pPr>
+      <w:r>
+        <w:rPr>
+          <w:rFonts w:ascii="Calibri" w:eastAsia="Calibri" w:hAnsi="Calibri"/>
+          <w:b/>
+          <w:bCs/>
+          <w:kern w:val="2"/>
+          <w:lang w:eastAsia="en-US"/>
+        </w:rPr>
+        <w:t>RF</w:t>
+      </w:r>
+      <w:r>
+        <w:rPr>
+          <w:rFonts w:ascii="Calibri" w:eastAsia="Calibri" w:hAnsi="Calibri"/>
+          <w:b/>
+          <w:bCs/>
+          <w:kern w:val="2"/>
+          <w:lang w:eastAsia="en-US"/>
+        </w:rPr>
+        <w:t>13</w:t>
+      </w:r>
+      <w:r>
+        <w:rPr>
+          <w:rFonts w:ascii="Calibri" w:eastAsia="Calibri" w:hAnsi="Calibri"/>
+          <w:b/>
+          <w:bCs/>
+          <w:kern w:val="2"/>
+          <w:lang w:eastAsia="en-US"/>
+        </w:rPr>
+        <w:t>: Inserire un nuovo film</w:t>
+      </w:r>
+    </w:p>
+    <w:p>
+      <w:pPr>
+        <w:widowControl/>
+        <w:suppressAutoHyphens w:val="0"/>
+        <w:spacing w:line="259" w:lineRule="auto"/>
+        <w:ind w:left="720"/>
+        <w:rPr>
+          <w:rFonts w:ascii="Calibri" w:eastAsia="Calibri" w:hAnsi="Calibri"/>
+          <w:kern w:val="2"/>
+          <w:sz w:val="22"/>
+          <w:szCs w:val="22"/>
+          <w:lang w:eastAsia="en-US"/>
+        </w:rPr>
+      </w:pPr>
+      <w:r>
+        <w:rPr>
+          <w:rFonts w:ascii="Calibri" w:eastAsia="Calibri" w:hAnsi="Calibri"/>
+          <w:kern w:val="2"/>
+          <w:sz w:val="22"/>
+          <w:szCs w:val="22"/>
+          <w:lang w:eastAsia="en-US"/>
+        </w:rPr>
+        <w:t>Il sistema deve permettere al gestore catalogo di inserire un nuovo film.</w:t>
+      </w:r>
+    </w:p>
+    <w:p>
+      <w:pPr>
+        <w:widowControl/>
+        <w:suppressAutoHyphens w:val="0"/>
+        <w:spacing w:after="160" w:line="259" w:lineRule="auto"/>
+        <w:ind w:left="720"/>
+        <w:rPr>
+          <w:rFonts w:ascii="Calibri" w:eastAsia="Calibri" w:hAnsi="Calibri"/>
+          <w:kern w:val="2"/>
+          <w:sz w:val="22"/>
+          <w:szCs w:val="22"/>
+          <w:lang w:eastAsia="en-US"/>
+        </w:rPr>
+      </w:pPr>
+      <w:r>
+        <w:rPr>
+          <w:rFonts w:ascii="Calibri" w:eastAsia="Calibri" w:hAnsi="Calibri"/>
+          <w:b/>
+          <w:bCs/>
+          <w:kern w:val="2"/>
+          <w:sz w:val="22"/>
+          <w:szCs w:val="22"/>
+          <w:lang w:eastAsia="en-US"/>
+        </w:rPr>
+        <w:t>Priorità:</w:t>
+      </w:r>
+      <w:r>
+        <w:rPr>
+          <w:rFonts w:ascii="Calibri" w:eastAsia="Calibri" w:hAnsi="Calibri"/>
+          <w:kern w:val="2"/>
+          <w:sz w:val="22"/>
+          <w:szCs w:val="22"/>
+          <w:lang w:eastAsia="en-US"/>
+        </w:rPr>
+        <w:t xml:space="preserve"> ALTA</w:t>
+      </w:r>
+    </w:p>
+    <w:p>
+      <w:pPr>
+        <w:widowControl/>
+        <w:numPr>
+          <w:ilvl w:val="0"/>
+          <w:numId w:val="14"/>
+        </w:numPr>
+        <w:suppressAutoHyphens w:val="0"/>
+        <w:spacing w:before="120" w:line="259" w:lineRule="auto"/>
+        <w:rPr>
+          <w:rFonts w:ascii="Calibri" w:eastAsia="Calibri" w:hAnsi="Calibri"/>
+          <w:b/>
+          <w:bCs/>
+          <w:kern w:val="2"/>
+          <w:lang w:eastAsia="en-US"/>
+        </w:rPr>
+      </w:pPr>
+      <w:r>
+        <w:rPr>
+          <w:rFonts w:ascii="Calibri" w:eastAsia="Calibri" w:hAnsi="Calibri"/>
+          <w:b/>
+          <w:bCs/>
+          <w:kern w:val="2"/>
+          <w:lang w:eastAsia="en-US"/>
+        </w:rPr>
+        <w:t>RF</w:t>
+      </w:r>
+      <w:r>
+        <w:rPr>
+          <w:rFonts w:ascii="Calibri" w:eastAsia="Calibri" w:hAnsi="Calibri"/>
+          <w:b/>
+          <w:bCs/>
+          <w:kern w:val="2"/>
+          <w:lang w:eastAsia="en-US"/>
+        </w:rPr>
+        <w:t>14</w:t>
+      </w:r>
+      <w:r>
+        <w:rPr>
+          <w:rFonts w:ascii="Calibri" w:eastAsia="Calibri" w:hAnsi="Calibri"/>
+          <w:b/>
+          <w:bCs/>
+          <w:kern w:val="2"/>
+          <w:lang w:eastAsia="en-US"/>
+        </w:rPr>
+        <w:t>: Inserire una nuova proiezione</w:t>
+      </w:r>
+    </w:p>
+    <w:p>
+      <w:pPr>
+        <w:widowControl/>
+        <w:suppressAutoHyphens w:val="0"/>
+        <w:spacing w:line="259" w:lineRule="auto"/>
+        <w:ind w:left="720"/>
+        <w:rPr>
+          <w:rFonts w:ascii="Calibri" w:eastAsia="Calibri" w:hAnsi="Calibri"/>
+          <w:kern w:val="2"/>
+          <w:sz w:val="22"/>
+          <w:szCs w:val="22"/>
+          <w:lang w:eastAsia="en-US"/>
+        </w:rPr>
+      </w:pPr>
+      <w:r>
+        <w:rPr>
+          <w:rFonts w:ascii="Calibri" w:eastAsia="Calibri" w:hAnsi="Calibri"/>
+          <w:kern w:val="2"/>
+          <w:sz w:val="22"/>
+          <w:szCs w:val="22"/>
+          <w:lang w:eastAsia="en-US"/>
+        </w:rPr>
+        <w:t>Il sistema deve permettere al gestore catalogo di inserire una nuova proiezione di un film.</w:t>
+      </w:r>
+    </w:p>
+    <w:p>
+      <w:pPr>
+        <w:widowControl/>
+        <w:suppressAutoHyphens w:val="0"/>
+        <w:spacing w:after="160" w:line="259" w:lineRule="auto"/>
+        <w:ind w:left="720"/>
+        <w:rPr>
+          <w:rFonts w:ascii="Calibri" w:eastAsia="Calibri" w:hAnsi="Calibri"/>
+          <w:kern w:val="2"/>
+          <w:sz w:val="22"/>
+          <w:szCs w:val="22"/>
+          <w:lang w:eastAsia="en-US"/>
+        </w:rPr>
+      </w:pPr>
+      <w:r>
+        <w:rPr>
+          <w:rFonts w:ascii="Calibri" w:eastAsia="Calibri" w:hAnsi="Calibri"/>
+          <w:b/>
+          <w:bCs/>
+          <w:kern w:val="2"/>
+          <w:sz w:val="22"/>
+          <w:szCs w:val="22"/>
+          <w:lang w:eastAsia="en-US"/>
+        </w:rPr>
+        <w:t>Priorità:</w:t>
+      </w:r>
+      <w:r>
+        <w:rPr>
+          <w:rFonts w:ascii="Calibri" w:eastAsia="Calibri" w:hAnsi="Calibri"/>
+          <w:kern w:val="2"/>
+          <w:sz w:val="22"/>
+          <w:szCs w:val="22"/>
+          <w:lang w:eastAsia="en-US"/>
+        </w:rPr>
+        <w:t xml:space="preserve"> ALT</w:t>
+      </w:r>
+      <w:r>
+        <w:rPr>
+          <w:rFonts w:ascii="Calibri" w:eastAsia="Calibri" w:hAnsi="Calibri"/>
+          <w:kern w:val="2"/>
+          <w:sz w:val="22"/>
+          <w:szCs w:val="22"/>
+          <w:lang w:eastAsia="en-US"/>
+        </w:rPr>
+        <w:t>A</w:t>
+      </w:r>
+    </w:p>
+    <w:p>
+      <w:pPr>
+        <w:widowControl/>
+        <w:numPr>
+          <w:ilvl w:val="0"/>
+          <w:numId w:val="14"/>
+        </w:numPr>
+        <w:suppressAutoHyphens w:val="0"/>
+        <w:spacing w:before="120" w:line="259" w:lineRule="auto"/>
+        <w:rPr>
+          <w:rFonts w:ascii="Calibri" w:eastAsia="Calibri" w:hAnsi="Calibri"/>
+          <w:b/>
+          <w:bCs/>
+          <w:kern w:val="2"/>
+          <w:lang w:eastAsia="en-US"/>
+        </w:rPr>
+      </w:pPr>
+      <w:r>
+        <w:rPr>
+          <w:rFonts w:ascii="Calibri" w:eastAsia="Calibri" w:hAnsi="Calibri"/>
+          <w:b/>
+          <w:bCs/>
+          <w:kern w:val="2"/>
+          <w:lang w:eastAsia="en-US"/>
+        </w:rPr>
+        <w:t>RF</w:t>
+      </w:r>
+      <w:r>
+        <w:rPr>
+          <w:rFonts w:ascii="Calibri" w:eastAsia="Calibri" w:hAnsi="Calibri"/>
+          <w:b/>
+          <w:bCs/>
+          <w:kern w:val="2"/>
+          <w:lang w:eastAsia="en-US"/>
+        </w:rPr>
+        <w:t>15</w:t>
+      </w:r>
+      <w:r>
+        <w:rPr>
+          <w:rFonts w:ascii="Calibri" w:eastAsia="Calibri" w:hAnsi="Calibri"/>
+          <w:b/>
+          <w:bCs/>
+          <w:kern w:val="2"/>
+          <w:lang w:eastAsia="en-US"/>
+        </w:rPr>
+        <w:t>: Modificare una proiezione</w:t>
+      </w:r>
+    </w:p>
+    <w:p>
+      <w:pPr>
+        <w:widowControl/>
+        <w:suppressAutoHyphens w:val="0"/>
+        <w:spacing w:line="259" w:lineRule="auto"/>
+        <w:ind w:left="720"/>
+        <w:rPr>
+          <w:rFonts w:ascii="Calibri" w:eastAsia="Calibri" w:hAnsi="Calibri"/>
+          <w:kern w:val="2"/>
+          <w:sz w:val="22"/>
+          <w:szCs w:val="22"/>
+          <w:lang w:eastAsia="en-US"/>
+        </w:rPr>
+      </w:pPr>
+      <w:r>
+        <w:rPr>
+          <w:rFonts w:ascii="Calibri" w:eastAsia="Calibri" w:hAnsi="Calibri"/>
+          <w:kern w:val="2"/>
+          <w:sz w:val="22"/>
+          <w:szCs w:val="22"/>
+          <w:lang w:eastAsia="en-US"/>
+        </w:rPr>
+        <w:t>Il sistema deve permettere al gestore catalogo di modificare le informazioni relativa ad una proiezione.</w:t>
+      </w:r>
+    </w:p>
+    <w:p>
+      <w:pPr>
+        <w:widowControl/>
+        <w:suppressAutoHyphens w:val="0"/>
+        <w:spacing w:after="160" w:line="259" w:lineRule="auto"/>
+        <w:ind w:left="720"/>
+        <w:rPr>
+          <w:rFonts w:ascii="Calibri" w:eastAsia="Calibri" w:hAnsi="Calibri"/>
+          <w:kern w:val="2"/>
+          <w:sz w:val="22"/>
+          <w:szCs w:val="22"/>
+          <w:lang w:eastAsia="en-US"/>
+        </w:rPr>
+      </w:pPr>
+      <w:r>
+        <w:rPr>
+          <w:rFonts w:ascii="Calibri" w:eastAsia="Calibri" w:hAnsi="Calibri"/>
+          <w:b/>
+          <w:bCs/>
+          <w:kern w:val="2"/>
+          <w:sz w:val="22"/>
+          <w:szCs w:val="22"/>
+          <w:lang w:eastAsia="en-US"/>
+        </w:rPr>
+        <w:t>Priorità:</w:t>
+      </w:r>
+      <w:r>
+        <w:rPr>
+          <w:rFonts w:ascii="Calibri" w:eastAsia="Calibri" w:hAnsi="Calibri"/>
+          <w:kern w:val="2"/>
+          <w:sz w:val="22"/>
+          <w:szCs w:val="22"/>
+          <w:lang w:eastAsia="en-US"/>
+        </w:rPr>
+        <w:t xml:space="preserve"> MEDIA</w:t>
+      </w:r>
+    </w:p>
+    <w:p>
+      <w:pPr>
+        <w:widowControl/>
+        <w:suppressAutoHyphens w:val="0"/>
+        <w:spacing w:after="160" w:line="259" w:lineRule="auto"/>
+        <w:rPr>
+          <w:rFonts w:ascii="Calibri" w:eastAsia="Calibri" w:hAnsi="Calibri"/>
+          <w:b/>
+          <w:bCs/>
+          <w:kern w:val="2"/>
+          <w:sz w:val="28"/>
+          <w:szCs w:val="28"/>
+          <w:lang w:eastAsia="en-US"/>
+        </w:rPr>
+      </w:pPr>
+    </w:p>
+    <w:p>
+      <w:pPr>
+        <w:widowControl/>
+        <w:suppressAutoHyphens w:val="0"/>
+        <w:spacing w:after="160" w:line="259" w:lineRule="auto"/>
+        <w:rPr>
+          <w:rFonts w:ascii="Calibri" w:eastAsia="Calibri" w:hAnsi="Calibri"/>
+          <w:b/>
+          <w:bCs/>
+          <w:kern w:val="2"/>
+          <w:sz w:val="28"/>
+          <w:szCs w:val="28"/>
+          <w:lang w:eastAsia="en-US"/>
+        </w:rPr>
+      </w:pPr>
+      <w:r>
+        <w:rPr>
+          <w:rFonts w:ascii="Calibri" w:eastAsia="Calibri" w:hAnsi="Calibri"/>
+          <w:b/>
+          <w:bCs/>
+          <w:kern w:val="2"/>
+          <w:sz w:val="28"/>
+          <w:szCs w:val="28"/>
+          <w:lang w:eastAsia="en-US"/>
+        </w:rPr>
+        <w:t>Il validatore potrà:</w:t>
+      </w:r>
+    </w:p>
+    <w:p>
+      <w:pPr>
+        <w:widowControl/>
+        <w:numPr>
+          <w:ilvl w:val="0"/>
+          <w:numId w:val="14"/>
+        </w:numPr>
+        <w:suppressAutoHyphens w:val="0"/>
+        <w:spacing w:before="120" w:line="259" w:lineRule="auto"/>
+        <w:rPr>
+          <w:rFonts w:ascii="Calibri" w:eastAsia="Calibri" w:hAnsi="Calibri"/>
+          <w:b/>
+          <w:bCs/>
+          <w:kern w:val="2"/>
+          <w:lang w:eastAsia="en-US"/>
+        </w:rPr>
+      </w:pPr>
+      <w:r>
+        <w:rPr>
+          <w:rFonts w:ascii="Calibri" w:eastAsia="Calibri" w:hAnsi="Calibri"/>
+          <w:b/>
+          <w:bCs/>
+          <w:kern w:val="2"/>
+          <w:lang w:eastAsia="en-US"/>
+        </w:rPr>
+        <w:t>RF</w:t>
+      </w:r>
+      <w:r>
+        <w:rPr>
+          <w:rFonts w:ascii="Calibri" w:eastAsia="Calibri" w:hAnsi="Calibri"/>
+          <w:b/>
+          <w:bCs/>
+          <w:kern w:val="2"/>
+          <w:lang w:eastAsia="en-US"/>
+        </w:rPr>
+        <w:t>16</w:t>
+      </w:r>
+      <w:r>
+        <w:rPr>
+          <w:rFonts w:ascii="Calibri" w:eastAsia="Calibri" w:hAnsi="Calibri"/>
+          <w:b/>
+          <w:bCs/>
+          <w:kern w:val="2"/>
+          <w:lang w:eastAsia="en-US"/>
+        </w:rPr>
+        <w:t xml:space="preserve">: Scansionare i codici QR dei biglietti </w:t>
+      </w:r>
+    </w:p>
+    <w:p>
+      <w:pPr>
+        <w:widowControl/>
+        <w:suppressAutoHyphens w:val="0"/>
+        <w:spacing w:line="259" w:lineRule="auto"/>
+        <w:ind w:left="720"/>
+        <w:rPr>
+          <w:rFonts w:ascii="Calibri" w:eastAsia="Calibri" w:hAnsi="Calibri"/>
+          <w:kern w:val="2"/>
+          <w:sz w:val="22"/>
+          <w:szCs w:val="22"/>
+          <w:lang w:eastAsia="en-US"/>
+        </w:rPr>
+      </w:pPr>
+      <w:r>
+        <w:rPr>
+          <w:rFonts w:ascii="Calibri" w:eastAsia="Calibri" w:hAnsi="Calibri"/>
+          <w:kern w:val="2"/>
+          <w:sz w:val="22"/>
+          <w:szCs w:val="22"/>
+          <w:lang w:eastAsia="en-US"/>
+        </w:rPr>
+        <w:t>Il sistema deve permettere al validatore di scansionare i codici QR dei biglietti mostrati dai clienti.</w:t>
+      </w:r>
+    </w:p>
+    <w:p>
+      <w:pPr>
+        <w:widowControl/>
+        <w:suppressAutoHyphens w:val="0"/>
+        <w:spacing w:after="160" w:line="259" w:lineRule="auto"/>
+        <w:ind w:left="720"/>
+        <w:rPr>
+          <w:rFonts w:ascii="Calibri" w:eastAsia="Calibri" w:hAnsi="Calibri"/>
+          <w:kern w:val="2"/>
+          <w:sz w:val="22"/>
+          <w:szCs w:val="22"/>
+          <w:lang w:eastAsia="en-US"/>
+        </w:rPr>
+      </w:pPr>
+      <w:r>
+        <w:rPr>
+          <w:rFonts w:ascii="Calibri" w:eastAsia="Calibri" w:hAnsi="Calibri"/>
+          <w:b/>
+          <w:bCs/>
+          <w:kern w:val="2"/>
+          <w:sz w:val="22"/>
+          <w:szCs w:val="22"/>
+          <w:lang w:eastAsia="en-US"/>
+        </w:rPr>
+        <w:t>Priorità:</w:t>
+      </w:r>
+      <w:r>
+        <w:rPr>
+          <w:rFonts w:ascii="Calibri" w:eastAsia="Calibri" w:hAnsi="Calibri"/>
+          <w:kern w:val="2"/>
+          <w:sz w:val="22"/>
+          <w:szCs w:val="22"/>
+          <w:lang w:eastAsia="en-US"/>
+        </w:rPr>
+        <w:t xml:space="preserve"> ALTA</w:t>
+      </w:r>
+    </w:p>
+    <w:p>
+      <w:pPr>
+        <w:widowControl/>
+        <w:numPr>
+          <w:ilvl w:val="0"/>
+          <w:numId w:val="14"/>
+        </w:numPr>
+        <w:suppressAutoHyphens w:val="0"/>
+        <w:spacing w:before="120" w:line="259" w:lineRule="auto"/>
+        <w:rPr>
+          <w:rFonts w:ascii="Calibri" w:eastAsia="Calibri" w:hAnsi="Calibri"/>
+          <w:b/>
+          <w:bCs/>
+          <w:kern w:val="2"/>
+          <w:lang w:eastAsia="en-US"/>
+        </w:rPr>
+      </w:pPr>
+      <w:r>
+        <w:rPr>
+          <w:rFonts w:ascii="Calibri" w:eastAsia="Calibri" w:hAnsi="Calibri"/>
+          <w:b/>
+          <w:bCs/>
+          <w:kern w:val="2"/>
+          <w:lang w:eastAsia="en-US"/>
+        </w:rPr>
+        <w:lastRenderedPageBreak/>
+        <w:t>RF</w:t>
+      </w:r>
+      <w:r>
+        <w:rPr>
+          <w:rFonts w:ascii="Calibri" w:eastAsia="Calibri" w:hAnsi="Calibri"/>
+          <w:b/>
+          <w:bCs/>
+          <w:kern w:val="2"/>
+          <w:lang w:eastAsia="en-US"/>
+        </w:rPr>
+        <w:t>17</w:t>
+      </w:r>
+      <w:r>
+        <w:rPr>
+          <w:rFonts w:ascii="Calibri" w:eastAsia="Calibri" w:hAnsi="Calibri"/>
+          <w:b/>
+          <w:bCs/>
+          <w:kern w:val="2"/>
+          <w:lang w:eastAsia="en-US"/>
+        </w:rPr>
+        <w:t xml:space="preserve">: Visualizzare le informazioni dei biglietti </w:t>
+      </w:r>
+    </w:p>
+    <w:p>
+      <w:pPr>
+        <w:widowControl/>
+        <w:suppressAutoHyphens w:val="0"/>
+        <w:spacing w:line="259" w:lineRule="auto"/>
+        <w:ind w:left="720"/>
+        <w:rPr>
+          <w:rFonts w:ascii="Calibri" w:eastAsia="Calibri" w:hAnsi="Calibri"/>
+          <w:kern w:val="2"/>
+          <w:sz w:val="22"/>
+          <w:szCs w:val="22"/>
+          <w:lang w:eastAsia="en-US"/>
+        </w:rPr>
+      </w:pPr>
+      <w:r>
+        <w:rPr>
+          <w:rFonts w:ascii="Calibri" w:eastAsia="Calibri" w:hAnsi="Calibri"/>
+          <w:kern w:val="2"/>
+          <w:sz w:val="22"/>
+          <w:szCs w:val="22"/>
+          <w:lang w:eastAsia="en-US"/>
+        </w:rPr>
+        <w:t>Il sistema deve permettere al validatore di visualizzare le informazioni relative ai biglietti che ha scansionato.</w:t>
+      </w:r>
+    </w:p>
+    <w:p>
+      <w:pPr>
+        <w:widowControl/>
+        <w:suppressAutoHyphens w:val="0"/>
+        <w:spacing w:after="160" w:line="259" w:lineRule="auto"/>
+        <w:ind w:left="720"/>
+        <w:rPr>
+          <w:rFonts w:ascii="Calibri" w:eastAsia="Calibri" w:hAnsi="Calibri"/>
+          <w:kern w:val="2"/>
+          <w:sz w:val="22"/>
+          <w:szCs w:val="22"/>
+          <w:lang w:eastAsia="en-US"/>
+        </w:rPr>
+      </w:pPr>
+      <w:r>
+        <w:rPr>
+          <w:rFonts w:ascii="Calibri" w:eastAsia="Calibri" w:hAnsi="Calibri"/>
+          <w:b/>
+          <w:bCs/>
+          <w:kern w:val="2"/>
+          <w:sz w:val="22"/>
+          <w:szCs w:val="22"/>
+          <w:lang w:eastAsia="en-US"/>
+        </w:rPr>
+        <w:t>Priorità:</w:t>
+      </w:r>
+      <w:r>
+        <w:rPr>
+          <w:rFonts w:ascii="Calibri" w:eastAsia="Calibri" w:hAnsi="Calibri"/>
+          <w:kern w:val="2"/>
+          <w:sz w:val="22"/>
+          <w:szCs w:val="22"/>
+          <w:lang w:eastAsia="en-US"/>
+        </w:rPr>
+        <w:t xml:space="preserve"> MEDIA</w:t>
+      </w:r>
+    </w:p>
+    <w:p>
+      <w:pPr>
+        <w:widowControl/>
+        <w:numPr>
+          <w:ilvl w:val="0"/>
+          <w:numId w:val="14"/>
+        </w:numPr>
+        <w:suppressAutoHyphens w:val="0"/>
+        <w:spacing w:before="120" w:line="259" w:lineRule="auto"/>
+        <w:rPr>
+          <w:rFonts w:ascii="Calibri" w:eastAsia="Calibri" w:hAnsi="Calibri"/>
+          <w:b/>
+          <w:bCs/>
+          <w:kern w:val="2"/>
+          <w:lang w:eastAsia="en-US"/>
+        </w:rPr>
+      </w:pPr>
+      <w:r>
+        <w:rPr>
+          <w:rFonts w:ascii="Calibri" w:eastAsia="Calibri" w:hAnsi="Calibri"/>
+          <w:b/>
+          <w:bCs/>
+          <w:kern w:val="2"/>
+          <w:lang w:eastAsia="en-US"/>
+        </w:rPr>
+        <w:t>RF</w:t>
+      </w:r>
+      <w:r>
+        <w:rPr>
+          <w:rFonts w:ascii="Calibri" w:eastAsia="Calibri" w:hAnsi="Calibri"/>
+          <w:b/>
+          <w:bCs/>
+          <w:kern w:val="2"/>
+          <w:lang w:eastAsia="en-US"/>
+        </w:rPr>
+        <w:t>18</w:t>
+      </w:r>
+      <w:r>
+        <w:rPr>
+          <w:rFonts w:ascii="Calibri" w:eastAsia="Calibri" w:hAnsi="Calibri"/>
+          <w:b/>
+          <w:bCs/>
+          <w:kern w:val="2"/>
+          <w:lang w:eastAsia="en-US"/>
+        </w:rPr>
+        <w:t xml:space="preserve">: Validare i biglietti </w:t>
+      </w:r>
+    </w:p>
+    <w:p>
+      <w:pPr>
+        <w:widowControl/>
+        <w:suppressAutoHyphens w:val="0"/>
+        <w:spacing w:line="259" w:lineRule="auto"/>
+        <w:ind w:left="720"/>
+        <w:rPr>
+          <w:rFonts w:ascii="Calibri" w:eastAsia="Calibri" w:hAnsi="Calibri"/>
+          <w:kern w:val="2"/>
+          <w:sz w:val="22"/>
+          <w:szCs w:val="22"/>
+          <w:lang w:eastAsia="en-US"/>
+        </w:rPr>
+      </w:pPr>
+      <w:r>
+        <w:rPr>
+          <w:rFonts w:ascii="Calibri" w:eastAsia="Calibri" w:hAnsi="Calibri"/>
+          <w:kern w:val="2"/>
+          <w:sz w:val="22"/>
+          <w:szCs w:val="22"/>
+          <w:lang w:eastAsia="en-US"/>
+        </w:rPr>
+        <w:t>Il sistema deve permettere al validatore di validare i biglietti relativi alle proiezioni che avverranno nelle sale del cinema in cui lavora.</w:t>
+      </w:r>
+    </w:p>
+    <w:p>
+      <w:pPr>
+        <w:widowControl/>
+        <w:suppressAutoHyphens w:val="0"/>
+        <w:spacing w:after="160" w:line="259" w:lineRule="auto"/>
+        <w:ind w:left="720"/>
+        <w:rPr>
+          <w:rFonts w:ascii="Calibri" w:eastAsia="Calibri" w:hAnsi="Calibri"/>
+          <w:kern w:val="2"/>
+          <w:sz w:val="22"/>
+          <w:szCs w:val="22"/>
+          <w:lang w:eastAsia="en-US"/>
+        </w:rPr>
+      </w:pPr>
+      <w:r>
+        <w:rPr>
+          <w:rFonts w:ascii="Calibri" w:eastAsia="Calibri" w:hAnsi="Calibri"/>
+          <w:b/>
+          <w:bCs/>
+          <w:kern w:val="2"/>
+          <w:sz w:val="22"/>
+          <w:szCs w:val="22"/>
+          <w:lang w:eastAsia="en-US"/>
+        </w:rPr>
+        <w:t>Priorità:</w:t>
+      </w:r>
+      <w:r>
+        <w:rPr>
+          <w:rFonts w:ascii="Calibri" w:eastAsia="Calibri" w:hAnsi="Calibri"/>
+          <w:kern w:val="2"/>
+          <w:sz w:val="22"/>
+          <w:szCs w:val="22"/>
+          <w:lang w:eastAsia="en-US"/>
+        </w:rPr>
+        <w:t xml:space="preserve"> ALTA</w:t>
+      </w:r>
+      <w:r>
+        <w:rPr>
+          <w:rFonts w:ascii="Calibri" w:eastAsia="Calibri" w:hAnsi="Calibri"/>
+          <w:kern w:val="2"/>
+          <w:sz w:val="22"/>
+          <w:szCs w:val="22"/>
+          <w:lang w:eastAsia="en-US"/>
+        </w:rPr>
+        <w:t xml:space="preserve"> </w:t>
+      </w:r>
+    </w:p>
+    <w:p>
+      <w:pPr>
+        <w:widowControl/>
+        <w:suppressAutoHyphens w:val="0"/>
+        <w:spacing w:after="160" w:line="259" w:lineRule="auto"/>
+        <w:rPr>
+          <w:rFonts w:ascii="Calibri" w:eastAsia="Calibri" w:hAnsi="Calibri"/>
+          <w:kern w:val="2"/>
+          <w:sz w:val="22"/>
+          <w:szCs w:val="22"/>
+          <w:lang w:eastAsia="en-US"/>
+        </w:rPr>
+      </w:pPr>
+    </w:p>
+    <w:p>
+      <w:pPr>
+        <w:widowControl/>
+        <w:suppressAutoHyphens w:val="0"/>
+        <w:spacing w:after="160" w:line="259" w:lineRule="auto"/>
+        <w:rPr>
+          <w:rFonts w:ascii="Calibri" w:eastAsia="Calibri" w:hAnsi="Calibri"/>
+          <w:b/>
+          <w:bCs/>
+          <w:kern w:val="2"/>
+          <w:sz w:val="28"/>
+          <w:szCs w:val="28"/>
+          <w:lang w:eastAsia="en-US"/>
+        </w:rPr>
+      </w:pPr>
+      <w:r>
+        <w:rPr>
+          <w:rFonts w:ascii="Calibri" w:eastAsia="Calibri" w:hAnsi="Calibri"/>
+          <w:b/>
+          <w:bCs/>
+          <w:kern w:val="2"/>
+          <w:sz w:val="28"/>
+          <w:szCs w:val="28"/>
+          <w:lang w:eastAsia="en-US"/>
+        </w:rPr>
+        <w:t>Il gestore dipendenti potrà:</w:t>
+      </w:r>
+    </w:p>
+    <w:p>
+      <w:pPr>
+        <w:widowControl/>
+        <w:numPr>
+          <w:ilvl w:val="0"/>
+          <w:numId w:val="14"/>
+        </w:numPr>
+        <w:suppressAutoHyphens w:val="0"/>
+        <w:spacing w:before="120" w:line="259" w:lineRule="auto"/>
+        <w:rPr>
+          <w:rFonts w:ascii="Calibri" w:eastAsia="Calibri" w:hAnsi="Calibri"/>
+          <w:b/>
+          <w:bCs/>
+          <w:kern w:val="2"/>
+          <w:lang w:eastAsia="en-US"/>
+        </w:rPr>
+      </w:pPr>
+      <w:r>
+        <w:rPr>
+          <w:rFonts w:ascii="Calibri" w:eastAsia="Calibri" w:hAnsi="Calibri"/>
+          <w:b/>
+          <w:bCs/>
+          <w:kern w:val="2"/>
+          <w:lang w:eastAsia="en-US"/>
+        </w:rPr>
+        <w:t>RF</w:t>
+      </w:r>
+      <w:r>
+        <w:rPr>
+          <w:rFonts w:ascii="Calibri" w:eastAsia="Calibri" w:hAnsi="Calibri"/>
+          <w:b/>
+          <w:bCs/>
+          <w:kern w:val="2"/>
+          <w:lang w:eastAsia="en-US"/>
+        </w:rPr>
+        <w:t>19</w:t>
+      </w:r>
+      <w:r>
+        <w:rPr>
+          <w:rFonts w:ascii="Calibri" w:eastAsia="Calibri" w:hAnsi="Calibri"/>
+          <w:b/>
+          <w:bCs/>
+          <w:kern w:val="2"/>
+          <w:lang w:eastAsia="en-US"/>
+        </w:rPr>
+        <w:t>: Inserire un nuovo dipendente</w:t>
+      </w:r>
+    </w:p>
+    <w:p>
+      <w:pPr>
+        <w:widowControl/>
+        <w:suppressAutoHyphens w:val="0"/>
+        <w:spacing w:line="259" w:lineRule="auto"/>
+        <w:ind w:left="720"/>
+        <w:rPr>
+          <w:rFonts w:ascii="Calibri" w:eastAsia="Calibri" w:hAnsi="Calibri"/>
+          <w:kern w:val="2"/>
+          <w:sz w:val="22"/>
+          <w:szCs w:val="22"/>
+          <w:lang w:eastAsia="en-US"/>
+        </w:rPr>
+      </w:pPr>
+      <w:r>
+        <w:rPr>
+          <w:rFonts w:ascii="Calibri" w:eastAsia="Calibri" w:hAnsi="Calibri"/>
+          <w:kern w:val="2"/>
+          <w:sz w:val="22"/>
+          <w:szCs w:val="22"/>
+          <w:lang w:eastAsia="en-US"/>
+        </w:rPr>
+        <w:t xml:space="preserve">Il sistema deve permettere al gestore utenti di inserire un nuovo dipendente. </w:t>
+      </w:r>
+    </w:p>
+    <w:p>
+      <w:pPr>
+        <w:widowControl/>
+        <w:suppressAutoHyphens w:val="0"/>
+        <w:spacing w:after="160" w:line="259" w:lineRule="auto"/>
+        <w:ind w:left="720"/>
+        <w:rPr>
+          <w:rFonts w:ascii="Calibri" w:eastAsia="Calibri" w:hAnsi="Calibri"/>
+          <w:b/>
+          <w:bCs/>
+          <w:kern w:val="2"/>
+          <w:sz w:val="28"/>
+          <w:szCs w:val="28"/>
+          <w:lang w:eastAsia="en-US"/>
+        </w:rPr>
+      </w:pPr>
+      <w:r>
+        <w:rPr>
+          <w:rFonts w:ascii="Calibri" w:eastAsia="Calibri" w:hAnsi="Calibri"/>
+          <w:b/>
+          <w:bCs/>
+          <w:kern w:val="2"/>
+          <w:sz w:val="22"/>
+          <w:szCs w:val="22"/>
+          <w:lang w:eastAsia="en-US"/>
+        </w:rPr>
+        <w:t>Priorità:</w:t>
+      </w:r>
+      <w:r>
+        <w:rPr>
+          <w:rFonts w:ascii="Calibri" w:eastAsia="Calibri" w:hAnsi="Calibri"/>
+          <w:kern w:val="2"/>
+          <w:sz w:val="22"/>
+          <w:szCs w:val="22"/>
+          <w:lang w:eastAsia="en-US"/>
+        </w:rPr>
+        <w:t xml:space="preserve"> ALTA</w:t>
+      </w:r>
+    </w:p>
+    <w:p>
+      <w:pPr>
+        <w:widowControl/>
+        <w:numPr>
+          <w:ilvl w:val="0"/>
+          <w:numId w:val="14"/>
+        </w:numPr>
+        <w:suppressAutoHyphens w:val="0"/>
+        <w:spacing w:before="120" w:line="259" w:lineRule="auto"/>
+        <w:rPr>
+          <w:rFonts w:ascii="Calibri" w:eastAsia="Calibri" w:hAnsi="Calibri"/>
+          <w:b/>
+          <w:bCs/>
+          <w:kern w:val="2"/>
+          <w:lang w:eastAsia="en-US"/>
+        </w:rPr>
+      </w:pPr>
+      <w:r>
+        <w:rPr>
+          <w:rFonts w:ascii="Calibri" w:eastAsia="Calibri" w:hAnsi="Calibri"/>
+          <w:b/>
+          <w:bCs/>
+          <w:kern w:val="2"/>
+          <w:lang w:eastAsia="en-US"/>
+        </w:rPr>
+        <w:t>RF</w:t>
+      </w:r>
+      <w:r>
+        <w:rPr>
+          <w:rFonts w:ascii="Calibri" w:eastAsia="Calibri" w:hAnsi="Calibri"/>
+          <w:b/>
+          <w:bCs/>
+          <w:kern w:val="2"/>
+          <w:lang w:eastAsia="en-US"/>
+        </w:rPr>
+        <w:t>20</w:t>
+      </w:r>
+      <w:r>
+        <w:rPr>
+          <w:rFonts w:ascii="Calibri" w:eastAsia="Calibri" w:hAnsi="Calibri"/>
+          <w:b/>
+          <w:bCs/>
+          <w:kern w:val="2"/>
+          <w:lang w:eastAsia="en-US"/>
+        </w:rPr>
+        <w:t>: Modificare un</w:t>
+      </w:r>
+      <w:r>
+        <w:rPr>
+          <w:rFonts w:ascii="Calibri" w:eastAsia="Calibri" w:hAnsi="Calibri"/>
+          <w:b/>
+          <w:bCs/>
+          <w:kern w:val="2"/>
+          <w:lang w:eastAsia="en-US"/>
+        </w:rPr>
+        <w:t xml:space="preserve"> </w:t>
+      </w:r>
+      <w:r>
+        <w:rPr>
+          <w:rFonts w:ascii="Calibri" w:eastAsia="Calibri" w:hAnsi="Calibri"/>
+          <w:b/>
+          <w:bCs/>
+          <w:kern w:val="2"/>
+          <w:lang w:eastAsia="en-US"/>
+        </w:rPr>
+        <w:t>dipendente</w:t>
+      </w:r>
+    </w:p>
+    <w:p>
+      <w:pPr>
+        <w:widowControl/>
+        <w:suppressAutoHyphens w:val="0"/>
+        <w:spacing w:line="259" w:lineRule="auto"/>
+        <w:ind w:left="720"/>
+        <w:rPr>
+          <w:rFonts w:ascii="Calibri" w:eastAsia="Calibri" w:hAnsi="Calibri"/>
+          <w:kern w:val="2"/>
+          <w:sz w:val="22"/>
+          <w:szCs w:val="22"/>
+          <w:lang w:eastAsia="en-US"/>
+        </w:rPr>
+      </w:pPr>
+      <w:r>
+        <w:rPr>
+          <w:rFonts w:ascii="Calibri" w:eastAsia="Calibri" w:hAnsi="Calibri"/>
+          <w:kern w:val="2"/>
+          <w:sz w:val="22"/>
+          <w:szCs w:val="22"/>
+          <w:lang w:eastAsia="en-US"/>
+        </w:rPr>
+        <w:t xml:space="preserve">Il sistema deve permettere al gestore utenti di modificare le informazioni di un dipendente. </w:t>
+      </w:r>
+    </w:p>
+    <w:p>
+      <w:pPr>
+        <w:widowControl/>
+        <w:suppressAutoHyphens w:val="0"/>
+        <w:spacing w:after="160" w:line="259" w:lineRule="auto"/>
+        <w:ind w:left="720"/>
+        <w:rPr>
+          <w:rFonts w:ascii="Calibri" w:eastAsia="Calibri" w:hAnsi="Calibri"/>
+          <w:b/>
+          <w:bCs/>
+          <w:kern w:val="2"/>
+          <w:sz w:val="28"/>
+          <w:szCs w:val="28"/>
+          <w:lang w:eastAsia="en-US"/>
+        </w:rPr>
+      </w:pPr>
+      <w:r>
+        <w:rPr>
+          <w:rFonts w:ascii="Calibri" w:eastAsia="Calibri" w:hAnsi="Calibri"/>
+          <w:b/>
+          <w:bCs/>
+          <w:kern w:val="2"/>
+          <w:sz w:val="22"/>
+          <w:szCs w:val="22"/>
+          <w:lang w:eastAsia="en-US"/>
+        </w:rPr>
+        <w:t>Priorità:</w:t>
+      </w:r>
+      <w:r>
+        <w:rPr>
+          <w:rFonts w:ascii="Calibri" w:eastAsia="Calibri" w:hAnsi="Calibri"/>
+          <w:kern w:val="2"/>
+          <w:sz w:val="22"/>
+          <w:szCs w:val="22"/>
+          <w:lang w:eastAsia="en-US"/>
+        </w:rPr>
+        <w:t xml:space="preserve"> ALTA</w:t>
+      </w:r>
+    </w:p>
+    <w:p>
+      <w:pPr>
+        <w:widowControl/>
+        <w:numPr>
+          <w:ilvl w:val="0"/>
+          <w:numId w:val="14"/>
+        </w:numPr>
+        <w:suppressAutoHyphens w:val="0"/>
+        <w:spacing w:before="120" w:line="259" w:lineRule="auto"/>
+        <w:rPr>
+          <w:rFonts w:ascii="Calibri" w:eastAsia="Calibri" w:hAnsi="Calibri"/>
+          <w:b/>
+          <w:bCs/>
+          <w:kern w:val="2"/>
+          <w:lang w:eastAsia="en-US"/>
+        </w:rPr>
+      </w:pPr>
+      <w:r>
+        <w:rPr>
+          <w:rFonts w:ascii="Calibri" w:eastAsia="Calibri" w:hAnsi="Calibri"/>
+          <w:b/>
+          <w:bCs/>
+          <w:kern w:val="2"/>
+          <w:lang w:eastAsia="en-US"/>
+        </w:rPr>
+        <w:t>RF</w:t>
+      </w:r>
+      <w:r>
+        <w:rPr>
+          <w:rFonts w:ascii="Calibri" w:eastAsia="Calibri" w:hAnsi="Calibri"/>
+          <w:b/>
+          <w:bCs/>
+          <w:kern w:val="2"/>
+          <w:lang w:eastAsia="en-US"/>
+        </w:rPr>
+        <w:t>21</w:t>
+      </w:r>
+      <w:r>
+        <w:rPr>
+          <w:rFonts w:ascii="Calibri" w:eastAsia="Calibri" w:hAnsi="Calibri"/>
+          <w:b/>
+          <w:bCs/>
+          <w:kern w:val="2"/>
+          <w:lang w:eastAsia="en-US"/>
+        </w:rPr>
+        <w:t>: Eliminare un /dipendente</w:t>
+      </w:r>
+    </w:p>
+    <w:p>
+      <w:pPr>
+        <w:widowControl/>
+        <w:suppressAutoHyphens w:val="0"/>
+        <w:spacing w:line="259" w:lineRule="auto"/>
+        <w:ind w:left="720"/>
+        <w:rPr>
+          <w:rFonts w:ascii="Calibri" w:eastAsia="Calibri" w:hAnsi="Calibri"/>
+          <w:kern w:val="2"/>
+          <w:sz w:val="22"/>
+          <w:szCs w:val="22"/>
+          <w:lang w:eastAsia="en-US"/>
+        </w:rPr>
+      </w:pPr>
+      <w:r>
+        <w:rPr>
+          <w:rFonts w:ascii="Calibri" w:eastAsia="Calibri" w:hAnsi="Calibri"/>
+          <w:kern w:val="2"/>
+          <w:sz w:val="22"/>
+          <w:szCs w:val="22"/>
+          <w:lang w:eastAsia="en-US"/>
+        </w:rPr>
+        <w:t xml:space="preserve">Il sistema deve permettere al gestore utenti di eliminare un dipendente. </w:t>
+      </w:r>
+    </w:p>
+    <w:p>
+      <w:pPr>
+        <w:widowControl/>
+        <w:suppressAutoHyphens w:val="0"/>
+        <w:spacing w:after="160" w:line="259" w:lineRule="auto"/>
+        <w:ind w:left="720"/>
+        <w:rPr>
+          <w:rFonts w:ascii="Calibri" w:eastAsia="Calibri" w:hAnsi="Calibri"/>
+          <w:b/>
+          <w:bCs/>
+          <w:kern w:val="2"/>
+          <w:lang w:eastAsia="en-US"/>
+        </w:rPr>
+      </w:pPr>
+      <w:r>
+        <w:rPr>
+          <w:rFonts w:ascii="Calibri" w:eastAsia="Calibri" w:hAnsi="Calibri"/>
+          <w:b/>
+          <w:bCs/>
+          <w:kern w:val="2"/>
+          <w:sz w:val="22"/>
+          <w:szCs w:val="22"/>
+          <w:lang w:eastAsia="en-US"/>
+        </w:rPr>
+        <w:t>Priorità:</w:t>
+      </w:r>
+      <w:r>
+        <w:rPr>
+          <w:rFonts w:ascii="Calibri" w:eastAsia="Calibri" w:hAnsi="Calibri"/>
+          <w:kern w:val="2"/>
+          <w:sz w:val="22"/>
+          <w:szCs w:val="22"/>
+          <w:lang w:eastAsia="en-US"/>
+        </w:rPr>
+        <w:t xml:space="preserve"> ALTA</w:t>
+      </w:r>
+    </w:p>
+    <w:p>
+      <w:pPr>
+        <w:rPr>
+          <w:rFonts w:ascii="Calibri" w:hAnsi="Calibri" w:cs="Calibri"/>
+          <w:bCs/>
+          <w:sz w:val="22"/>
+          <w:szCs w:val="22"/>
+        </w:rPr>
+      </w:pPr>
+    </w:p>
+    <w:p>
+      <w:pPr>
+        <w:ind w:left="720"/>
+        <w:rPr>
+          <w:rFonts w:ascii="Calibri" w:hAnsi="Calibri" w:cs="Calibri"/>
+          <w:bCs/>
+          <w:sz w:val="22"/>
+          <w:szCs w:val="22"/>
+        </w:rPr>
+      </w:pPr>
+    </w:p>
+    <w:p>
+      <w:pPr>
+        <w:ind w:left="720"/>
+        <w:rPr>
+          <w:rFonts w:ascii="Calibri" w:hAnsi="Calibri" w:cs="Calibri"/>
+          <w:bCs/>
+          <w:sz w:val="22"/>
+          <w:szCs w:val="22"/>
+        </w:rPr>
+      </w:pPr>
     </w:p>
     <w:p>
       <w:pPr>
@@ -5152,103 +6069,7 @@
         <v:path o:extrusionok="f" gradientshapeok="t" o:connecttype="rect"/>
         <o:lock v:ext="edit" aspectratio="t"/>
       </v:shapetype>
-      <v:shape id="_x0000_i1025" type="#_x0000_t75" style="width:319.8pt;height:250.2pt" filled="t">
-        <v:fill color2="black"/>
-        <v:imagedata r:id="rId1" o:title=""/>
-      </v:shape>
-    </w:pict>
-  </w:numPicBullet>
-  <w:numPicBullet w:numPicBulletId="1">
-    <w:pict>
-      <v:shape id="_x0000_i1026" type="#_x0000_t75" style="width:319.8pt;height:250.2pt" filled="t">
-        <v:fill color2="black"/>
-        <v:imagedata r:id="rId1" o:title=""/>
-      </v:shape>
-    </w:pict>
-  </w:numPicBullet>
-  <w:numPicBullet w:numPicBulletId="2">
-    <w:pict>
-      <v:shape id="_x0000_i1027" type="#_x0000_t75" style="width:319.8pt;height:250.2pt" filled="t">
-        <v:fill color2="black"/>
-        <v:imagedata r:id="rId1" o:title=""/>
-      </v:shape>
-    </w:pict>
-  </w:numPicBullet>
-  <w:numPicBullet w:numPicBulletId="3">
-    <w:pict>
-      <v:shape id="_x0000_i1028" type="#_x0000_t75" style="width:319.8pt;height:250.2pt" filled="t">
-        <v:fill color2="black"/>
-        <v:imagedata r:id="rId1" o:title=""/>
-      </v:shape>
-    </w:pict>
-  </w:numPicBullet>
-  <w:numPicBullet w:numPicBulletId="4">
-    <w:pict>
-      <v:shape id="_x0000_i1029" type="#_x0000_t75" style="width:319.8pt;height:250.2pt" filled="t">
-        <v:fill color2="black"/>
-        <v:imagedata r:id="rId1" o:title=""/>
-      </v:shape>
-    </w:pict>
-  </w:numPicBullet>
-  <w:numPicBullet w:numPicBulletId="5">
-    <w:pict>
-      <v:shape id="_x0000_i1030" type="#_x0000_t75" style="width:319.8pt;height:250.2pt" filled="t">
-        <v:fill color2="black"/>
-        <v:imagedata r:id="rId1" o:title=""/>
-      </v:shape>
-    </w:pict>
-  </w:numPicBullet>
-  <w:numPicBullet w:numPicBulletId="6">
-    <w:pict>
-      <v:shape id="_x0000_i1031" type="#_x0000_t75" style="width:319.8pt;height:250.2pt" filled="t">
-        <v:fill color2="black"/>
-        <v:imagedata r:id="rId1" o:title=""/>
-      </v:shape>
-    </w:pict>
-  </w:numPicBullet>
-  <w:numPicBullet w:numPicBulletId="7">
-    <w:pict>
-      <v:shape id="_x0000_i1032" type="#_x0000_t75" style="width:319.8pt;height:250.2pt" filled="t">
-        <v:fill color2="black"/>
-        <v:imagedata r:id="rId1" o:title=""/>
-      </v:shape>
-    </w:pict>
-  </w:numPicBullet>
-  <w:numPicBullet w:numPicBulletId="8">
-    <w:pict>
-      <v:shape id="_x0000_i1033" type="#_x0000_t75" style="width:319.8pt;height:250.2pt" filled="t">
-        <v:fill color2="black"/>
-        <v:imagedata r:id="rId1" o:title=""/>
-      </v:shape>
-    </w:pict>
-  </w:numPicBullet>
-  <w:numPicBullet w:numPicBulletId="9">
-    <w:pict>
-      <v:shape id="_x0000_i1034" type="#_x0000_t75" style="width:319.8pt;height:250.2pt" filled="t">
-        <v:fill color2="black"/>
-        <v:imagedata r:id="rId1" o:title=""/>
-      </v:shape>
-    </w:pict>
-  </w:numPicBullet>
-  <w:numPicBullet w:numPicBulletId="10">
-    <w:pict>
-      <v:shape id="_x0000_i1035" type="#_x0000_t75" style="width:319.8pt;height:250.2pt" filled="t">
-        <v:fill color2="black"/>
-        <v:imagedata r:id="rId1" o:title=""/>
-      </v:shape>
-    </w:pict>
-  </w:numPicBullet>
-  <w:numPicBullet w:numPicBulletId="11">
-    <w:pict>
-      <v:shape id="_x0000_i1036" type="#_x0000_t75" style="width:319.8pt;height:250.2pt" filled="t">
-        <v:fill color2="black"/>
-        <v:imagedata r:id="rId1" o:title=""/>
-      </v:shape>
-    </w:pict>
-  </w:numPicBullet>
-  <w:numPicBullet w:numPicBulletId="12">
-    <w:pict>
-      <v:shape id="_x0000_i1037" type="#_x0000_t75" style="width:319.8pt;height:250.2pt" filled="t">
+      <v:shape id="_x0000_i1030" type="#_x0000_t75" style="width:319.5pt;height:250.5pt" o:bullet="t" filled="t">
         <v:fill color2="black"/>
         <v:imagedata r:id="rId1" o:title=""/>
       </v:shape>
@@ -5712,7 +6533,7 @@
   <w:abstractNum w:abstractNumId="8" w15:restartNumberingAfterBreak="0">
     <w:nsid w:val="244A5742"/>
     <w:multiLevelType w:val="hybridMultilevel"/>
-    <w:tmpl w:val="A4EC98D6"/>
+    <w:tmpl w:val="EC0E8D00"/>
     <w:lvl w:ilvl="0" w:tplc="04100001">
       <w:start w:val="1"/>
       <w:numFmt w:val="bullet"/>
@@ -6789,8 +7610,8 @@
     <w:lsdException w:name="Plain Table 5" w:uiPriority="31" w:qFormat="1"/>
     <w:lsdException w:name="Grid Table Light" w:uiPriority="32" w:qFormat="1"/>
     <w:lsdException w:name="Grid Table 1 Light" w:uiPriority="33" w:qFormat="1"/>
-    <w:lsdException w:name="Grid Table 2" w:semiHidden="1" w:uiPriority="37" w:unhideWhenUsed="1"/>
-    <w:lsdException w:name="Grid Table 3" w:semiHidden="1" w:uiPriority="39" w:unhideWhenUsed="1" w:qFormat="1"/>
+    <w:lsdException w:name="Grid Table 2" w:uiPriority="37"/>
+    <w:lsdException w:name="Grid Table 3" w:uiPriority="39" w:qFormat="1"/>
     <w:lsdException w:name="Grid Table 4" w:uiPriority="49"/>
     <w:lsdException w:name="Grid Table 5 Dark" w:uiPriority="50"/>
     <w:lsdException w:name="Grid Table 6 Colorful" w:uiPriority="51"/>
@@ -6904,7 +7725,6 @@
       <w:kern w:val="1"/>
       <w:sz w:val="24"/>
       <w:szCs w:val="24"/>
-      <w:lang/>
     </w:rPr>
   </w:style>
   <w:style w:type="paragraph" w:styleId="Titolo2">
@@ -6956,7 +7776,9 @@
   </w:style>
   <w:style w:type="character" w:default="1" w:styleId="Carpredefinitoparagrafo">
     <w:name w:val="Default Paragraph Font"/>
+    <w:uiPriority w:val="1"/>
     <w:semiHidden/>
+    <w:unhideWhenUsed/>
   </w:style>
   <w:style w:type="table" w:default="1" w:styleId="Tabellanormale">
     <w:name w:val="Normal Table"/>
@@ -8558,8 +9380,8 @@
       <w:szCs w:val="16"/>
     </w:rPr>
   </w:style>
-  <w:style w:type="paragraph" w:customStyle="1" w:styleId="NoSpacing">
-    <w:name w:val="No Spacing"/>
+  <w:style w:type="paragraph" w:customStyle="1" w:styleId="Nessunaspaziatura1">
+    <w:name w:val="Nessuna spaziatura1"/>
     <w:pPr>
       <w:suppressAutoHyphens/>
     </w:pPr>
@@ -8571,8 +9393,8 @@
       <w:lang w:eastAsia="ar-SA"/>
     </w:rPr>
   </w:style>
-  <w:style w:type="paragraph" w:styleId="Elencoacolori-Colore1">
-    <w:name w:val="Colorful List Accent 1"/>
+  <w:style w:type="paragraph" w:customStyle="1" w:styleId="Elencoacolori-Colore11">
+    <w:name w:val="Elenco a colori - Colore 11"/>
     <w:basedOn w:val="Normale"/>
     <w:qFormat/>
     <w:pPr>
@@ -8687,7 +9509,6 @@
       <w:kern w:val="28"/>
       <w:sz w:val="32"/>
       <w:szCs w:val="32"/>
-      <w:lang/>
     </w:rPr>
   </w:style>
   <w:style w:type="character" w:customStyle="1" w:styleId="Titolo3Carattere">
@@ -8702,7 +9523,6 @@
       <w:kern w:val="1"/>
       <w:sz w:val="26"/>
       <w:szCs w:val="26"/>
-      <w:lang/>
     </w:rPr>
   </w:style>
   <w:style w:type="paragraph" w:styleId="Indice2">

</xml_diff>

<commit_message>
Update CinemaniaBooking - Problem statement.docx
</commit_message>
<xml_diff>
--- a/CinemaniaBooking - Problem statement.docx
+++ b/CinemaniaBooking - Problem statement.docx
@@ -5228,7 +5228,27 @@
           <w:szCs w:val="22"/>
           <w:lang w:eastAsia="en-US"/>
         </w:rPr>
-        <w:t xml:space="preserve">Il sistema deve permettere al gestore utenti di inserire un nuovo dipendente. </w:t>
+        <w:t xml:space="preserve">Il sistema deve permettere al gestore </w:t>
+      </w:r>
+      <w:r>
+        <w:rPr>
+          <w:rFonts w:ascii="Calibri" w:eastAsia="Calibri" w:hAnsi="Calibri"/>
+          <w:kern w:val="2"/>
+          <w:sz w:val="22"/>
+          <w:szCs w:val="22"/>
+          <w:lang w:eastAsia="en-US"/>
+        </w:rPr>
+        <w:t>dipendenti</w:t>
+      </w:r>
+      <w:r>
+        <w:rPr>
+          <w:rFonts w:ascii="Calibri" w:eastAsia="Calibri" w:hAnsi="Calibri"/>
+          <w:kern w:val="2"/>
+          <w:sz w:val="22"/>
+          <w:szCs w:val="22"/>
+          <w:lang w:eastAsia="en-US"/>
+        </w:rPr>
+        <w:t xml:space="preserve"> di inserire un nuovo dipendente. </w:t>
       </w:r>
     </w:p>
     <w:p>
@@ -5360,7 +5380,27 @@
           <w:szCs w:val="22"/>
           <w:lang w:eastAsia="en-US"/>
         </w:rPr>
-        <w:t xml:space="preserve">Il sistema deve permettere al gestore utenti di modificare le informazioni di un dipendente. </w:t>
+        <w:t xml:space="preserve">Il sistema deve permettere al gestore </w:t>
+      </w:r>
+      <w:r>
+        <w:rPr>
+          <w:rFonts w:ascii="Calibri" w:eastAsia="Calibri" w:hAnsi="Calibri"/>
+          <w:kern w:val="2"/>
+          <w:sz w:val="22"/>
+          <w:szCs w:val="22"/>
+          <w:lang w:eastAsia="en-US"/>
+        </w:rPr>
+        <w:t>dipendenti</w:t>
+      </w:r>
+      <w:r>
+        <w:rPr>
+          <w:rFonts w:ascii="Calibri" w:eastAsia="Calibri" w:hAnsi="Calibri"/>
+          <w:kern w:val="2"/>
+          <w:sz w:val="22"/>
+          <w:szCs w:val="22"/>
+          <w:lang w:eastAsia="en-US"/>
+        </w:rPr>
+        <w:t xml:space="preserve"> di modificare le informazioni di un dipendente. </w:t>
       </w:r>
     </w:p>
     <w:p>
@@ -5472,7 +5512,27 @@
           <w:szCs w:val="22"/>
           <w:lang w:eastAsia="en-US"/>
         </w:rPr>
-        <w:t xml:space="preserve">Il sistema deve permettere al gestore utenti di eliminare un dipendente. </w:t>
+        <w:t xml:space="preserve">Il sistema deve permettere al gestore </w:t>
+      </w:r>
+      <w:r>
+        <w:rPr>
+          <w:rFonts w:ascii="Calibri" w:eastAsia="Calibri" w:hAnsi="Calibri"/>
+          <w:kern w:val="2"/>
+          <w:sz w:val="22"/>
+          <w:szCs w:val="22"/>
+          <w:lang w:eastAsia="en-US"/>
+        </w:rPr>
+        <w:t>dipendenti</w:t>
+      </w:r>
+      <w:r>
+        <w:rPr>
+          <w:rFonts w:ascii="Calibri" w:eastAsia="Calibri" w:hAnsi="Calibri"/>
+          <w:kern w:val="2"/>
+          <w:sz w:val="22"/>
+          <w:szCs w:val="22"/>
+          <w:lang w:eastAsia="en-US"/>
+        </w:rPr>
+        <w:t xml:space="preserve"> di eliminare un dipendente. </w:t>
       </w:r>
     </w:p>
     <w:p>

</xml_diff>

<commit_message>
Migliorati scenari S3.0 e S3.1
</commit_message>
<xml_diff>
--- a/CinemaniaBooking - Problem statement.docx
+++ b/CinemaniaBooking - Problem statement.docx
@@ -155,7 +155,6 @@
           <w:sz w:val="36"/>
         </w:rPr>
       </w:pPr>
-      <w:proofErr w:type="spellStart"/>
       <w:r>
         <w:rPr>
           <w:rFonts w:ascii="Arial" w:eastAsia="Arial" w:hAnsi="Arial" w:cs="Arial"/>
@@ -164,7 +163,6 @@
         </w:rPr>
         <w:t>CinemaniaBooking</w:t>
       </w:r>
-      <w:proofErr w:type="spellEnd"/>
       <w:r>
         <w:rPr>
           <w:rFonts w:ascii="Arial" w:eastAsia="Arial" w:hAnsi="Arial" w:cs="Arial"/>
@@ -172,24 +170,7 @@
           <w:sz w:val="36"/>
         </w:rPr>
         <w:br/>
-      </w:r>
-      <w:proofErr w:type="spellStart"/>
-      <w:r>
-        <w:rPr>
-          <w:rFonts w:ascii="Arial" w:eastAsia="Arial" w:hAnsi="Arial" w:cs="Arial"/>
-          <w:b/>
-          <w:sz w:val="36"/>
-        </w:rPr>
-        <w:t>Problem</w:t>
-      </w:r>
-      <w:proofErr w:type="spellEnd"/>
-      <w:r>
-        <w:rPr>
-          <w:rFonts w:ascii="Arial" w:eastAsia="Arial" w:hAnsi="Arial" w:cs="Arial"/>
-          <w:b/>
-          <w:sz w:val="36"/>
-        </w:rPr>
-        <w:t xml:space="preserve"> Statement</w:t>
+        <w:t>Problem Statement</w:t>
       </w:r>
       <w:r>
         <w:rPr>
@@ -1021,17 +1002,8 @@
                 <w:rFonts w:ascii="Times New Roman" w:eastAsia="Times New Roman" w:hAnsi="Times New Roman" w:cs="Times New Roman"/>
                 <w:sz w:val="20"/>
               </w:rPr>
-              <w:t xml:space="preserve">Stefania </w:t>
+              <w:t>Stefania Picilli</w:t>
             </w:r>
-            <w:proofErr w:type="spellStart"/>
-            <w:r>
-              <w:rPr>
-                <w:rFonts w:ascii="Times New Roman" w:eastAsia="Times New Roman" w:hAnsi="Times New Roman" w:cs="Times New Roman"/>
-                <w:sz w:val="20"/>
-              </w:rPr>
-              <w:t>Picilli</w:t>
-            </w:r>
-            <w:proofErr w:type="spellEnd"/>
           </w:p>
         </w:tc>
         <w:tc>
@@ -1379,23 +1351,13 @@
           <w:sz w:val="32"/>
         </w:rPr>
       </w:pPr>
-      <w:proofErr w:type="spellStart"/>
       <w:r>
         <w:rPr>
           <w:rFonts w:ascii="Arial" w:eastAsia="Arial" w:hAnsi="Arial" w:cs="Arial"/>
           <w:b/>
           <w:sz w:val="32"/>
         </w:rPr>
-        <w:t>Revision</w:t>
-      </w:r>
-      <w:proofErr w:type="spellEnd"/>
-      <w:r>
-        <w:rPr>
-          <w:rFonts w:ascii="Arial" w:eastAsia="Arial" w:hAnsi="Arial" w:cs="Arial"/>
-          <w:b/>
-          <w:sz w:val="32"/>
-        </w:rPr>
-        <w:t xml:space="preserve"> History</w:t>
+        <w:t>Revision History</w:t>
       </w:r>
     </w:p>
     <w:tbl>
@@ -2043,18 +2005,8 @@
                 <w:sz w:val="20"/>
                 <w:szCs w:val="20"/>
               </w:rPr>
-              <w:t xml:space="preserve">Stefania </w:t>
+              <w:t>Stefania Picilli</w:t>
             </w:r>
-            <w:proofErr w:type="spellStart"/>
-            <w:r>
-              <w:rPr>
-                <w:rFonts w:ascii="Times New Roman" w:eastAsia="Calibri" w:hAnsi="Times New Roman" w:cs="Times New Roman"/>
-                <w:sz w:val="20"/>
-                <w:szCs w:val="20"/>
-              </w:rPr>
-              <w:t>Picilli</w:t>
-            </w:r>
-            <w:proofErr w:type="spellEnd"/>
           </w:p>
         </w:tc>
       </w:tr>
@@ -2305,18 +2257,8 @@
                 <w:sz w:val="20"/>
                 <w:szCs w:val="20"/>
               </w:rPr>
-              <w:t xml:space="preserve">Stefania </w:t>
+              <w:t>Stefania Picilli</w:t>
             </w:r>
-            <w:proofErr w:type="spellStart"/>
-            <w:r>
-              <w:rPr>
-                <w:rFonts w:ascii="Times New Roman" w:eastAsia="Calibri" w:hAnsi="Times New Roman" w:cs="Times New Roman"/>
-                <w:sz w:val="20"/>
-                <w:szCs w:val="20"/>
-              </w:rPr>
-              <w:t>Picilli</w:t>
-            </w:r>
-            <w:proofErr w:type="spellEnd"/>
           </w:p>
         </w:tc>
       </w:tr>
@@ -2666,21 +2608,7 @@
         <w:rPr>
           <w:rFonts w:ascii="Calibri" w:eastAsia="Calibri" w:hAnsi="Calibri" w:cs="Calibri"/>
         </w:rPr>
-        <w:t>la vendita dei biglietti è cartacea, soluzione che salvo una situazione di “</w:t>
-      </w:r>
-      <w:proofErr w:type="spellStart"/>
-      <w:r>
-        <w:rPr>
-          <w:rFonts w:ascii="Calibri" w:eastAsia="Calibri" w:hAnsi="Calibri" w:cs="Calibri"/>
-        </w:rPr>
-        <w:t>sold</w:t>
-      </w:r>
-      <w:proofErr w:type="spellEnd"/>
-      <w:r>
-        <w:rPr>
-          <w:rFonts w:ascii="Calibri" w:eastAsia="Calibri" w:hAnsi="Calibri" w:cs="Calibri"/>
-        </w:rPr>
-        <w:t xml:space="preserve"> out” di tutta la programmazione porta ad una innecessaria gestione dei rifiuti e pertanto impatta sull’ambiente</w:t>
+        <w:t>la vendita dei biglietti è cartacea, soluzione che salvo una situazione di “sold out” di tutta la programmazione porta ad una innecessaria gestione dei rifiuti e pertanto impatta sull’ambiente</w:t>
       </w:r>
     </w:p>
     <w:p>
@@ -2766,21 +2694,7 @@
         <w:rPr>
           <w:rFonts w:ascii="Calibri" w:eastAsia="Calibri" w:hAnsi="Calibri" w:cs="Calibri"/>
         </w:rPr>
-        <w:t xml:space="preserve">L’utente Mario Rossi vuole vedere Shrek 3 ma non sa se è presente al cinema, quindi decide di entrare su CinemaniaBooking.com e sulla home page effettua il login usando le credenziali </w:t>
-      </w:r>
-      <w:proofErr w:type="spellStart"/>
-      <w:r>
-        <w:rPr>
-          <w:rFonts w:ascii="Calibri" w:eastAsia="Calibri" w:hAnsi="Calibri" w:cs="Calibri"/>
-        </w:rPr>
-        <w:t>Utente:rossimario@mail.it</w:t>
-      </w:r>
-      <w:proofErr w:type="spellEnd"/>
-      <w:r>
-        <w:rPr>
-          <w:rFonts w:ascii="Calibri" w:eastAsia="Calibri" w:hAnsi="Calibri" w:cs="Calibri"/>
-        </w:rPr>
-        <w:t xml:space="preserve"> Pw:Mario_1234.</w:t>
+        <w:t>L’utente Mario Rossi vuole vedere Shrek 3 ma non sa se è presente al cinema, quindi decide di entrare su CinemaniaBooking.com e sulla home page effettua il login usando le credenziali Utente:rossimario@mail.it Pw:Mario_1234.</w:t>
       </w:r>
     </w:p>
     <w:p>
@@ -2860,21 +2774,7 @@
         <w:rPr>
           <w:rFonts w:ascii="Calibri" w:eastAsia="Calibri" w:hAnsi="Calibri" w:cs="Calibri"/>
         </w:rPr>
-        <w:t xml:space="preserve">verificate le informazioni a Mario viene inviata una mail con una copia del biglietto e contemporaneamente viene reindirizzato su una pagina di checkout su cui viene visualizzato il biglietto su cui è presente un codice a barre </w:t>
-      </w:r>
-      <w:proofErr w:type="spellStart"/>
-      <w:r>
-        <w:rPr>
-          <w:rFonts w:ascii="Calibri" w:eastAsia="Calibri" w:hAnsi="Calibri" w:cs="Calibri"/>
-        </w:rPr>
-        <w:t>identificativo,ed</w:t>
-      </w:r>
-      <w:proofErr w:type="spellEnd"/>
-      <w:r>
-        <w:rPr>
-          <w:rFonts w:ascii="Calibri" w:eastAsia="Calibri" w:hAnsi="Calibri" w:cs="Calibri"/>
-        </w:rPr>
-        <w:t xml:space="preserve"> i messaggi “transazione andata a buon fine” e “una copia del biglietto è stata inviata alla tua mail”.</w:t>
+        <w:t>verificate le informazioni a Mario viene inviata una mail con una copia del biglietto e contemporaneamente viene reindirizzato su una pagina di checkout su cui viene visualizzato il biglietto su cui è presente un codice a barre identificativo,ed i messaggi “transazione andata a buon fine” e “una copia del biglietto è stata inviata alla tua mail”.</w:t>
       </w:r>
     </w:p>
     <w:p>
@@ -3026,25 +2926,7 @@
           <w:sz w:val="24"/>
         </w:rPr>
         <w:lastRenderedPageBreak/>
-        <w:t xml:space="preserve">S1.2 Acquisto biglietto fallito tramite </w:t>
-      </w:r>
-      <w:proofErr w:type="spellStart"/>
-      <w:r>
-        <w:rPr>
-          <w:rFonts w:ascii="Calibri" w:eastAsia="Calibri" w:hAnsi="Calibri" w:cs="Calibri"/>
-          <w:b/>
-          <w:sz w:val="24"/>
-        </w:rPr>
-        <w:t>main</w:t>
-      </w:r>
-      <w:proofErr w:type="spellEnd"/>
-      <w:r>
-        <w:rPr>
-          <w:rFonts w:ascii="Calibri" w:eastAsia="Calibri" w:hAnsi="Calibri" w:cs="Calibri"/>
-          <w:b/>
-          <w:sz w:val="24"/>
-        </w:rPr>
-        <w:t xml:space="preserve"> page</w:t>
+        <w:t>S1.2 Acquisto biglietto fallito tramite main page</w:t>
       </w:r>
     </w:p>
     <w:p>
@@ -3076,21 +2958,7 @@
         <w:rPr>
           <w:rFonts w:ascii="Calibri" w:eastAsia="Calibri" w:hAnsi="Calibri" w:cs="Calibri"/>
         </w:rPr>
-        <w:t xml:space="preserve">Giacomo decide di vedere il film a Milano il 30 Ottobre in sala 1 alle 13:00 quindi clicca sull’elenco per confermare la sua scelta. Non essendo autenticato Giacomo viene portato sulla pagina di login, ma Giacomo non ha un account quindi preme sul pulsante “registrati ora”, il sito lo reindirizza su di una pagina in cui Giacomo inserisce il </w:t>
-      </w:r>
-      <w:proofErr w:type="spellStart"/>
-      <w:r>
-        <w:rPr>
-          <w:rFonts w:ascii="Calibri" w:eastAsia="Calibri" w:hAnsi="Calibri" w:cs="Calibri"/>
-        </w:rPr>
-        <w:t>nome:Giacomo</w:t>
-      </w:r>
-      <w:proofErr w:type="spellEnd"/>
-      <w:r>
-        <w:rPr>
-          <w:rFonts w:ascii="Calibri" w:eastAsia="Calibri" w:hAnsi="Calibri" w:cs="Calibri"/>
-        </w:rPr>
-        <w:t xml:space="preserve"> Alba, la mail:giacomo@pippo.com, pw:Aldo_Giovanni0 e data di nascita: 13/02/1985.</w:t>
+        <w:t>Giacomo decide di vedere il film a Milano il 30 Ottobre in sala 1 alle 13:00 quindi clicca sull’elenco per confermare la sua scelta. Non essendo autenticato Giacomo viene portato sulla pagina di login, ma Giacomo non ha un account quindi preme sul pulsante “registrati ora”, il sito lo reindirizza su di una pagina in cui Giacomo inserisce il nome:Giacomo Alba, la mail:giacomo@pippo.com, pw:Aldo_Giovanni0 e data di nascita: 13/02/1985.</w:t>
       </w:r>
     </w:p>
     <w:p>
@@ -3175,23 +3043,7 @@
           <w:rFonts w:ascii="Calibri" w:eastAsia="Calibri" w:hAnsi="Calibri" w:cs="Calibri"/>
           <w:sz w:val="20"/>
         </w:rPr>
-        <w:t>Emma vuole vedere “</w:t>
-      </w:r>
-      <w:proofErr w:type="spellStart"/>
-      <w:r>
-        <w:rPr>
-          <w:rFonts w:ascii="Calibri" w:eastAsia="Calibri" w:hAnsi="Calibri" w:cs="Calibri"/>
-          <w:sz w:val="20"/>
-        </w:rPr>
-        <w:t>Shutter</w:t>
-      </w:r>
-      <w:proofErr w:type="spellEnd"/>
-      <w:r>
-        <w:rPr>
-          <w:rFonts w:ascii="Calibri" w:eastAsia="Calibri" w:hAnsi="Calibri" w:cs="Calibri"/>
-          <w:sz w:val="20"/>
-        </w:rPr>
-        <w:t xml:space="preserve"> Island”, quindi entra nel sito ed effettua il login con le credenziali: email:emma_m@pluto.com e pw:Cane_Gatto01.</w:t>
+        <w:t>Emma vuole vedere “Shutter Island”, quindi entra nel sito ed effettua il login con le credenziali: email:emma_m@pluto.com e pw:Cane_Gatto01.</w:t>
       </w:r>
     </w:p>
     <w:p>
@@ -3207,35 +3059,7 @@
         <w:rPr>
           <w:rFonts w:ascii="Calibri" w:eastAsia="Calibri" w:hAnsi="Calibri" w:cs="Calibri"/>
         </w:rPr>
-        <w:t>Effettuato l’accesso, nella home page, Emma clicca sulla barra di ricerca e digita “</w:t>
-      </w:r>
-      <w:proofErr w:type="spellStart"/>
-      <w:r>
-        <w:rPr>
-          <w:rFonts w:ascii="Calibri" w:eastAsia="Calibri" w:hAnsi="Calibri" w:cs="Calibri"/>
-        </w:rPr>
-        <w:t>Shutter</w:t>
-      </w:r>
-      <w:proofErr w:type="spellEnd"/>
-      <w:r>
-        <w:rPr>
-          <w:rFonts w:ascii="Calibri" w:eastAsia="Calibri" w:hAnsi="Calibri" w:cs="Calibri"/>
-        </w:rPr>
-        <w:t xml:space="preserve"> </w:t>
-      </w:r>
-      <w:proofErr w:type="spellStart"/>
-      <w:r>
-        <w:rPr>
-          <w:rFonts w:ascii="Calibri" w:eastAsia="Calibri" w:hAnsi="Calibri" w:cs="Calibri"/>
-        </w:rPr>
-        <w:t>island</w:t>
-      </w:r>
-      <w:proofErr w:type="spellEnd"/>
-      <w:r>
-        <w:rPr>
-          <w:rFonts w:ascii="Calibri" w:eastAsia="Calibri" w:hAnsi="Calibri" w:cs="Calibri"/>
-        </w:rPr>
-        <w:t>” e preme invio; il film è presente e quindi la ricerca restituisce un singolo risultato: la copertina del film.</w:t>
+        <w:t>Effettuato l’accesso, nella home page, Emma clicca sulla barra di ricerca e digita “Shutter island” e preme invio; il film è presente e quindi la ricerca restituisce un singolo risultato: la copertina del film.</w:t>
       </w:r>
     </w:p>
     <w:p>
@@ -3283,21 +3107,7 @@
         <w:rPr>
           <w:rFonts w:ascii="Calibri" w:eastAsia="Calibri" w:hAnsi="Calibri" w:cs="Calibri"/>
         </w:rPr>
-        <w:t>Notando che sempre nel cinema di Roma è presente un’altra proiezione di “</w:t>
-      </w:r>
-      <w:proofErr w:type="spellStart"/>
-      <w:r>
-        <w:rPr>
-          <w:rFonts w:ascii="Calibri" w:eastAsia="Calibri" w:hAnsi="Calibri" w:cs="Calibri"/>
-        </w:rPr>
-        <w:t>Shutter</w:t>
-      </w:r>
-      <w:proofErr w:type="spellEnd"/>
-      <w:r>
-        <w:rPr>
-          <w:rFonts w:ascii="Calibri" w:eastAsia="Calibri" w:hAnsi="Calibri" w:cs="Calibri"/>
-        </w:rPr>
-        <w:t xml:space="preserve"> Island” il 22 Ottobre alle 19:45 con 15 posti disponibili, Emma clicca su quest’ultima.</w:t>
+        <w:t>Notando che sempre nel cinema di Roma è presente un’altra proiezione di “Shutter Island” il 22 Ottobre alle 19:45 con 15 posti disponibili, Emma clicca su quest’ultima.</w:t>
       </w:r>
     </w:p>
     <w:p>
@@ -3313,21 +3123,7 @@
         <w:rPr>
           <w:rFonts w:ascii="Calibri" w:eastAsia="Calibri" w:hAnsi="Calibri" w:cs="Calibri"/>
         </w:rPr>
-        <w:t xml:space="preserve">Ritornata alla pagina per la finalizzazione dell’acquisto sceglie di nuovo un singolo biglietto e preme su “acquista”; essendoci posti a sufficienza il sistema inizia la transazione e chiede ad Emma le informazioni della carta, Emma inserisce: proprietario: </w:t>
-      </w:r>
-      <w:proofErr w:type="spellStart"/>
-      <w:r>
-        <w:rPr>
-          <w:rFonts w:ascii="Calibri" w:eastAsia="Calibri" w:hAnsi="Calibri" w:cs="Calibri"/>
-        </w:rPr>
-        <w:t>DeLucia</w:t>
-      </w:r>
-      <w:proofErr w:type="spellEnd"/>
-      <w:r>
-        <w:rPr>
-          <w:rFonts w:ascii="Calibri" w:eastAsia="Calibri" w:hAnsi="Calibri" w:cs="Calibri"/>
-        </w:rPr>
-        <w:t xml:space="preserve"> Andrea, numero carta: 6547 4568 754 e come CVV 698; essendo errato il formato del numero della carta il sito non la fa proseguire ed è costretta a correggere reinserendo il numero della carta.</w:t>
+        <w:t>Ritornata alla pagina per la finalizzazione dell’acquisto sceglie di nuovo un singolo biglietto e preme su “acquista”; essendoci posti a sufficienza il sistema inizia la transazione e chiede ad Emma le informazioni della carta, Emma inserisce: proprietario: DeLucia Andrea, numero carta: 6547 4568 754 e come CVV 698; essendo errato il formato del numero della carta il sito non la fa proseguire ed è costretta a correggere reinserendo il numero della carta.</w:t>
       </w:r>
     </w:p>
     <w:p>
@@ -3459,35 +3255,7 @@
         <w:rPr>
           <w:rFonts w:ascii="Calibri" w:eastAsia="Calibri" w:hAnsi="Calibri" w:cs="Calibri"/>
         </w:rPr>
-        <w:t xml:space="preserve">Mario </w:t>
-      </w:r>
-      <w:proofErr w:type="spellStart"/>
-      <w:r>
-        <w:rPr>
-          <w:rFonts w:ascii="Calibri" w:eastAsia="Calibri" w:hAnsi="Calibri" w:cs="Calibri"/>
-        </w:rPr>
-        <w:t>é</w:t>
-      </w:r>
-      <w:proofErr w:type="spellEnd"/>
-      <w:r>
-        <w:rPr>
-          <w:rFonts w:ascii="Calibri" w:eastAsia="Calibri" w:hAnsi="Calibri" w:cs="Calibri"/>
-        </w:rPr>
-        <w:t xml:space="preserve"> un dipendente, ed accede al sito Cinemania Booking utilizzando le sue credenziali di accesso fornitogli, una volta autenticato, Mario naviga nella sezione "Gestione", accedendovi </w:t>
-      </w:r>
-      <w:proofErr w:type="spellStart"/>
-      <w:r>
-        <w:rPr>
-          <w:rFonts w:ascii="Calibri" w:eastAsia="Calibri" w:hAnsi="Calibri" w:cs="Calibri"/>
-        </w:rPr>
-        <w:t>dall</w:t>
-      </w:r>
-      <w:proofErr w:type="spellEnd"/>
-      <w:r>
-        <w:rPr>
-          <w:rFonts w:ascii="Calibri" w:eastAsia="Calibri" w:hAnsi="Calibri" w:cs="Calibri"/>
-        </w:rPr>
-        <w:t xml:space="preserve"> apposito menu collocato in alto a destra.</w:t>
+        <w:t>Mario é un dipendente, ed accede al sito Cinemania Booking utilizzando le sue credenziali di accesso fornitogli, una volta autenticato, Mario naviga nella sezione "Gestione", accedendovi dall apposito menu collocato in alto a destra.</w:t>
       </w:r>
     </w:p>
     <w:p>
@@ -3502,21 +3270,7 @@
         <w:rPr>
           <w:rFonts w:ascii="Calibri" w:eastAsia="Calibri" w:hAnsi="Calibri" w:cs="Calibri"/>
         </w:rPr>
-        <w:t xml:space="preserve">Mario va nel modulo Movies, e aggiunge un nuovo film "the </w:t>
-      </w:r>
-      <w:proofErr w:type="spellStart"/>
-      <w:r>
-        <w:rPr>
-          <w:rFonts w:ascii="Calibri" w:eastAsia="Calibri" w:hAnsi="Calibri" w:cs="Calibri"/>
-        </w:rPr>
-        <w:t>nun</w:t>
-      </w:r>
-      <w:proofErr w:type="spellEnd"/>
-      <w:r>
-        <w:rPr>
-          <w:rFonts w:ascii="Calibri" w:eastAsia="Calibri" w:hAnsi="Calibri" w:cs="Calibri"/>
-        </w:rPr>
-        <w:t xml:space="preserve"> 2", al catalogo del cinema, i dettagli includono il titolo del film, il genere, la durata, la trama, il regista, il cast e altre informazioni pertinenti, dopo aver completato il modulo, salva le informazioni.</w:t>
+        <w:t>Mario va nel modulo Movies, e aggiunge un nuovo film "the nun 2", al catalogo del cinema, i dettagli includono il titolo del film, il genere, la durata, la trama, il regista, il cast e altre informazioni pertinenti, dopo aver completato il modulo, salva le informazioni.</w:t>
       </w:r>
     </w:p>
     <w:p>
@@ -3546,49 +3300,7 @@
         <w:rPr>
           <w:rFonts w:ascii="Calibri" w:eastAsia="Calibri" w:hAnsi="Calibri" w:cs="Calibri"/>
         </w:rPr>
-        <w:t xml:space="preserve">Mario seleziona il film "the </w:t>
-      </w:r>
-      <w:proofErr w:type="spellStart"/>
-      <w:r>
-        <w:rPr>
-          <w:rFonts w:ascii="Calibri" w:eastAsia="Calibri" w:hAnsi="Calibri" w:cs="Calibri"/>
-        </w:rPr>
-        <w:t>nun</w:t>
-      </w:r>
-      <w:proofErr w:type="spellEnd"/>
-      <w:r>
-        <w:rPr>
-          <w:rFonts w:ascii="Calibri" w:eastAsia="Calibri" w:hAnsi="Calibri" w:cs="Calibri"/>
-        </w:rPr>
-        <w:t xml:space="preserve"> 2" precedentemente aggiunto dalla lista dei film nel sistema, ed inserisce i dettagli della proiezione, la sala in cui </w:t>
-      </w:r>
-      <w:proofErr w:type="spellStart"/>
-      <w:r>
-        <w:rPr>
-          <w:rFonts w:ascii="Calibri" w:eastAsia="Calibri" w:hAnsi="Calibri" w:cs="Calibri"/>
-        </w:rPr>
-        <w:t>verrá</w:t>
-      </w:r>
-      <w:proofErr w:type="spellEnd"/>
-      <w:r>
-        <w:rPr>
-          <w:rFonts w:ascii="Calibri" w:eastAsia="Calibri" w:hAnsi="Calibri" w:cs="Calibri"/>
-        </w:rPr>
-        <w:t xml:space="preserve"> proiettato il film ed il prezzo dei biglietti, la lingua in cui </w:t>
-      </w:r>
-      <w:proofErr w:type="spellStart"/>
-      <w:r>
-        <w:rPr>
-          <w:rFonts w:ascii="Calibri" w:eastAsia="Calibri" w:hAnsi="Calibri" w:cs="Calibri"/>
-        </w:rPr>
-        <w:t>sará</w:t>
-      </w:r>
-      <w:proofErr w:type="spellEnd"/>
-      <w:r>
-        <w:rPr>
-          <w:rFonts w:ascii="Calibri" w:eastAsia="Calibri" w:hAnsi="Calibri" w:cs="Calibri"/>
-        </w:rPr>
-        <w:t xml:space="preserve"> proiettato e altri dettagli, salva tutte le informazioni della proiezione.</w:t>
+        <w:t>Mario seleziona il film "the nun 2" precedentemente aggiunto dalla lista dei film nel sistema, ed inserisce i dettagli della proiezione, la sala in cui verrá proiettato il film ed il prezzo dei biglietti, la lingua in cui sará proiettato e altri dettagli, salva tutte le informazioni della proiezione.</w:t>
       </w:r>
     </w:p>
     <w:p>
@@ -3656,21 +3368,7 @@
         <w:rPr>
           <w:rFonts w:ascii="Calibri" w:eastAsia="Calibri" w:hAnsi="Calibri" w:cs="Calibri"/>
         </w:rPr>
-        <w:t xml:space="preserve">Mario </w:t>
-      </w:r>
-      <w:proofErr w:type="spellStart"/>
-      <w:r>
-        <w:rPr>
-          <w:rFonts w:ascii="Calibri" w:eastAsia="Calibri" w:hAnsi="Calibri" w:cs="Calibri"/>
-        </w:rPr>
-        <w:t>é</w:t>
-      </w:r>
-      <w:proofErr w:type="spellEnd"/>
-      <w:r>
-        <w:rPr>
-          <w:rFonts w:ascii="Calibri" w:eastAsia="Calibri" w:hAnsi="Calibri" w:cs="Calibri"/>
-        </w:rPr>
-        <w:t xml:space="preserve"> un dipendente, ed accede al sito Cinemania Booking utilizzando le sue credenziali di accesso.</w:t>
+        <w:t>Mario é un dipendente, ed accede al sito Cinemania Booking utilizzando le sue credenziali di accesso.</w:t>
       </w:r>
     </w:p>
     <w:p>
@@ -3685,21 +3383,7 @@
         <w:rPr>
           <w:rFonts w:ascii="Calibri" w:eastAsia="Calibri" w:hAnsi="Calibri" w:cs="Calibri"/>
         </w:rPr>
-        <w:t xml:space="preserve">Una volta autenticato accede alla sezione "Gestione" dall'apposito menu situato in alto a destra, successivamente accede al modulo delle proiezioni, e decide di apportare alcune modifiche. </w:t>
-      </w:r>
-      <w:proofErr w:type="spellStart"/>
-      <w:r>
-        <w:rPr>
-          <w:rFonts w:ascii="Calibri" w:eastAsia="Calibri" w:hAnsi="Calibri" w:cs="Calibri"/>
-        </w:rPr>
-        <w:t>puó</w:t>
-      </w:r>
-      <w:proofErr w:type="spellEnd"/>
-      <w:r>
-        <w:rPr>
-          <w:rFonts w:ascii="Calibri" w:eastAsia="Calibri" w:hAnsi="Calibri" w:cs="Calibri"/>
-        </w:rPr>
-        <w:t xml:space="preserve"> scegliere di modificare la data, l'orario, la sala o altri dettagli.</w:t>
+        <w:t>Una volta autenticato accede alla sezione "Gestione" dall'apposito menu situato in alto a destra, successivamente accede al modulo delle proiezioni, e decide di apportare alcune modifiche. puó scegliere di modificare la data, l'orario, la sala o altri dettagli.</w:t>
       </w:r>
     </w:p>
     <w:p>
@@ -3729,55 +3413,14 @@
         <w:rPr>
           <w:rFonts w:ascii="Calibri" w:eastAsia="Calibri" w:hAnsi="Calibri" w:cs="Calibri"/>
         </w:rPr>
-        <w:t xml:space="preserve">Dopo aver modificato una proiezione esistente, Mario decide di aggiungere una nuova proiezione per un film che </w:t>
-      </w:r>
-      <w:proofErr w:type="spellStart"/>
-      <w:r>
-        <w:rPr>
-          <w:rFonts w:ascii="Calibri" w:eastAsia="Calibri" w:hAnsi="Calibri" w:cs="Calibri"/>
-        </w:rPr>
-        <w:t>é</w:t>
-      </w:r>
-      <w:proofErr w:type="spellEnd"/>
-      <w:r>
-        <w:rPr>
-          <w:rFonts w:ascii="Calibri" w:eastAsia="Calibri" w:hAnsi="Calibri" w:cs="Calibri"/>
-        </w:rPr>
-        <w:t xml:space="preserve"> appena stato rilasciato, Naviga al modulo di aggiunta proiezione, seleziona il film dal catalogo esistente all'interno del sito, inserisce i dettagli della nuova proiezione, inclusi la data e l'orario, la sala in cui </w:t>
-      </w:r>
-      <w:proofErr w:type="spellStart"/>
-      <w:r>
-        <w:rPr>
-          <w:rFonts w:ascii="Calibri" w:eastAsia="Calibri" w:hAnsi="Calibri" w:cs="Calibri"/>
-        </w:rPr>
-        <w:t>verrá</w:t>
-      </w:r>
-      <w:proofErr w:type="spellEnd"/>
-      <w:r>
-        <w:rPr>
-          <w:rFonts w:ascii="Calibri" w:eastAsia="Calibri" w:hAnsi="Calibri" w:cs="Calibri"/>
-        </w:rPr>
-        <w:t xml:space="preserve"> proiettato, il prezzo dei biglietti, la lingua in cui </w:t>
+        <w:t xml:space="preserve">Dopo aver modificato una proiezione esistente, Mario decide di aggiungere una nuova proiezione per un film che é appena stato rilasciato, Naviga al modulo di aggiunta proiezione, seleziona il film dal catalogo esistente all'interno del sito, inserisce i dettagli della nuova proiezione, inclusi la data e l'orario, la sala in cui verrá proiettato, il prezzo dei biglietti, la lingua in cui </w:t>
       </w:r>
       <w:r>
         <w:rPr>
           <w:rFonts w:ascii="Calibri" w:eastAsia="Calibri" w:hAnsi="Calibri" w:cs="Calibri"/>
         </w:rPr>
         <w:tab/>
-      </w:r>
-      <w:proofErr w:type="spellStart"/>
-      <w:r>
-        <w:rPr>
-          <w:rFonts w:ascii="Calibri" w:eastAsia="Calibri" w:hAnsi="Calibri" w:cs="Calibri"/>
-        </w:rPr>
-        <w:t>verrá</w:t>
-      </w:r>
-      <w:proofErr w:type="spellEnd"/>
-      <w:r>
-        <w:rPr>
-          <w:rFonts w:ascii="Calibri" w:eastAsia="Calibri" w:hAnsi="Calibri" w:cs="Calibri"/>
-        </w:rPr>
-        <w:t xml:space="preserve"> proiettato e altre informazioni.</w:t>
+        <w:t>verrá proiettato e altre informazioni.</w:t>
       </w:r>
     </w:p>
     <w:p>
@@ -3865,6 +3508,7 @@
           <w:ilvl w:val="0"/>
           <w:numId w:val="32"/>
         </w:numPr>
+        <w:contextualSpacing w:val="0"/>
         <w:rPr>
           <w:sz w:val="24"/>
           <w:szCs w:val="24"/>
@@ -3884,6 +3528,7 @@
       <w:pPr>
         <w:pStyle w:val="Paragrafoelenco"/>
         <w:spacing w:after="120"/>
+        <w:contextualSpacing w:val="0"/>
       </w:pPr>
       <w:r>
         <w:t>Marco</w:t>
@@ -3929,6 +3574,7 @@
       <w:pPr>
         <w:pStyle w:val="Paragrafoelenco"/>
         <w:spacing w:after="120"/>
+        <w:contextualSpacing w:val="0"/>
       </w:pPr>
       <w:r>
         <w:t xml:space="preserve">Alessia, una cliente che ha già acquistato un biglietto per il film Talk to me, entra nel cinema e si avvicina all’ingresso delle sale. L’impiegato Marco le chiede di mostragli il suo biglietto. </w:t>
@@ -3938,15 +3584,34 @@
       <w:pPr>
         <w:pStyle w:val="Paragrafoelenco"/>
         <w:spacing w:after="120"/>
-      </w:pPr>
-      <w:r>
-        <w:t>Alessia accede alla pagina home del sistema e seleziona la funzionalità Login. Effettua l’autenticazione inserendo l’username:alessiarossi@email.com e la password:Alessia.Cinema0 e accede alla pagina Profilo/Utente</w:t>
+        <w:contextualSpacing w:val="0"/>
+      </w:pPr>
+      <w:r>
+        <w:t xml:space="preserve">Alessia accede alla pagina home del sistema e seleziona la funzionalità Login. Effettua l’autenticazione inserendo l’username:alessiarossi@email.com e la password:Alessia.Cinema0 e accede alla pagina </w:t>
+      </w:r>
+      <w:r>
+        <w:t xml:space="preserve">Home. Da qui seleziona la funzionalità </w:t>
+      </w:r>
+      <w:r>
+        <w:t>Profilo</w:t>
+      </w:r>
+      <w:r>
+        <w:t xml:space="preserve"> e accede alla relativa pagina</w:t>
       </w:r>
       <w:r>
         <w:t xml:space="preserve">. </w:t>
       </w:r>
       <w:r>
-        <w:t xml:space="preserve">In questa pagina visualizza la lista dei suoi biglietti, suddivisi negli elenchi: </w:t>
+        <w:t>Nella</w:t>
+      </w:r>
+      <w:r>
+        <w:t xml:space="preserve"> pagina</w:t>
+      </w:r>
+      <w:r>
+        <w:t xml:space="preserve"> Profilo</w:t>
+      </w:r>
+      <w:r>
+        <w:t xml:space="preserve"> visualizza la lista dei suoi biglietti, suddivisi negli elenchi: </w:t>
       </w:r>
       <w:r>
         <w:t>Biglietti utilizzabili e Archivio</w:t>
@@ -3973,7 +3638,13 @@
         <w:t>8</w:t>
       </w:r>
       <w:r>
-        <w:t xml:space="preserve"> Ottobre e visualizza la pagina relativa al biglietto, contenente il codice QR dello stesso, il messaggio “Da validare” e le informazioni riguardanti il film e la sua proiezione. Alessia mostra al validatore il codice </w:t>
+        <w:t xml:space="preserve"> Ottobre e visualizza la pagina relativa al biglietto, contenente il codice </w:t>
+      </w:r>
+      <w:r>
+        <w:t>a barre</w:t>
+      </w:r>
+      <w:r>
+        <w:t xml:space="preserve"> dello stesso, il messaggio “Da validare” e le informazioni riguardanti il film e la sua proiezione. Alessia mostra al validatore il codice </w:t>
       </w:r>
       <w:r>
         <w:t>a barre</w:t>
@@ -3989,6 +3660,7 @@
       <w:pPr>
         <w:pStyle w:val="Paragrafoelenco"/>
         <w:spacing w:after="120"/>
+        <w:contextualSpacing w:val="0"/>
       </w:pPr>
       <w:r>
         <w:t xml:space="preserve">Dalla pagina Validatore Marco seleziona la funzionalità Controlla biglietto e visualizza la pagina Inquadra codice, contente il messaggio “Inquadra il codice </w:t>
@@ -3997,7 +3669,13 @@
         <w:t>a barre</w:t>
       </w:r>
       <w:r>
-        <w:t xml:space="preserve"> del biglietto”. Marco inquadra, con il suo dispositivo, il codice mostrato dalla cliente e il sistema gli mostra la schermata Biglietto valido, contenente il messaggio “Il biglietto è pronto per essere validato” e le informazioni del biglietto, tra cui il numero di posti e i dettagli della proiezione. Marco seleziona la funzionalità Valida biglietto e</w:t>
+        <w:t xml:space="preserve"> del biglietto”. Marco inquadra, con il suo dispositivo, il codice mostrato dalla cliente e il sistema gli mostra la schermata Biglietto </w:t>
+      </w:r>
+      <w:r>
+        <w:t>riconosciuto</w:t>
+      </w:r>
+      <w:r>
+        <w:t>, contenente il messaggio “Il biglietto è pronto per essere validato” e le informazioni del biglietto, tra cui il numero di posti e i dettagli della proiezione. Marco seleziona la funzionalità Valida biglietto e</w:t>
       </w:r>
       <w:r>
         <w:t xml:space="preserve"> il sistema gli mostra il messaggio “Il biglietto è stato validato”. Marco</w:t>
@@ -4022,6 +3700,7 @@
       <w:pPr>
         <w:pStyle w:val="Paragrafoelenco"/>
         <w:spacing w:after="120"/>
+        <w:contextualSpacing w:val="0"/>
       </w:pPr>
       <w:r>
         <w:t xml:space="preserve">Il sistema aggiorna la schermata di </w:t>
@@ -4059,6 +3738,7 @@
           <w:ilvl w:val="0"/>
           <w:numId w:val="32"/>
         </w:numPr>
+        <w:contextualSpacing w:val="0"/>
         <w:rPr>
           <w:sz w:val="24"/>
           <w:szCs w:val="24"/>
@@ -4096,6 +3776,7 @@
       <w:pPr>
         <w:pStyle w:val="Paragrafoelenco"/>
         <w:spacing w:after="120"/>
+        <w:contextualSpacing w:val="0"/>
       </w:pPr>
       <w:r>
         <w:t>Marco, impiegato della sede di Salerno della catena,</w:t>
@@ -4111,6 +3792,7 @@
       <w:pPr>
         <w:pStyle w:val="Paragrafoelenco"/>
         <w:spacing w:after="120"/>
+        <w:contextualSpacing w:val="0"/>
       </w:pPr>
       <w:r>
         <w:t>Luca</w:t>
@@ -4125,13 +3807,38 @@
         <w:t>H</w:t>
       </w:r>
       <w:r>
-        <w:t xml:space="preserve">ome del sistema e seleziona la funzionalità Login. Effettua l’autenticazione inserendo l’username:lucaluca@email.com e la password:12Luca.luca e accede alla pagina </w:t>
-      </w:r>
-      <w:r>
-        <w:t>Profilo/</w:t>
-      </w:r>
-      <w:r>
-        <w:t xml:space="preserve">Utente. In questa pagina visualizza la lista dei suoi biglietti, suddivisi negli elenchi: Biglietti acquistati e Archivio. Luca seleziona, dalla lista Biglietti acquistati, il biglietto relativo al film Oppenheimer del giorno 15 Ottobre e visualizza la pagina relativa al biglietto, contenente il codice </w:t>
+        <w:t xml:space="preserve">ome del sistema e seleziona la funzionalità Login. Effettua l’autenticazione inserendo l’username:lucaluca@email.com e la password:12Luca.luca </w:t>
+      </w:r>
+      <w:r>
+        <w:t xml:space="preserve">e accede alla pagina </w:t>
+      </w:r>
+      <w:r>
+        <w:t xml:space="preserve">Home. Da qui seleziona la funzionalità </w:t>
+      </w:r>
+      <w:r>
+        <w:t>Profilo</w:t>
+      </w:r>
+      <w:r>
+        <w:t xml:space="preserve"> e accede alla relativa pagina.</w:t>
+      </w:r>
+      <w:r>
+        <w:t xml:space="preserve"> </w:t>
+      </w:r>
+      <w:r>
+        <w:t>Nella</w:t>
+      </w:r>
+      <w:r>
+        <w:t xml:space="preserve"> pagina </w:t>
+      </w:r>
+      <w:r>
+        <w:t xml:space="preserve">profilo </w:t>
+      </w:r>
+      <w:r>
+        <w:t xml:space="preserve">visualizza la lista dei suoi biglietti, suddivisi negli elenchi: </w:t>
+      </w:r>
+      <w:r>
+        <w:lastRenderedPageBreak/>
+        <w:t xml:space="preserve">Biglietti acquistati e Archivio. Luca seleziona, dalla lista Biglietti acquistati, il biglietto relativo al film Oppenheimer del giorno 15 Ottobre e visualizza la pagina relativa al biglietto, contenente il codice </w:t>
       </w:r>
       <w:r>
         <w:t>a barre</w:t>
@@ -4143,23 +3850,35 @@
         <w:t>d una</w:t>
       </w:r>
       <w:r>
-        <w:t xml:space="preserve"> proiezione che avverrà il giorno successivo. Luca mostra al validatore il codice QR del suo biglietto.</w:t>
+        <w:t xml:space="preserve"> proiezione che avverrà il giorno successivo. Luca mostra al validatore il codice </w:t>
+      </w:r>
+      <w:r>
+        <w:t>a barre</w:t>
+      </w:r>
+      <w:r>
+        <w:t xml:space="preserve"> del suo biglietto.</w:t>
       </w:r>
     </w:p>
     <w:p>
       <w:pPr>
         <w:pStyle w:val="Paragrafoelenco"/>
         <w:spacing w:after="120"/>
-      </w:pPr>
-      <w:r>
-        <w:lastRenderedPageBreak/>
+        <w:contextualSpacing w:val="0"/>
+      </w:pPr>
+      <w:r>
         <w:t xml:space="preserve">Marco, dalla pagina Validatore, seleziona la funzionalità Controlla biglietto e visualizza la pagina Inquadra codice contente il messaggio “Inquadra il codice </w:t>
       </w:r>
       <w:r>
         <w:t>a barre</w:t>
       </w:r>
       <w:r>
-        <w:t xml:space="preserve"> del biglietto”. Marco inquadra, con il suo dispositivo, il codice mostrato dal cliente e il sistema gli mostra la schermata Biglietto non trovato, contenente il messaggio “Il biglietto non è valido, non è stata trovata una corrispondenza”. Quindi Marco seleziona la funzionalità Controlla nuovo biglietto e visualizza di nuovo la schermata Inquadra codice.</w:t>
+        <w:t xml:space="preserve"> del biglietto”. Marco inquadra, con il suo dispositivo, il codice mostrato dal cliente e il sistema gli mostra la schermata Biglietto non </w:t>
+      </w:r>
+      <w:r>
+        <w:t>riconosciuto</w:t>
+      </w:r>
+      <w:r>
+        <w:t>, contenente il messaggio “Il biglietto non è valido, non è stata trovata una corrispondenza”. Quindi Marco seleziona la funzionalità Controlla nuovo biglietto e visualizza di nuovo la schermata Inquadra codice.</w:t>
       </w:r>
     </w:p>
     <w:p>
@@ -4275,7 +3994,6 @@
           <w:rFonts w:ascii="Calibri" w:eastAsia="Calibri" w:hAnsi="Calibri" w:cs="Calibri"/>
         </w:rPr>
       </w:pPr>
-      <w:proofErr w:type="spellStart"/>
       <w:r>
         <w:rPr>
           <w:rFonts w:ascii="Calibri" w:eastAsia="Calibri" w:hAnsi="Calibri" w:cs="Calibri"/>
@@ -4289,7 +4007,6 @@
         </w:rPr>
         <w:t>:ALTA</w:t>
       </w:r>
-      <w:proofErr w:type="spellEnd"/>
     </w:p>
     <w:p>
       <w:pPr>
@@ -4353,7 +4070,6 @@
           <w:rFonts w:ascii="Calibri" w:eastAsia="Calibri" w:hAnsi="Calibri" w:cs="Calibri"/>
         </w:rPr>
       </w:pPr>
-      <w:proofErr w:type="spellStart"/>
       <w:r>
         <w:rPr>
           <w:rFonts w:ascii="Calibri" w:eastAsia="Calibri" w:hAnsi="Calibri" w:cs="Calibri"/>
@@ -4367,7 +4083,6 @@
         </w:rPr>
         <w:t>:MEDIA</w:t>
       </w:r>
-      <w:proofErr w:type="spellEnd"/>
     </w:p>
     <w:p>
       <w:pPr>
@@ -4429,7 +4144,6 @@
           <w:rFonts w:ascii="Calibri" w:eastAsia="Calibri" w:hAnsi="Calibri" w:cs="Calibri"/>
         </w:rPr>
       </w:pPr>
-      <w:proofErr w:type="spellStart"/>
       <w:r>
         <w:rPr>
           <w:rFonts w:ascii="Calibri" w:eastAsia="Calibri" w:hAnsi="Calibri" w:cs="Calibri"/>
@@ -4443,7 +4157,6 @@
         </w:rPr>
         <w:t>:ALTA</w:t>
       </w:r>
-      <w:proofErr w:type="spellEnd"/>
     </w:p>
     <w:p>
       <w:pPr>
@@ -4505,7 +4218,6 @@
           <w:rFonts w:ascii="Calibri" w:eastAsia="Calibri" w:hAnsi="Calibri" w:cs="Calibri"/>
         </w:rPr>
       </w:pPr>
-      <w:proofErr w:type="spellStart"/>
       <w:r>
         <w:rPr>
           <w:rFonts w:ascii="Calibri" w:eastAsia="Calibri" w:hAnsi="Calibri" w:cs="Calibri"/>
@@ -4519,7 +4231,6 @@
         </w:rPr>
         <w:t>:ALTA</w:t>
       </w:r>
-      <w:proofErr w:type="spellEnd"/>
     </w:p>
     <w:p>
       <w:pPr>
@@ -4578,7 +4289,6 @@
           <w:rFonts w:ascii="Calibri" w:eastAsia="Calibri" w:hAnsi="Calibri" w:cs="Calibri"/>
         </w:rPr>
       </w:pPr>
-      <w:proofErr w:type="spellStart"/>
       <w:r>
         <w:rPr>
           <w:rFonts w:ascii="Calibri" w:eastAsia="Calibri" w:hAnsi="Calibri" w:cs="Calibri"/>
@@ -4592,7 +4302,6 @@
         </w:rPr>
         <w:t>:ALTA</w:t>
       </w:r>
-      <w:proofErr w:type="spellEnd"/>
     </w:p>
     <w:p>
       <w:pPr>
@@ -4651,7 +4360,6 @@
           <w:rFonts w:ascii="Calibri" w:eastAsia="Calibri" w:hAnsi="Calibri" w:cs="Calibri"/>
         </w:rPr>
       </w:pPr>
-      <w:proofErr w:type="spellStart"/>
       <w:r>
         <w:rPr>
           <w:rFonts w:ascii="Calibri" w:eastAsia="Calibri" w:hAnsi="Calibri" w:cs="Calibri"/>
@@ -4665,7 +4373,6 @@
         </w:rPr>
         <w:t>:ALTA</w:t>
       </w:r>
-      <w:proofErr w:type="spellEnd"/>
     </w:p>
     <w:p>
       <w:pPr>
@@ -4775,12 +4482,12 @@
           <w:rFonts w:ascii="Calibri" w:eastAsia="Calibri" w:hAnsi="Calibri" w:cs="Calibri"/>
         </w:rPr>
       </w:pPr>
-      <w:proofErr w:type="spellStart"/>
-      <w:r>
-        <w:rPr>
-          <w:rFonts w:ascii="Calibri" w:eastAsia="Calibri" w:hAnsi="Calibri" w:cs="Calibri"/>
-          <w:b/>
-        </w:rPr>
+      <w:r>
+        <w:rPr>
+          <w:rFonts w:ascii="Calibri" w:eastAsia="Calibri" w:hAnsi="Calibri" w:cs="Calibri"/>
+          <w:b/>
+        </w:rPr>
+        <w:lastRenderedPageBreak/>
         <w:t>Priorità</w:t>
       </w:r>
       <w:r>
@@ -4789,7 +4496,6 @@
         </w:rPr>
         <w:t>:ALTA</w:t>
       </w:r>
-      <w:proofErr w:type="spellEnd"/>
     </w:p>
     <w:p>
       <w:pPr>
@@ -4851,7 +4557,6 @@
           <w:rFonts w:ascii="Calibri" w:eastAsia="Calibri" w:hAnsi="Calibri" w:cs="Calibri"/>
         </w:rPr>
       </w:pPr>
-      <w:proofErr w:type="spellStart"/>
       <w:r>
         <w:rPr>
           <w:rFonts w:ascii="Calibri" w:eastAsia="Calibri" w:hAnsi="Calibri" w:cs="Calibri"/>
@@ -4865,7 +4570,6 @@
         </w:rPr>
         <w:t>:ALTA</w:t>
       </w:r>
-      <w:proofErr w:type="spellEnd"/>
     </w:p>
     <w:p>
       <w:pPr>
@@ -4889,7 +4593,6 @@
           <w:b/>
           <w:sz w:val="24"/>
         </w:rPr>
-        <w:lastRenderedPageBreak/>
         <w:t>RF 7.0 Tempo di Acquisto Limitato</w:t>
       </w:r>
     </w:p>
@@ -4918,7 +4621,6 @@
           <w:rFonts w:ascii="Calibri" w:eastAsia="Calibri" w:hAnsi="Calibri" w:cs="Calibri"/>
         </w:rPr>
       </w:pPr>
-      <w:proofErr w:type="spellStart"/>
       <w:r>
         <w:rPr>
           <w:rFonts w:ascii="Calibri" w:eastAsia="Calibri" w:hAnsi="Calibri" w:cs="Calibri"/>
@@ -4932,7 +4634,6 @@
         </w:rPr>
         <w:t>:MEDIA</w:t>
       </w:r>
-      <w:proofErr w:type="spellEnd"/>
     </w:p>
     <w:p>
       <w:pPr>
@@ -5011,7 +4712,6 @@
           <w:rFonts w:ascii="Calibri" w:eastAsia="Calibri" w:hAnsi="Calibri" w:cs="Calibri"/>
         </w:rPr>
       </w:pPr>
-      <w:proofErr w:type="spellStart"/>
       <w:r>
         <w:rPr>
           <w:rFonts w:ascii="Calibri" w:eastAsia="Calibri" w:hAnsi="Calibri" w:cs="Calibri"/>
@@ -5025,7 +4725,6 @@
         </w:rPr>
         <w:t>:ALTA</w:t>
       </w:r>
-      <w:proofErr w:type="spellEnd"/>
     </w:p>
     <w:p>
       <w:pPr>
@@ -5091,7 +4790,6 @@
           <w:rFonts w:ascii="Calibri" w:eastAsia="Calibri" w:hAnsi="Calibri" w:cs="Calibri"/>
         </w:rPr>
       </w:pPr>
-      <w:proofErr w:type="spellStart"/>
       <w:r>
         <w:rPr>
           <w:rFonts w:ascii="Calibri" w:eastAsia="Calibri" w:hAnsi="Calibri" w:cs="Calibri"/>
@@ -5105,7 +4803,6 @@
         </w:rPr>
         <w:t>:ALTA</w:t>
       </w:r>
-      <w:proofErr w:type="spellEnd"/>
     </w:p>
     <w:p>
       <w:pPr>
@@ -5164,7 +4861,6 @@
           <w:rFonts w:ascii="Calibri" w:eastAsia="Calibri" w:hAnsi="Calibri" w:cs="Calibri"/>
         </w:rPr>
       </w:pPr>
-      <w:proofErr w:type="spellStart"/>
       <w:r>
         <w:rPr>
           <w:rFonts w:ascii="Calibri" w:eastAsia="Calibri" w:hAnsi="Calibri" w:cs="Calibri"/>
@@ -5178,7 +4874,6 @@
         </w:rPr>
         <w:t>:BASSA</w:t>
       </w:r>
-      <w:proofErr w:type="spellEnd"/>
     </w:p>
     <w:p>
       <w:pPr>
@@ -5244,7 +4939,6 @@
           <w:rFonts w:ascii="Calibri" w:eastAsia="Calibri" w:hAnsi="Calibri" w:cs="Calibri"/>
         </w:rPr>
       </w:pPr>
-      <w:proofErr w:type="spellStart"/>
       <w:r>
         <w:rPr>
           <w:rFonts w:ascii="Calibri" w:eastAsia="Calibri" w:hAnsi="Calibri" w:cs="Calibri"/>
@@ -5258,7 +4952,6 @@
         </w:rPr>
         <w:t>:ALTA</w:t>
       </w:r>
-      <w:proofErr w:type="spellEnd"/>
     </w:p>
     <w:p>
       <w:pPr>
@@ -5320,7 +5013,6 @@
           <w:rFonts w:ascii="Calibri" w:eastAsia="Calibri" w:hAnsi="Calibri" w:cs="Calibri"/>
         </w:rPr>
       </w:pPr>
-      <w:proofErr w:type="spellStart"/>
       <w:r>
         <w:rPr>
           <w:rFonts w:ascii="Calibri" w:eastAsia="Calibri" w:hAnsi="Calibri" w:cs="Calibri"/>
@@ -5334,7 +5026,6 @@
         </w:rPr>
         <w:t>:MEDIA</w:t>
       </w:r>
-      <w:proofErr w:type="spellEnd"/>
     </w:p>
     <w:p>
       <w:pPr>
@@ -5713,7 +5404,6 @@
           <w:b/>
           <w:sz w:val="28"/>
         </w:rPr>
-        <w:lastRenderedPageBreak/>
         <w:t>Il validatore potrà:</w:t>
       </w:r>
     </w:p>
@@ -6605,6 +6295,7 @@
           <w:rFonts w:ascii="Calibri" w:eastAsia="Calibri" w:hAnsi="Calibri" w:cs="Calibri"/>
           <w:bCs/>
         </w:rPr>
+        <w:lastRenderedPageBreak/>
         <w:t>Il sistema deve fornire risposte rapide, ad esempio durante la ricerca di film o proiezioni e durante la validazione dei biglietti.</w:t>
       </w:r>
     </w:p>
@@ -6708,7 +6399,6 @@
           <w:rFonts w:ascii="Calibri" w:eastAsia="Calibri" w:hAnsi="Calibri" w:cs="Calibri"/>
           <w:b/>
         </w:rPr>
-        <w:lastRenderedPageBreak/>
         <w:t xml:space="preserve">RNF </w:t>
       </w:r>
       <w:r>
@@ -7174,23 +6864,7 @@
           <w:rFonts w:ascii="Calibri" w:eastAsia="Calibri" w:hAnsi="Calibri" w:cs="Calibri"/>
           <w:bCs/>
         </w:rPr>
-        <w:t xml:space="preserve">Il sistema deve essere facilmente </w:t>
-      </w:r>
-      <w:proofErr w:type="spellStart"/>
-      <w:r>
-        <w:rPr>
-          <w:rFonts w:ascii="Calibri" w:eastAsia="Calibri" w:hAnsi="Calibri" w:cs="Calibri"/>
-          <w:bCs/>
-        </w:rPr>
-        <w:t>manutenibile</w:t>
-      </w:r>
-      <w:proofErr w:type="spellEnd"/>
-      <w:r>
-        <w:rPr>
-          <w:rFonts w:ascii="Calibri" w:eastAsia="Calibri" w:hAnsi="Calibri" w:cs="Calibri"/>
-          <w:bCs/>
-        </w:rPr>
-        <w:t>, consentendo agli amministratori di cinema di aggiungere nuovi film e proiezioni in modo efficiente.</w:t>
+        <w:t>Il sistema deve essere facilmente manutenibile, consentendo agli amministratori di cinema di aggiungere nuovi film e proiezioni in modo efficiente.</w:t>
       </w:r>
     </w:p>
     <w:p>
@@ -7547,7 +7221,6 @@
         </w:rPr>
         <w:t xml:space="preserve">Target </w:t>
       </w:r>
-      <w:proofErr w:type="spellStart"/>
       <w:r>
         <w:rPr>
           <w:rFonts w:ascii="Calibri" w:eastAsia="Calibri" w:hAnsi="Calibri" w:cs="Calibri"/>
@@ -7557,7 +7230,6 @@
         </w:rPr>
         <w:t>environment</w:t>
       </w:r>
-      <w:proofErr w:type="spellEnd"/>
     </w:p>
     <w:p>
       <w:pPr>
@@ -7635,21 +7307,7 @@
         <w:rPr>
           <w:rFonts w:ascii="Calibri" w:eastAsia="Arial" w:hAnsi="Calibri" w:cs="Calibri"/>
         </w:rPr>
-        <w:t xml:space="preserve"> che farà da facciata per gli utenti, un database </w:t>
-      </w:r>
-      <w:proofErr w:type="spellStart"/>
-      <w:r>
-        <w:rPr>
-          <w:rFonts w:ascii="Calibri" w:eastAsia="Arial" w:hAnsi="Calibri" w:cs="Calibri"/>
-        </w:rPr>
-        <w:t>hostato</w:t>
-      </w:r>
-      <w:proofErr w:type="spellEnd"/>
-      <w:r>
-        <w:rPr>
-          <w:rFonts w:ascii="Calibri" w:eastAsia="Arial" w:hAnsi="Calibri" w:cs="Calibri"/>
-        </w:rPr>
-        <w:t xml:space="preserve"> e fisicamente presente in azienda ed un server </w:t>
+        <w:t xml:space="preserve"> che farà da facciata per gli utenti, un database hostato e fisicamente presente in azienda ed un server </w:t>
       </w:r>
       <w:r>
         <w:rPr>

</xml_diff>

<commit_message>
corretto scope del documento
</commit_message>
<xml_diff>
--- a/CinemaniaBooking - Problem statement.docx
+++ b/CinemaniaBooking - Problem statement.docx
@@ -155,6 +155,7 @@
           <w:sz w:val="36"/>
         </w:rPr>
       </w:pPr>
+      <w:proofErr w:type="spellStart"/>
       <w:r>
         <w:rPr>
           <w:rFonts w:ascii="Arial" w:eastAsia="Arial" w:hAnsi="Arial" w:cs="Arial"/>
@@ -163,6 +164,7 @@
         </w:rPr>
         <w:t>CinemaniaBooking</w:t>
       </w:r>
+      <w:proofErr w:type="spellEnd"/>
       <w:r>
         <w:rPr>
           <w:rFonts w:ascii="Arial" w:eastAsia="Arial" w:hAnsi="Arial" w:cs="Arial"/>
@@ -170,16 +172,49 @@
           <w:sz w:val="36"/>
         </w:rPr>
         <w:br/>
-        <w:t>Problem Statement</w:t>
-      </w:r>
+      </w:r>
+      <w:proofErr w:type="spellStart"/>
       <w:r>
         <w:rPr>
           <w:rFonts w:ascii="Arial" w:eastAsia="Arial" w:hAnsi="Arial" w:cs="Arial"/>
           <w:b/>
           <w:sz w:val="36"/>
         </w:rPr>
+        <w:t>Problem</w:t>
+      </w:r>
+      <w:proofErr w:type="spellEnd"/>
+      <w:r>
+        <w:rPr>
+          <w:rFonts w:ascii="Arial" w:eastAsia="Arial" w:hAnsi="Arial" w:cs="Arial"/>
+          <w:b/>
+          <w:sz w:val="36"/>
+        </w:rPr>
+        <w:t xml:space="preserve"> Statement</w:t>
+      </w:r>
+      <w:r>
+        <w:rPr>
+          <w:rFonts w:ascii="Arial" w:eastAsia="Arial" w:hAnsi="Arial" w:cs="Arial"/>
+          <w:b/>
+          <w:sz w:val="36"/>
+        </w:rPr>
         <w:br/>
-        <w:t>Versione 1.0</w:t>
+        <w:t xml:space="preserve">Versione </w:t>
+      </w:r>
+      <w:r>
+        <w:rPr>
+          <w:rFonts w:ascii="Arial" w:eastAsia="Arial" w:hAnsi="Arial" w:cs="Arial"/>
+          <w:b/>
+          <w:sz w:val="36"/>
+        </w:rPr>
+        <w:t>2</w:t>
+      </w:r>
+      <w:r>
+        <w:rPr>
+          <w:rFonts w:ascii="Arial" w:eastAsia="Arial" w:hAnsi="Arial" w:cs="Arial"/>
+          <w:b/>
+          <w:sz w:val="36"/>
+        </w:rPr>
+        <w:t>.0</w:t>
       </w:r>
       <w:r>
         <w:rPr>
@@ -1002,8 +1037,17 @@
                 <w:rFonts w:ascii="Times New Roman" w:eastAsia="Times New Roman" w:hAnsi="Times New Roman" w:cs="Times New Roman"/>
                 <w:sz w:val="20"/>
               </w:rPr>
-              <w:t>Stefania Picilli</w:t>
+              <w:t xml:space="preserve">Stefania </w:t>
             </w:r>
+            <w:proofErr w:type="spellStart"/>
+            <w:r>
+              <w:rPr>
+                <w:rFonts w:ascii="Times New Roman" w:eastAsia="Times New Roman" w:hAnsi="Times New Roman" w:cs="Times New Roman"/>
+                <w:sz w:val="20"/>
+              </w:rPr>
+              <w:t>Picilli</w:t>
+            </w:r>
+            <w:proofErr w:type="spellEnd"/>
           </w:p>
         </w:tc>
         <w:tc>
@@ -1351,13 +1395,23 @@
           <w:sz w:val="32"/>
         </w:rPr>
       </w:pPr>
+      <w:proofErr w:type="spellStart"/>
       <w:r>
         <w:rPr>
           <w:rFonts w:ascii="Arial" w:eastAsia="Arial" w:hAnsi="Arial" w:cs="Arial"/>
           <w:b/>
           <w:sz w:val="32"/>
         </w:rPr>
-        <w:t>Revision History</w:t>
+        <w:t>Revision</w:t>
+      </w:r>
+      <w:proofErr w:type="spellEnd"/>
+      <w:r>
+        <w:rPr>
+          <w:rFonts w:ascii="Arial" w:eastAsia="Arial" w:hAnsi="Arial" w:cs="Arial"/>
+          <w:b/>
+          <w:sz w:val="32"/>
+        </w:rPr>
+        <w:t xml:space="preserve"> History</w:t>
       </w:r>
     </w:p>
     <w:tbl>
@@ -2005,8 +2059,18 @@
                 <w:sz w:val="20"/>
                 <w:szCs w:val="20"/>
               </w:rPr>
-              <w:t>Stefania Picilli</w:t>
+              <w:t xml:space="preserve">Stefania </w:t>
             </w:r>
+            <w:proofErr w:type="spellStart"/>
+            <w:r>
+              <w:rPr>
+                <w:rFonts w:ascii="Times New Roman" w:eastAsia="Calibri" w:hAnsi="Times New Roman" w:cs="Times New Roman"/>
+                <w:sz w:val="20"/>
+                <w:szCs w:val="20"/>
+              </w:rPr>
+              <w:t>Picilli</w:t>
+            </w:r>
+            <w:proofErr w:type="spellEnd"/>
           </w:p>
         </w:tc>
       </w:tr>
@@ -2257,8 +2321,18 @@
                 <w:sz w:val="20"/>
                 <w:szCs w:val="20"/>
               </w:rPr>
-              <w:t>Stefania Picilli</w:t>
+              <w:t xml:space="preserve">Stefania </w:t>
             </w:r>
+            <w:proofErr w:type="spellStart"/>
+            <w:r>
+              <w:rPr>
+                <w:rFonts w:ascii="Times New Roman" w:eastAsia="Calibri" w:hAnsi="Times New Roman" w:cs="Times New Roman"/>
+                <w:sz w:val="20"/>
+                <w:szCs w:val="20"/>
+              </w:rPr>
+              <w:t>Picilli</w:t>
+            </w:r>
+            <w:proofErr w:type="spellEnd"/>
           </w:p>
         </w:tc>
       </w:tr>
@@ -2289,6 +2363,14 @@
                 <w:szCs w:val="20"/>
               </w:rPr>
             </w:pPr>
+            <w:r>
+              <w:rPr>
+                <w:rFonts w:ascii="Times New Roman" w:eastAsia="Calibri" w:hAnsi="Times New Roman" w:cs="Times New Roman"/>
+                <w:sz w:val="20"/>
+                <w:szCs w:val="20"/>
+              </w:rPr>
+              <w:t>12/11/2023</w:t>
+            </w:r>
           </w:p>
         </w:tc>
         <w:tc>
@@ -2317,6 +2399,14 @@
                 <w:szCs w:val="20"/>
               </w:rPr>
             </w:pPr>
+            <w:r>
+              <w:rPr>
+                <w:rFonts w:ascii="Times New Roman" w:eastAsia="Calibri" w:hAnsi="Times New Roman" w:cs="Times New Roman"/>
+                <w:sz w:val="20"/>
+                <w:szCs w:val="20"/>
+              </w:rPr>
+              <w:t>2.0</w:t>
+            </w:r>
           </w:p>
         </w:tc>
         <w:tc>
@@ -2345,6 +2435,14 @@
                 <w:szCs w:val="20"/>
               </w:rPr>
             </w:pPr>
+            <w:r>
+              <w:rPr>
+                <w:rFonts w:ascii="Times New Roman" w:eastAsia="Calibri" w:hAnsi="Times New Roman" w:cs="Times New Roman"/>
+                <w:sz w:val="20"/>
+                <w:szCs w:val="20"/>
+              </w:rPr>
+              <w:t>Correzione scope progetto con relative modifiche</w:t>
+            </w:r>
           </w:p>
         </w:tc>
         <w:tc>
@@ -2373,6 +2471,32 @@
                 <w:szCs w:val="20"/>
               </w:rPr>
             </w:pPr>
+            <w:r>
+              <w:rPr>
+                <w:rFonts w:ascii="Times New Roman" w:eastAsia="Calibri" w:hAnsi="Times New Roman" w:cs="Times New Roman"/>
+                <w:sz w:val="20"/>
+                <w:szCs w:val="20"/>
+              </w:rPr>
+              <w:t xml:space="preserve">Pastore, </w:t>
+            </w:r>
+            <w:proofErr w:type="spellStart"/>
+            <w:r>
+              <w:rPr>
+                <w:rFonts w:ascii="Times New Roman" w:eastAsia="Calibri" w:hAnsi="Times New Roman" w:cs="Times New Roman"/>
+                <w:sz w:val="20"/>
+                <w:szCs w:val="20"/>
+              </w:rPr>
+              <w:t>Picilli</w:t>
+            </w:r>
+            <w:proofErr w:type="spellEnd"/>
+            <w:r>
+              <w:rPr>
+                <w:rFonts w:ascii="Times New Roman" w:eastAsia="Calibri" w:hAnsi="Times New Roman" w:cs="Times New Roman"/>
+                <w:sz w:val="20"/>
+                <w:szCs w:val="20"/>
+              </w:rPr>
+              <w:t>, Tortoriello</w:t>
+            </w:r>
           </w:p>
         </w:tc>
       </w:tr>
@@ -2608,7 +2732,21 @@
         <w:rPr>
           <w:rFonts w:ascii="Calibri" w:eastAsia="Calibri" w:hAnsi="Calibri" w:cs="Calibri"/>
         </w:rPr>
-        <w:t>la vendita dei biglietti è cartacea, soluzione che salvo una situazione di “sold out” di tutta la programmazione porta ad una innecessaria gestione dei rifiuti e pertanto impatta sull’ambiente</w:t>
+        <w:t>la vendita dei biglietti è cartacea, soluzione che salvo una situazione di “</w:t>
+      </w:r>
+      <w:proofErr w:type="spellStart"/>
+      <w:r>
+        <w:rPr>
+          <w:rFonts w:ascii="Calibri" w:eastAsia="Calibri" w:hAnsi="Calibri" w:cs="Calibri"/>
+        </w:rPr>
+        <w:t>sold</w:t>
+      </w:r>
+      <w:proofErr w:type="spellEnd"/>
+      <w:r>
+        <w:rPr>
+          <w:rFonts w:ascii="Calibri" w:eastAsia="Calibri" w:hAnsi="Calibri" w:cs="Calibri"/>
+        </w:rPr>
+        <w:t xml:space="preserve"> out” di tutta la programmazione porta ad una innecessaria gestione dei rifiuti e pertanto impatta sull’ambiente</w:t>
       </w:r>
     </w:p>
     <w:p>
@@ -2622,7 +2760,21 @@
         <w:rPr>
           <w:rFonts w:ascii="Calibri" w:eastAsia="Calibri" w:hAnsi="Calibri" w:cs="Calibri"/>
         </w:rPr>
-        <w:t>Questo porta a errori, inefficienza e insoddisfazione dei clienti; pertanto il cinema desidera automatizzare e digitalizzare tali processi per migliorare l'esperienza del cliente, ottimizzare le operazioni interne.</w:t>
+        <w:t xml:space="preserve">Questo porta a errori, inefficienza e insoddisfazione dei clienti; </w:t>
+      </w:r>
+      <w:proofErr w:type="gramStart"/>
+      <w:r>
+        <w:rPr>
+          <w:rFonts w:ascii="Calibri" w:eastAsia="Calibri" w:hAnsi="Calibri" w:cs="Calibri"/>
+        </w:rPr>
+        <w:t>pertanto</w:t>
+      </w:r>
+      <w:proofErr w:type="gramEnd"/>
+      <w:r>
+        <w:rPr>
+          <w:rFonts w:ascii="Calibri" w:eastAsia="Calibri" w:hAnsi="Calibri" w:cs="Calibri"/>
+        </w:rPr>
+        <w:t xml:space="preserve"> il cinema desidera automatizzare e digitalizzare tali processi per migliorare l'esperienza del cliente, ottimizzare le operazioni interne.</w:t>
       </w:r>
     </w:p>
     <w:p>
@@ -2694,7 +2846,23 @@
         <w:rPr>
           <w:rFonts w:ascii="Calibri" w:eastAsia="Calibri" w:hAnsi="Calibri" w:cs="Calibri"/>
         </w:rPr>
-        <w:t>L’utente Mario Rossi vuole vedere Shrek 3 ma non sa se è presente al cinema, quindi decide di entrare su CinemaniaBooking.com e sulla home page effettua il login usando le credenziali Utente:rossimario@mail.it Pw:Mario_1234.</w:t>
+        <w:t xml:space="preserve">L’utente Mario Rossi vuole vedere Shrek 3 ma non sa se è presente al cinema, quindi decide di entrare su CinemaniaBooking.com e sulla home page effettua il login usando le credenziali </w:t>
+      </w:r>
+      <w:proofErr w:type="spellStart"/>
+      <w:proofErr w:type="gramStart"/>
+      <w:r>
+        <w:rPr>
+          <w:rFonts w:ascii="Calibri" w:eastAsia="Calibri" w:hAnsi="Calibri" w:cs="Calibri"/>
+        </w:rPr>
+        <w:t>Utente:rossimario@mail.it</w:t>
+      </w:r>
+      <w:proofErr w:type="spellEnd"/>
+      <w:proofErr w:type="gramEnd"/>
+      <w:r>
+        <w:rPr>
+          <w:rFonts w:ascii="Calibri" w:eastAsia="Calibri" w:hAnsi="Calibri" w:cs="Calibri"/>
+        </w:rPr>
+        <w:t xml:space="preserve"> Pw:Mario_1234.</w:t>
       </w:r>
     </w:p>
     <w:p>
@@ -2726,7 +2894,31 @@
         <w:rPr>
           <w:rFonts w:ascii="Calibri" w:eastAsia="Calibri" w:hAnsi="Calibri" w:cs="Calibri"/>
         </w:rPr>
-        <w:t>Mario clicca sulla locandina di John Wick 4” ed è portato alla pagina contenente l’elenco dei cinema in cui il film verrà proiettato insieme alle date, gli orari e i numeri di sala.</w:t>
+        <w:t xml:space="preserve">Mario clicca sulla locandina di John Wick 4” ed è portato alla pagina contenente l’elenco </w:t>
+      </w:r>
+      <w:r>
+        <w:rPr>
+          <w:rFonts w:ascii="Calibri" w:eastAsia="Calibri" w:hAnsi="Calibri" w:cs="Calibri"/>
+        </w:rPr>
+        <w:t xml:space="preserve">contenente </w:t>
+      </w:r>
+      <w:r>
+        <w:rPr>
+          <w:rFonts w:ascii="Calibri" w:eastAsia="Calibri" w:hAnsi="Calibri" w:cs="Calibri"/>
+        </w:rPr>
+        <w:t>le date, gli orari e i numeri di sala</w:t>
+      </w:r>
+      <w:r>
+        <w:rPr>
+          <w:rFonts w:ascii="Calibri" w:eastAsia="Calibri" w:hAnsi="Calibri" w:cs="Calibri"/>
+        </w:rPr>
+        <w:t xml:space="preserve"> delle proiezioni disponibili</w:t>
+      </w:r>
+      <w:r>
+        <w:rPr>
+          <w:rFonts w:ascii="Calibri" w:eastAsia="Calibri" w:hAnsi="Calibri" w:cs="Calibri"/>
+        </w:rPr>
+        <w:t>.</w:t>
       </w:r>
     </w:p>
     <w:p>
@@ -2742,7 +2934,21 @@
         <w:rPr>
           <w:rFonts w:ascii="Calibri" w:eastAsia="Calibri" w:hAnsi="Calibri" w:cs="Calibri"/>
         </w:rPr>
-        <w:t>Mario scorre l’elenco e clicca sulla proiezione del 18 Ottobre alle 15:15 a Salerno nella sala 3;</w:t>
+        <w:t xml:space="preserve">Mario scorre l’elenco e clicca sulla proiezione del 18 </w:t>
+      </w:r>
+      <w:proofErr w:type="gramStart"/>
+      <w:r>
+        <w:rPr>
+          <w:rFonts w:ascii="Calibri" w:eastAsia="Calibri" w:hAnsi="Calibri" w:cs="Calibri"/>
+        </w:rPr>
+        <w:t>Ottobre</w:t>
+      </w:r>
+      <w:proofErr w:type="gramEnd"/>
+      <w:r>
+        <w:rPr>
+          <w:rFonts w:ascii="Calibri" w:eastAsia="Calibri" w:hAnsi="Calibri" w:cs="Calibri"/>
+        </w:rPr>
+        <w:t xml:space="preserve"> alle 15:15 nella sala 3;</w:t>
       </w:r>
     </w:p>
     <w:p>
@@ -2758,7 +2964,19 @@
         <w:rPr>
           <w:rFonts w:ascii="Calibri" w:eastAsia="Calibri" w:hAnsi="Calibri" w:cs="Calibri"/>
         </w:rPr>
-        <w:t xml:space="preserve">Essendo Mario già autenticato Il sistema lo porta sulla pagina per l’acquisto, in cui sceglie di comprare 2 biglietti e clicca su “compra”{editor note: da qui inizia la transazione, i posti scelti dall’utente vengono bloccati e vengono liberati a transazione eseguita o allo scadere di un timer di 5 min} per finalizzare l’acquisto; al click del pulsante parte un conto alla rovescia di 5 minuti entro cui Mario deve completare l’acquisto; il sistema gli chiede le informazioni per il pagamento, Mario inserisce il numero della carta: ”1234 4321 5678 8765”, con CVV “000”, scadenza 12/26 e proprietario “Mario Rossi”; </w:t>
+        <w:t xml:space="preserve">Essendo Mario già autenticato Il sistema lo porta sulla pagina per l’acquisto, in cui </w:t>
+      </w:r>
+      <w:r>
+        <w:rPr>
+          <w:rFonts w:ascii="Calibri" w:eastAsia="Calibri" w:hAnsi="Calibri" w:cs="Calibri"/>
+        </w:rPr>
+        <w:t>seleziona i posti D4 e D5</w:t>
+      </w:r>
+      <w:r>
+        <w:rPr>
+          <w:rFonts w:ascii="Calibri" w:eastAsia="Calibri" w:hAnsi="Calibri" w:cs="Calibri"/>
+        </w:rPr>
+        <w:t xml:space="preserve"> clicca su “compra”{editor note: da qui inizia la transazione, i posti scelti dall’utente vengono bloccati e vengono liberati a transazione eseguita o allo scadere di un timer di 5 min} per finalizzare l’acquisto; al click del pulsante parte un conto alla rovescia di 5 minuti entro cui Mario deve completare l’acquisto; il sistema gli chiede le informazioni per il pagamento, Mario inserisce il numero della carta: ”1234 4321 5678 8765”, con CVV “000”, scadenza 12/26 e proprietario “Mario Rossi”; </w:t>
       </w:r>
     </w:p>
     <w:p>
@@ -2774,7 +2992,19 @@
         <w:rPr>
           <w:rFonts w:ascii="Calibri" w:eastAsia="Calibri" w:hAnsi="Calibri" w:cs="Calibri"/>
         </w:rPr>
-        <w:t>verificate le informazioni a Mario viene inviata una mail con una copia del biglietto e contemporaneamente viene reindirizzato su una pagina di checkout su cui viene visualizzato il biglietto su cui è presente un codice a barre identificativo,ed i messaggi “transazione andata a buon fine” e “una copia del biglietto è stata inviata alla tua mail”.</w:t>
+        <w:t>verificate le informazioni a Mario viene inviata una mail con una copia del biglietto e contemporaneamente viene reindirizzato su una pagina di checkout su cui viene visualizzato il biglietto su cui è presente un codice a barre identificativo,</w:t>
+      </w:r>
+      <w:r>
+        <w:rPr>
+          <w:rFonts w:ascii="Calibri" w:eastAsia="Calibri" w:hAnsi="Calibri" w:cs="Calibri"/>
+        </w:rPr>
+        <w:t xml:space="preserve"> </w:t>
+      </w:r>
+      <w:r>
+        <w:rPr>
+          <w:rFonts w:ascii="Calibri" w:eastAsia="Calibri" w:hAnsi="Calibri" w:cs="Calibri"/>
+        </w:rPr>
+        <w:t>ed i messaggi “transazione andata a buon fine” e “una copia del biglietto è stata inviata alla tua mail”.</w:t>
       </w:r>
     </w:p>
     <w:p>
@@ -2897,6 +3127,18 @@
       <w:pPr>
         <w:widowControl w:val="0"/>
         <w:spacing w:after="0"/>
+        <w:rPr>
+          <w:rFonts w:ascii="Calibri" w:eastAsia="Calibri" w:hAnsi="Calibri" w:cs="Calibri"/>
+          <w:b/>
+          <w:sz w:val="24"/>
+        </w:rPr>
+      </w:pPr>
+    </w:p>
+    <w:p>
+      <w:pPr>
+        <w:widowControl w:val="0"/>
+        <w:spacing w:after="0"/>
+        <w:ind w:left="720"/>
         <w:rPr>
           <w:rFonts w:ascii="Calibri" w:eastAsia="Calibri" w:hAnsi="Calibri" w:cs="Calibri"/>
           <w:b/>
@@ -2926,7 +3168,25 @@
           <w:sz w:val="24"/>
         </w:rPr>
         <w:lastRenderedPageBreak/>
-        <w:t>S1.2 Acquisto biglietto fallito tramite main page</w:t>
+        <w:t xml:space="preserve">S1.2 Acquisto biglietto fallito tramite </w:t>
+      </w:r>
+      <w:proofErr w:type="spellStart"/>
+      <w:r>
+        <w:rPr>
+          <w:rFonts w:ascii="Calibri" w:eastAsia="Calibri" w:hAnsi="Calibri" w:cs="Calibri"/>
+          <w:b/>
+          <w:sz w:val="24"/>
+        </w:rPr>
+        <w:t>main</w:t>
+      </w:r>
+      <w:proofErr w:type="spellEnd"/>
+      <w:r>
+        <w:rPr>
+          <w:rFonts w:ascii="Calibri" w:eastAsia="Calibri" w:hAnsi="Calibri" w:cs="Calibri"/>
+          <w:b/>
+          <w:sz w:val="24"/>
+        </w:rPr>
+        <w:t xml:space="preserve"> page</w:t>
       </w:r>
     </w:p>
     <w:p>
@@ -2942,7 +3202,19 @@
         <w:rPr>
           <w:rFonts w:ascii="Calibri" w:eastAsia="Calibri" w:hAnsi="Calibri" w:cs="Calibri"/>
         </w:rPr>
-        <w:t>Giacomo entra sulla home page del sito, scorre tra le locandine e clicca sulla locandina di Oppenheimer, il sistema lo porta alla pagina contenente l’elenco dei cinema in cui il film verrà proiettato insieme alle date, gli orari e i numeri di sala.</w:t>
+        <w:t xml:space="preserve">Giacomo entra sulla home page del sito, scorre tra le locandine e clicca sulla locandina di Oppenheimer, il sistema lo porta </w:t>
+      </w:r>
+      <w:r>
+        <w:rPr>
+          <w:rFonts w:ascii="Calibri" w:eastAsia="Calibri" w:hAnsi="Calibri" w:cs="Calibri"/>
+        </w:rPr>
+        <w:t>alla pagina contenente l’elenco contenente le date, gli orari e i numeri di sala delle proiezioni disponibili.</w:t>
+      </w:r>
+      <w:r>
+        <w:rPr>
+          <w:rFonts w:ascii="Calibri" w:eastAsia="Calibri" w:hAnsi="Calibri" w:cs="Calibri"/>
+        </w:rPr>
+        <w:t xml:space="preserve"> </w:t>
       </w:r>
     </w:p>
     <w:p>
@@ -2958,7 +3230,37 @@
         <w:rPr>
           <w:rFonts w:ascii="Calibri" w:eastAsia="Calibri" w:hAnsi="Calibri" w:cs="Calibri"/>
         </w:rPr>
-        <w:t>Giacomo decide di vedere il film a Milano il 30 Ottobre in sala 1 alle 13:00 quindi clicca sull’elenco per confermare la sua scelta. Non essendo autenticato Giacomo viene portato sulla pagina di login, ma Giacomo non ha un account quindi preme sul pulsante “registrati ora”, il sito lo reindirizza su di una pagina in cui Giacomo inserisce il nome:Giacomo Alba, la mail:giacomo@pippo.com, pw:Aldo_Giovanni0 e data di nascita: 13/02/1985.</w:t>
+        <w:t xml:space="preserve">Giacomo decide di vedere il film il 30 </w:t>
+      </w:r>
+      <w:proofErr w:type="gramStart"/>
+      <w:r>
+        <w:rPr>
+          <w:rFonts w:ascii="Calibri" w:eastAsia="Calibri" w:hAnsi="Calibri" w:cs="Calibri"/>
+        </w:rPr>
+        <w:t>Ottobre</w:t>
+      </w:r>
+      <w:proofErr w:type="gramEnd"/>
+      <w:r>
+        <w:rPr>
+          <w:rFonts w:ascii="Calibri" w:eastAsia="Calibri" w:hAnsi="Calibri" w:cs="Calibri"/>
+        </w:rPr>
+        <w:t xml:space="preserve"> in sala 1 alle 13:00 quindi clicca sull’elenco per confermare la sua scelta. Non essendo autenticato Giacomo viene portato sulla pagina di login, ma Giacomo non ha un account quindi preme sul pulsante “registrati ora”, il sito lo reindirizza su di una pagina in cui Giacomo inserisce il </w:t>
+      </w:r>
+      <w:proofErr w:type="spellStart"/>
+      <w:proofErr w:type="gramStart"/>
+      <w:r>
+        <w:rPr>
+          <w:rFonts w:ascii="Calibri" w:eastAsia="Calibri" w:hAnsi="Calibri" w:cs="Calibri"/>
+        </w:rPr>
+        <w:t>nome:Giacomo</w:t>
+      </w:r>
+      <w:proofErr w:type="spellEnd"/>
+      <w:proofErr w:type="gramEnd"/>
+      <w:r>
+        <w:rPr>
+          <w:rFonts w:ascii="Calibri" w:eastAsia="Calibri" w:hAnsi="Calibri" w:cs="Calibri"/>
+        </w:rPr>
+        <w:t xml:space="preserve"> Alba, la mail:giacomo@pippo.com, pw:Aldo_Giovanni0 e data di nascita: 13/02/1985.</w:t>
       </w:r>
     </w:p>
     <w:p>
@@ -2974,7 +3276,19 @@
         <w:rPr>
           <w:rFonts w:ascii="Calibri" w:eastAsia="Calibri" w:hAnsi="Calibri" w:cs="Calibri"/>
         </w:rPr>
-        <w:t>I dati sono corretti quindi il sistema crea l’account, mostra il messaggio “account creato con successo” e lo riporta sulla pagina con l’elenco degli orari. Giacomo clicca di nuovo sulla proiezione delle 13:00 a Milano e, avendo adesso le credenziali, il sistema lo porta alla pagina per la selezione dei posti; Giacomo sceglie di comprare un biglietto singolo e preme sul tasto “compra”; al click del pulsante il sito chiede le informazioni sulla carta, Giacomo inserisce “Giacomo Alba” come proprietario ed inizia a scrivere il codice della carta, ma nel frattempo il timer di 5 minuti per l’acquisto scade e quindi gli compare un popup con scritto “Tempo per l’acquisto scaduto” cliccato sul pulsante “OK” presente sul popup la pagina viene ricaricata e viene riportato sull’elenco degli orari.</w:t>
+        <w:t xml:space="preserve">I dati sono corretti quindi il sistema crea l’account, mostra il messaggio “account creato con successo” e lo riporta sulla pagina con l’elenco degli orari. Giacomo clicca di nuovo sulla proiezione delle 13:00 e, avendo adesso le credenziali, il sistema lo porta alla pagina per la selezione dei posti; Giacomo sceglie </w:t>
+      </w:r>
+      <w:r>
+        <w:rPr>
+          <w:rFonts w:ascii="Calibri" w:eastAsia="Calibri" w:hAnsi="Calibri" w:cs="Calibri"/>
+        </w:rPr>
+        <w:t>il posto E1</w:t>
+      </w:r>
+      <w:r>
+        <w:rPr>
+          <w:rFonts w:ascii="Calibri" w:eastAsia="Calibri" w:hAnsi="Calibri" w:cs="Calibri"/>
+        </w:rPr>
+        <w:t xml:space="preserve"> e preme sul tasto “compra”; al click del pulsante il sito chiede le informazioni sulla carta, Giacomo inserisce “Giacomo Alba” come proprietario ed inizia a scrivere il codice della carta, ma nel frattempo il timer di 5 minuti per l’acquisto scade e quindi gli compare un popup con scritto “Tempo per l’acquisto scaduto” cliccato sul pulsante “OK” presente sul popup la pagina viene ricaricata e viene riportato sull’elenco degli orari.</w:t>
       </w:r>
     </w:p>
     <w:p>
@@ -3043,7 +3357,39 @@
           <w:rFonts w:ascii="Calibri" w:eastAsia="Calibri" w:hAnsi="Calibri" w:cs="Calibri"/>
           <w:sz w:val="20"/>
         </w:rPr>
-        <w:t>Emma vuole vedere “Shutter Island”, quindi entra nel sito ed effettua il login con le credenziali: email:emma_m@pluto.com e pw:Cane_Gatto01.</w:t>
+        <w:t>Emma vuole vedere “</w:t>
+      </w:r>
+      <w:proofErr w:type="spellStart"/>
+      <w:r>
+        <w:rPr>
+          <w:rFonts w:ascii="Calibri" w:eastAsia="Calibri" w:hAnsi="Calibri" w:cs="Calibri"/>
+          <w:sz w:val="20"/>
+        </w:rPr>
+        <w:t>Shutter</w:t>
+      </w:r>
+      <w:proofErr w:type="spellEnd"/>
+      <w:r>
+        <w:rPr>
+          <w:rFonts w:ascii="Calibri" w:eastAsia="Calibri" w:hAnsi="Calibri" w:cs="Calibri"/>
+          <w:sz w:val="20"/>
+        </w:rPr>
+        <w:t xml:space="preserve"> Island”, quindi entra nel sito ed effettua il login con le credenziali: </w:t>
+      </w:r>
+      <w:proofErr w:type="gramStart"/>
+      <w:r>
+        <w:rPr>
+          <w:rFonts w:ascii="Calibri" w:eastAsia="Calibri" w:hAnsi="Calibri" w:cs="Calibri"/>
+          <w:sz w:val="20"/>
+        </w:rPr>
+        <w:t>email:emma_m@pluto.com</w:t>
+      </w:r>
+      <w:proofErr w:type="gramEnd"/>
+      <w:r>
+        <w:rPr>
+          <w:rFonts w:ascii="Calibri" w:eastAsia="Calibri" w:hAnsi="Calibri" w:cs="Calibri"/>
+          <w:sz w:val="20"/>
+        </w:rPr>
+        <w:t xml:space="preserve"> e pw:Cane_Gatto01.</w:t>
       </w:r>
     </w:p>
     <w:p>
@@ -3059,7 +3405,35 @@
         <w:rPr>
           <w:rFonts w:ascii="Calibri" w:eastAsia="Calibri" w:hAnsi="Calibri" w:cs="Calibri"/>
         </w:rPr>
-        <w:t>Effettuato l’accesso, nella home page, Emma clicca sulla barra di ricerca e digita “Shutter island” e preme invio; il film è presente e quindi la ricerca restituisce un singolo risultato: la copertina del film.</w:t>
+        <w:t>Effettuato l’accesso, nella home page, Emma clicca sulla barra di ricerca e digita “</w:t>
+      </w:r>
+      <w:proofErr w:type="spellStart"/>
+      <w:r>
+        <w:rPr>
+          <w:rFonts w:ascii="Calibri" w:eastAsia="Calibri" w:hAnsi="Calibri" w:cs="Calibri"/>
+        </w:rPr>
+        <w:t>Shutter</w:t>
+      </w:r>
+      <w:proofErr w:type="spellEnd"/>
+      <w:r>
+        <w:rPr>
+          <w:rFonts w:ascii="Calibri" w:eastAsia="Calibri" w:hAnsi="Calibri" w:cs="Calibri"/>
+        </w:rPr>
+        <w:t xml:space="preserve"> </w:t>
+      </w:r>
+      <w:proofErr w:type="spellStart"/>
+      <w:r>
+        <w:rPr>
+          <w:rFonts w:ascii="Calibri" w:eastAsia="Calibri" w:hAnsi="Calibri" w:cs="Calibri"/>
+        </w:rPr>
+        <w:t>island</w:t>
+      </w:r>
+      <w:proofErr w:type="spellEnd"/>
+      <w:r>
+        <w:rPr>
+          <w:rFonts w:ascii="Calibri" w:eastAsia="Calibri" w:hAnsi="Calibri" w:cs="Calibri"/>
+        </w:rPr>
+        <w:t>” e preme invio; il film è presente e quindi la ricerca restituisce un singolo risultato: la copertina del film.</w:t>
       </w:r>
     </w:p>
     <w:p>
@@ -3075,7 +3449,45 @@
         <w:rPr>
           <w:rFonts w:ascii="Calibri" w:eastAsia="Calibri" w:hAnsi="Calibri" w:cs="Calibri"/>
         </w:rPr>
-        <w:t>Emma clicca sulla copertina e viene portata alla schermata con le sedi e gli orari delle proiezioni; Emma clicca sulla proiezione del 21 Ottobre alle 22:00 nella sala 2 del cinema di Roma e viene portata sulla pagina per l’acquisto dei biglietti, la proiezione ha 2 posti disponibili.</w:t>
+        <w:t xml:space="preserve">Emma clicca sulla copertina e viene portata alla schermata con gli orari delle proiezioni; Emma clicca sulla proiezione del 21 </w:t>
+      </w:r>
+      <w:proofErr w:type="gramStart"/>
+      <w:r>
+        <w:rPr>
+          <w:rFonts w:ascii="Calibri" w:eastAsia="Calibri" w:hAnsi="Calibri" w:cs="Calibri"/>
+        </w:rPr>
+        <w:t>Ottobre</w:t>
+      </w:r>
+      <w:proofErr w:type="gramEnd"/>
+      <w:r>
+        <w:rPr>
+          <w:rFonts w:ascii="Calibri" w:eastAsia="Calibri" w:hAnsi="Calibri" w:cs="Calibri"/>
+        </w:rPr>
+        <w:t xml:space="preserve"> alle 22:00 nella sala </w:t>
+      </w:r>
+      <w:r>
+        <w:rPr>
+          <w:rFonts w:ascii="Calibri" w:eastAsia="Calibri" w:hAnsi="Calibri" w:cs="Calibri"/>
+        </w:rPr>
+        <w:t xml:space="preserve">2 </w:t>
+      </w:r>
+      <w:r>
+        <w:rPr>
+          <w:rFonts w:ascii="Calibri" w:eastAsia="Calibri" w:hAnsi="Calibri" w:cs="Calibri"/>
+        </w:rPr>
+        <w:t>e viene portata sulla pagina per l’acquisto dei biglietti, la proiezione ha 2 posti disponibili</w:t>
+      </w:r>
+      <w:r>
+        <w:rPr>
+          <w:rFonts w:ascii="Calibri" w:eastAsia="Calibri" w:hAnsi="Calibri" w:cs="Calibri"/>
+        </w:rPr>
+        <w:t>: A2, F6</w:t>
+      </w:r>
+      <w:r>
+        <w:rPr>
+          <w:rFonts w:ascii="Calibri" w:eastAsia="Calibri" w:hAnsi="Calibri" w:cs="Calibri"/>
+        </w:rPr>
+        <w:t>.</w:t>
       </w:r>
     </w:p>
     <w:p>
@@ -3091,7 +3503,39 @@
         <w:rPr>
           <w:rFonts w:ascii="Calibri" w:eastAsia="Calibri" w:hAnsi="Calibri" w:cs="Calibri"/>
         </w:rPr>
-        <w:t>Emma decide di comprare 1 biglietto e preme il pulsante “acquista”; Dato che sullo schermo di Emma compare il messaggio di errore “Spiacenti, non ci sono più posti disponibili per questa proiezione” e viene riportata sulla schermata con le altre proiezioni.</w:t>
+        <w:t xml:space="preserve">Emma decide di </w:t>
+      </w:r>
+      <w:r>
+        <w:rPr>
+          <w:rFonts w:ascii="Calibri" w:eastAsia="Calibri" w:hAnsi="Calibri" w:cs="Calibri"/>
+        </w:rPr>
+        <w:t xml:space="preserve">prenotare il posto F6 </w:t>
+      </w:r>
+      <w:r>
+        <w:rPr>
+          <w:rFonts w:ascii="Calibri" w:eastAsia="Calibri" w:hAnsi="Calibri" w:cs="Calibri"/>
+        </w:rPr>
+        <w:t xml:space="preserve">e preme il pulsante “acquista”; </w:t>
+      </w:r>
+      <w:r>
+        <w:rPr>
+          <w:rFonts w:ascii="Calibri" w:eastAsia="Calibri" w:hAnsi="Calibri" w:cs="Calibri"/>
+        </w:rPr>
+        <w:t xml:space="preserve">Nel mentre entrambi i posti sono stati </w:t>
+      </w:r>
+      <w:proofErr w:type="gramStart"/>
+      <w:r>
+        <w:rPr>
+          <w:rFonts w:ascii="Calibri" w:eastAsia="Calibri" w:hAnsi="Calibri" w:cs="Calibri"/>
+        </w:rPr>
+        <w:t>venduti, quindi</w:t>
+      </w:r>
+      <w:proofErr w:type="gramEnd"/>
+      <w:r>
+        <w:rPr>
+          <w:rFonts w:ascii="Calibri" w:eastAsia="Calibri" w:hAnsi="Calibri" w:cs="Calibri"/>
+        </w:rPr>
+        <w:t xml:space="preserve"> sullo schermo di Emma compare il messaggio di errore “Spiacenti, non ci sono più posti disponibili per questa proiezione” e viene riportata sulla schermata con le altre proiezioni.</w:t>
       </w:r>
     </w:p>
     <w:p>
@@ -3107,7 +3551,53 @@
         <w:rPr>
           <w:rFonts w:ascii="Calibri" w:eastAsia="Calibri" w:hAnsi="Calibri" w:cs="Calibri"/>
         </w:rPr>
-        <w:t>Notando che sempre nel cinema di Roma è presente un’altra proiezione di “Shutter Island” il 22 Ottobre alle 19:45 con 15 posti disponibili, Emma clicca su quest’ultima.</w:t>
+        <w:t>Emma nota</w:t>
+      </w:r>
+      <w:r>
+        <w:rPr>
+          <w:rFonts w:ascii="Calibri" w:eastAsia="Calibri" w:hAnsi="Calibri" w:cs="Calibri"/>
+        </w:rPr>
+        <w:t xml:space="preserve"> che è presente un’altra proiezione di “</w:t>
+      </w:r>
+      <w:proofErr w:type="spellStart"/>
+      <w:r>
+        <w:rPr>
+          <w:rFonts w:ascii="Calibri" w:eastAsia="Calibri" w:hAnsi="Calibri" w:cs="Calibri"/>
+        </w:rPr>
+        <w:t>Shutter</w:t>
+      </w:r>
+      <w:proofErr w:type="spellEnd"/>
+      <w:r>
+        <w:rPr>
+          <w:rFonts w:ascii="Calibri" w:eastAsia="Calibri" w:hAnsi="Calibri" w:cs="Calibri"/>
+        </w:rPr>
+        <w:t xml:space="preserve"> Island” il 22 </w:t>
+      </w:r>
+      <w:proofErr w:type="gramStart"/>
+      <w:r>
+        <w:rPr>
+          <w:rFonts w:ascii="Calibri" w:eastAsia="Calibri" w:hAnsi="Calibri" w:cs="Calibri"/>
+        </w:rPr>
+        <w:t>Ottobre</w:t>
+      </w:r>
+      <w:proofErr w:type="gramEnd"/>
+      <w:r>
+        <w:rPr>
+          <w:rFonts w:ascii="Calibri" w:eastAsia="Calibri" w:hAnsi="Calibri" w:cs="Calibri"/>
+        </w:rPr>
+        <w:t xml:space="preserve"> alle 19:45 con 15 posti disponibili</w:t>
+      </w:r>
+      <w:r>
+        <w:rPr>
+          <w:rFonts w:ascii="Calibri" w:eastAsia="Calibri" w:hAnsi="Calibri" w:cs="Calibri"/>
+        </w:rPr>
+        <w:t xml:space="preserve"> e</w:t>
+      </w:r>
+      <w:r>
+        <w:rPr>
+          <w:rFonts w:ascii="Calibri" w:eastAsia="Calibri" w:hAnsi="Calibri" w:cs="Calibri"/>
+        </w:rPr>
+        <w:t xml:space="preserve"> clicca su quest’ultima.</w:t>
       </w:r>
     </w:p>
     <w:p>
@@ -3123,7 +3613,33 @@
         <w:rPr>
           <w:rFonts w:ascii="Calibri" w:eastAsia="Calibri" w:hAnsi="Calibri" w:cs="Calibri"/>
         </w:rPr>
-        <w:t>Ritornata alla pagina per la finalizzazione dell’acquisto sceglie di nuovo un singolo biglietto e preme su “acquista”; essendoci posti a sufficienza il sistema inizia la transazione e chiede ad Emma le informazioni della carta, Emma inserisce: proprietario: DeLucia Andrea, numero carta: 6547 4568 754 e come CVV 698; essendo errato il formato del numero della carta il sito non la fa proseguire ed è costretta a correggere reinserendo il numero della carta.</w:t>
+        <w:t xml:space="preserve">Ritornata alla pagina per la finalizzazione dell’acquisto sceglie di nuovo un singolo </w:t>
+      </w:r>
+      <w:r>
+        <w:rPr>
+          <w:rFonts w:ascii="Calibri" w:eastAsia="Calibri" w:hAnsi="Calibri" w:cs="Calibri"/>
+        </w:rPr>
+        <w:t>posto</w:t>
+      </w:r>
+      <w:r>
+        <w:rPr>
+          <w:rFonts w:ascii="Calibri" w:eastAsia="Calibri" w:hAnsi="Calibri" w:cs="Calibri"/>
+        </w:rPr>
+        <w:t xml:space="preserve"> e preme su “acquista”; essendoci posti a sufficienza il sistema inizia la transazione e chiede ad Emma le informazioni della carta, Emma inserisce: proprietario: </w:t>
+      </w:r>
+      <w:proofErr w:type="spellStart"/>
+      <w:r>
+        <w:rPr>
+          <w:rFonts w:ascii="Calibri" w:eastAsia="Calibri" w:hAnsi="Calibri" w:cs="Calibri"/>
+        </w:rPr>
+        <w:t>DeLucia</w:t>
+      </w:r>
+      <w:proofErr w:type="spellEnd"/>
+      <w:r>
+        <w:rPr>
+          <w:rFonts w:ascii="Calibri" w:eastAsia="Calibri" w:hAnsi="Calibri" w:cs="Calibri"/>
+        </w:rPr>
+        <w:t xml:space="preserve"> Andrea, numero carta: 6547 4568 754 e come CVV 698; essendo errato il formato del numero della carta il sito non la fa proseguire ed è costretta a correggere reinserendo il numero della carta.</w:t>
       </w:r>
     </w:p>
     <w:p>
@@ -3245,7 +3761,7 @@
     </w:p>
     <w:p>
       <w:pPr>
-        <w:spacing w:after="200" w:line="276" w:lineRule="auto"/>
+        <w:spacing w:after="0" w:line="276" w:lineRule="auto"/>
         <w:ind w:left="1416"/>
         <w:rPr>
           <w:rFonts w:ascii="Calibri" w:eastAsia="Calibri" w:hAnsi="Calibri" w:cs="Calibri"/>
@@ -3255,12 +3771,74 @@
         <w:rPr>
           <w:rFonts w:ascii="Calibri" w:eastAsia="Calibri" w:hAnsi="Calibri" w:cs="Calibri"/>
         </w:rPr>
-        <w:t>Mario é un dipendente, ed accede al sito Cinemania Booking utilizzando le sue credenziali di accesso fornitogli, una volta autenticato, Mario naviga nella sezione "Gestione", accedendovi dall apposito menu collocato in alto a destra.</w:t>
-      </w:r>
-    </w:p>
-    <w:p>
-      <w:pPr>
-        <w:spacing w:after="200" w:line="276" w:lineRule="auto"/>
+        <w:t xml:space="preserve">Mario </w:t>
+      </w:r>
+      <w:proofErr w:type="spellStart"/>
+      <w:r>
+        <w:rPr>
+          <w:rFonts w:ascii="Calibri" w:eastAsia="Calibri" w:hAnsi="Calibri" w:cs="Calibri"/>
+        </w:rPr>
+        <w:t>é</w:t>
+      </w:r>
+      <w:proofErr w:type="spellEnd"/>
+      <w:r>
+        <w:rPr>
+          <w:rFonts w:ascii="Calibri" w:eastAsia="Calibri" w:hAnsi="Calibri" w:cs="Calibri"/>
+        </w:rPr>
+        <w:t xml:space="preserve"> un dipendente, ed accede al sito Cinemania Booking utilizzando le sue credenziali di accesso fornit</w:t>
+      </w:r>
+      <w:r>
+        <w:rPr>
+          <w:rFonts w:ascii="Calibri" w:eastAsia="Calibri" w:hAnsi="Calibri" w:cs="Calibri"/>
+        </w:rPr>
+        <w:t>e</w:t>
+      </w:r>
+      <w:r>
+        <w:rPr>
+          <w:rFonts w:ascii="Calibri" w:eastAsia="Calibri" w:hAnsi="Calibri" w:cs="Calibri"/>
+        </w:rPr>
+        <w:t>gli</w:t>
+      </w:r>
+      <w:r>
+        <w:rPr>
+          <w:rFonts w:ascii="Calibri" w:eastAsia="Calibri" w:hAnsi="Calibri" w:cs="Calibri"/>
+        </w:rPr>
+        <w:t xml:space="preserve"> dall’azienda.</w:t>
+      </w:r>
+      <w:r>
+        <w:rPr>
+          <w:rFonts w:ascii="Calibri" w:eastAsia="Calibri" w:hAnsi="Calibri" w:cs="Calibri"/>
+        </w:rPr>
+        <w:t xml:space="preserve"> </w:t>
+      </w:r>
+      <w:r>
+        <w:rPr>
+          <w:rFonts w:ascii="Calibri" w:eastAsia="Calibri" w:hAnsi="Calibri" w:cs="Calibri"/>
+        </w:rPr>
+        <w:t>U</w:t>
+      </w:r>
+      <w:r>
+        <w:rPr>
+          <w:rFonts w:ascii="Calibri" w:eastAsia="Calibri" w:hAnsi="Calibri" w:cs="Calibri"/>
+        </w:rPr>
+        <w:t>na volta autenticato, Mario naviga nella sezione "Gestione", accedendovi dall</w:t>
+      </w:r>
+      <w:r>
+        <w:rPr>
+          <w:rFonts w:ascii="Calibri" w:eastAsia="Calibri" w:hAnsi="Calibri" w:cs="Calibri"/>
+        </w:rPr>
+        <w:t>’</w:t>
+      </w:r>
+      <w:r>
+        <w:rPr>
+          <w:rFonts w:ascii="Calibri" w:eastAsia="Calibri" w:hAnsi="Calibri" w:cs="Calibri"/>
+        </w:rPr>
+        <w:t>apposito menu collocato in alto a destra.</w:t>
+      </w:r>
+    </w:p>
+    <w:p>
+      <w:pPr>
+        <w:spacing w:after="0" w:line="276" w:lineRule="auto"/>
         <w:ind w:left="1416"/>
         <w:rPr>
           <w:rFonts w:ascii="Calibri" w:eastAsia="Calibri" w:hAnsi="Calibri" w:cs="Calibri"/>
@@ -3270,12 +3848,26 @@
         <w:rPr>
           <w:rFonts w:ascii="Calibri" w:eastAsia="Calibri" w:hAnsi="Calibri" w:cs="Calibri"/>
         </w:rPr>
-        <w:t>Mario va nel modulo Movies, e aggiunge un nuovo film "the nun 2", al catalogo del cinema, i dettagli includono il titolo del film, il genere, la durata, la trama, il regista, il cast e altre informazioni pertinenti, dopo aver completato il modulo, salva le informazioni.</w:t>
-      </w:r>
-    </w:p>
-    <w:p>
-      <w:pPr>
-        <w:spacing w:after="200" w:line="276" w:lineRule="auto"/>
+        <w:t xml:space="preserve">Mario va nel modulo Movies, e aggiunge un nuovo film "the </w:t>
+      </w:r>
+      <w:proofErr w:type="spellStart"/>
+      <w:r>
+        <w:rPr>
+          <w:rFonts w:ascii="Calibri" w:eastAsia="Calibri" w:hAnsi="Calibri" w:cs="Calibri"/>
+        </w:rPr>
+        <w:t>nun</w:t>
+      </w:r>
+      <w:proofErr w:type="spellEnd"/>
+      <w:r>
+        <w:rPr>
+          <w:rFonts w:ascii="Calibri" w:eastAsia="Calibri" w:hAnsi="Calibri" w:cs="Calibri"/>
+        </w:rPr>
+        <w:t xml:space="preserve"> 2", al catalogo del cinema, i dettagli includono il titolo del film, il genere, la durata, la trama, il regista, il cast e altre informazioni pertinenti, dopo aver completato il modulo, salva le informazioni.</w:t>
+      </w:r>
+    </w:p>
+    <w:p>
+      <w:pPr>
+        <w:spacing w:after="0" w:line="276" w:lineRule="auto"/>
         <w:ind w:left="1416"/>
         <w:rPr>
           <w:rFonts w:ascii="Calibri" w:eastAsia="Calibri" w:hAnsi="Calibri" w:cs="Calibri"/>
@@ -3290,7 +3882,7 @@
     </w:p>
     <w:p>
       <w:pPr>
-        <w:spacing w:after="200" w:line="276" w:lineRule="auto"/>
+        <w:spacing w:after="0" w:line="276" w:lineRule="auto"/>
         <w:ind w:left="1416"/>
         <w:rPr>
           <w:rFonts w:ascii="Calibri" w:eastAsia="Calibri" w:hAnsi="Calibri" w:cs="Calibri"/>
@@ -3300,12 +3892,54 @@
         <w:rPr>
           <w:rFonts w:ascii="Calibri" w:eastAsia="Calibri" w:hAnsi="Calibri" w:cs="Calibri"/>
         </w:rPr>
-        <w:t>Mario seleziona il film "the nun 2" precedentemente aggiunto dalla lista dei film nel sistema, ed inserisce i dettagli della proiezione, la sala in cui verrá proiettato il film ed il prezzo dei biglietti, la lingua in cui sará proiettato e altri dettagli, salva tutte le informazioni della proiezione.</w:t>
-      </w:r>
-    </w:p>
-    <w:p>
-      <w:pPr>
-        <w:spacing w:after="200" w:line="276" w:lineRule="auto"/>
+        <w:t xml:space="preserve">Mario seleziona il film "the </w:t>
+      </w:r>
+      <w:proofErr w:type="spellStart"/>
+      <w:r>
+        <w:rPr>
+          <w:rFonts w:ascii="Calibri" w:eastAsia="Calibri" w:hAnsi="Calibri" w:cs="Calibri"/>
+        </w:rPr>
+        <w:t>nun</w:t>
+      </w:r>
+      <w:proofErr w:type="spellEnd"/>
+      <w:r>
+        <w:rPr>
+          <w:rFonts w:ascii="Calibri" w:eastAsia="Calibri" w:hAnsi="Calibri" w:cs="Calibri"/>
+        </w:rPr>
+        <w:t xml:space="preserve"> 2" precedentemente aggiunto dalla lista dei film nel sistema, ed inserisce i dettagli della proiezione, la sala in cui </w:t>
+      </w:r>
+      <w:proofErr w:type="spellStart"/>
+      <w:r>
+        <w:rPr>
+          <w:rFonts w:ascii="Calibri" w:eastAsia="Calibri" w:hAnsi="Calibri" w:cs="Calibri"/>
+        </w:rPr>
+        <w:t>verrá</w:t>
+      </w:r>
+      <w:proofErr w:type="spellEnd"/>
+      <w:r>
+        <w:rPr>
+          <w:rFonts w:ascii="Calibri" w:eastAsia="Calibri" w:hAnsi="Calibri" w:cs="Calibri"/>
+        </w:rPr>
+        <w:t xml:space="preserve"> proiettato il film ed il prezzo dei biglietti, la lingua in cui </w:t>
+      </w:r>
+      <w:proofErr w:type="spellStart"/>
+      <w:r>
+        <w:rPr>
+          <w:rFonts w:ascii="Calibri" w:eastAsia="Calibri" w:hAnsi="Calibri" w:cs="Calibri"/>
+        </w:rPr>
+        <w:t>sará</w:t>
+      </w:r>
+      <w:proofErr w:type="spellEnd"/>
+      <w:r>
+        <w:rPr>
+          <w:rFonts w:ascii="Calibri" w:eastAsia="Calibri" w:hAnsi="Calibri" w:cs="Calibri"/>
+        </w:rPr>
+        <w:t xml:space="preserve"> proiettato e altri dettagli, salva tutte le informazioni della proiezione.</w:t>
+      </w:r>
+    </w:p>
+    <w:p>
+      <w:pPr>
+        <w:spacing w:after="0" w:line="276" w:lineRule="auto"/>
         <w:ind w:left="1416"/>
         <w:rPr>
           <w:rFonts w:ascii="Calibri" w:eastAsia="Calibri" w:hAnsi="Calibri" w:cs="Calibri"/>
@@ -3320,7 +3954,7 @@
     </w:p>
     <w:p>
       <w:pPr>
-        <w:spacing w:after="200" w:line="276" w:lineRule="auto"/>
+        <w:spacing w:after="0" w:line="276" w:lineRule="auto"/>
         <w:ind w:left="1416"/>
         <w:rPr>
           <w:rFonts w:ascii="Calibri" w:eastAsia="Calibri" w:hAnsi="Calibri" w:cs="Calibri"/>
@@ -3368,7 +4002,21 @@
         <w:rPr>
           <w:rFonts w:ascii="Calibri" w:eastAsia="Calibri" w:hAnsi="Calibri" w:cs="Calibri"/>
         </w:rPr>
-        <w:t>Mario é un dipendente, ed accede al sito Cinemania Booking utilizzando le sue credenziali di accesso.</w:t>
+        <w:t xml:space="preserve">Mario </w:t>
+      </w:r>
+      <w:proofErr w:type="spellStart"/>
+      <w:r>
+        <w:rPr>
+          <w:rFonts w:ascii="Calibri" w:eastAsia="Calibri" w:hAnsi="Calibri" w:cs="Calibri"/>
+        </w:rPr>
+        <w:t>é</w:t>
+      </w:r>
+      <w:proofErr w:type="spellEnd"/>
+      <w:r>
+        <w:rPr>
+          <w:rFonts w:ascii="Calibri" w:eastAsia="Calibri" w:hAnsi="Calibri" w:cs="Calibri"/>
+        </w:rPr>
+        <w:t xml:space="preserve"> un dipendente, ed accede al sito Cinemania Booking utilizzando le sue credenziali di accesso.</w:t>
       </w:r>
     </w:p>
     <w:p>
@@ -3383,7 +4031,21 @@
         <w:rPr>
           <w:rFonts w:ascii="Calibri" w:eastAsia="Calibri" w:hAnsi="Calibri" w:cs="Calibri"/>
         </w:rPr>
-        <w:t>Una volta autenticato accede alla sezione "Gestione" dall'apposito menu situato in alto a destra, successivamente accede al modulo delle proiezioni, e decide di apportare alcune modifiche. puó scegliere di modificare la data, l'orario, la sala o altri dettagli.</w:t>
+        <w:t xml:space="preserve">Una volta autenticato accede alla sezione "Gestione" dall'apposito menu situato in alto a destra, successivamente accede al modulo delle proiezioni, e decide di apportare alcune modifiche. </w:t>
+      </w:r>
+      <w:proofErr w:type="spellStart"/>
+      <w:r>
+        <w:rPr>
+          <w:rFonts w:ascii="Calibri" w:eastAsia="Calibri" w:hAnsi="Calibri" w:cs="Calibri"/>
+        </w:rPr>
+        <w:t>puó</w:t>
+      </w:r>
+      <w:proofErr w:type="spellEnd"/>
+      <w:r>
+        <w:rPr>
+          <w:rFonts w:ascii="Calibri" w:eastAsia="Calibri" w:hAnsi="Calibri" w:cs="Calibri"/>
+        </w:rPr>
+        <w:t xml:space="preserve"> scegliere di modificare la data, l'orario, la sala o altri dettagli.</w:t>
       </w:r>
     </w:p>
     <w:p>
@@ -3413,14 +4075,55 @@
         <w:rPr>
           <w:rFonts w:ascii="Calibri" w:eastAsia="Calibri" w:hAnsi="Calibri" w:cs="Calibri"/>
         </w:rPr>
-        <w:t xml:space="preserve">Dopo aver modificato una proiezione esistente, Mario decide di aggiungere una nuova proiezione per un film che é appena stato rilasciato, Naviga al modulo di aggiunta proiezione, seleziona il film dal catalogo esistente all'interno del sito, inserisce i dettagli della nuova proiezione, inclusi la data e l'orario, la sala in cui verrá proiettato, il prezzo dei biglietti, la lingua in cui </w:t>
+        <w:t xml:space="preserve">Dopo aver modificato una proiezione esistente, Mario decide di aggiungere una nuova proiezione per un film che </w:t>
+      </w:r>
+      <w:proofErr w:type="spellStart"/>
+      <w:r>
+        <w:rPr>
+          <w:rFonts w:ascii="Calibri" w:eastAsia="Calibri" w:hAnsi="Calibri" w:cs="Calibri"/>
+        </w:rPr>
+        <w:t>é</w:t>
+      </w:r>
+      <w:proofErr w:type="spellEnd"/>
+      <w:r>
+        <w:rPr>
+          <w:rFonts w:ascii="Calibri" w:eastAsia="Calibri" w:hAnsi="Calibri" w:cs="Calibri"/>
+        </w:rPr>
+        <w:t xml:space="preserve"> appena stato rilasciato, Naviga al modulo di aggiunta proiezione, seleziona il film dal catalogo esistente all'interno del sito, inserisce i dettagli della nuova proiezione, inclusi la data e l'orario, la sala in cui </w:t>
+      </w:r>
+      <w:proofErr w:type="spellStart"/>
+      <w:r>
+        <w:rPr>
+          <w:rFonts w:ascii="Calibri" w:eastAsia="Calibri" w:hAnsi="Calibri" w:cs="Calibri"/>
+        </w:rPr>
+        <w:t>verrá</w:t>
+      </w:r>
+      <w:proofErr w:type="spellEnd"/>
+      <w:r>
+        <w:rPr>
+          <w:rFonts w:ascii="Calibri" w:eastAsia="Calibri" w:hAnsi="Calibri" w:cs="Calibri"/>
+        </w:rPr>
+        <w:t xml:space="preserve"> proiettato, il prezzo dei biglietti, la lingua in cui </w:t>
       </w:r>
       <w:r>
         <w:rPr>
           <w:rFonts w:ascii="Calibri" w:eastAsia="Calibri" w:hAnsi="Calibri" w:cs="Calibri"/>
         </w:rPr>
         <w:tab/>
-        <w:t>verrá proiettato e altre informazioni.</w:t>
+      </w:r>
+      <w:proofErr w:type="spellStart"/>
+      <w:r>
+        <w:rPr>
+          <w:rFonts w:ascii="Calibri" w:eastAsia="Calibri" w:hAnsi="Calibri" w:cs="Calibri"/>
+        </w:rPr>
+        <w:t>verrá</w:t>
+      </w:r>
+      <w:proofErr w:type="spellEnd"/>
+      <w:r>
+        <w:rPr>
+          <w:rFonts w:ascii="Calibri" w:eastAsia="Calibri" w:hAnsi="Calibri" w:cs="Calibri"/>
+        </w:rPr>
+        <w:t xml:space="preserve"> proiettato e altre informazioni.</w:t>
       </w:r>
     </w:p>
     <w:p>
@@ -3477,7 +4180,6 @@
         <w:rPr>
           <w:rFonts w:ascii="Calibri" w:eastAsia="Calibri" w:hAnsi="Calibri" w:cs="Calibri"/>
         </w:rPr>
-        <w:lastRenderedPageBreak/>
         <w:t>Le informazioni sulla proiezione modificata e sulla nuova proiezione vengono ora pubblicate</w:t>
       </w:r>
       <w:r>
@@ -3521,6 +4223,7 @@
           <w:sz w:val="24"/>
           <w:szCs w:val="24"/>
         </w:rPr>
+        <w:lastRenderedPageBreak/>
         <w:t>S3.0 Validatore valida il biglietto del cliente</w:t>
       </w:r>
     </w:p>
@@ -3561,7 +4264,15 @@
         <w:t>H</w:t>
       </w:r>
       <w:r>
-        <w:t xml:space="preserve">ome del sistema e seleziona la funzionalità Login. Effettua l’autenticazione inserendo l’username:marco@email.com e la password:Marco-123 e accede alla pagina Validatore. Da questa pagina Marco può validare i biglietti relativi alle proiezioni che avverranno in giornata nelle sale </w:t>
+        <w:t xml:space="preserve">ome del sistema e seleziona la funzionalità Login. Effettua l’autenticazione inserendo </w:t>
+      </w:r>
+      <w:proofErr w:type="gramStart"/>
+      <w:r>
+        <w:t>l’username:marco@email.com</w:t>
+      </w:r>
+      <w:proofErr w:type="gramEnd"/>
+      <w:r>
+        <w:t xml:space="preserve"> e la password:Marco-123 e accede alla pagina Validatore. Da questa pagina Marco può validare i biglietti relativi alle proiezioni che avverranno in giornata nelle sale </w:t>
       </w:r>
       <w:r>
         <w:t>del cinema di</w:t>
@@ -3587,7 +4298,15 @@
         <w:contextualSpacing w:val="0"/>
       </w:pPr>
       <w:r>
-        <w:t xml:space="preserve">Alessia accede alla pagina home del sistema e seleziona la funzionalità Login. Effettua l’autenticazione inserendo l’username:alessiarossi@email.com e la password:Alessia.Cinema0 e accede alla pagina </w:t>
+        <w:t xml:space="preserve">Alessia accede alla pagina home del sistema e seleziona la funzionalità Login. Effettua l’autenticazione inserendo </w:t>
+      </w:r>
+      <w:proofErr w:type="gramStart"/>
+      <w:r>
+        <w:t>l’username:alessiarossi@email.com</w:t>
+      </w:r>
+      <w:proofErr w:type="gramEnd"/>
+      <w:r>
+        <w:t xml:space="preserve"> e la password:Alessia.Cinema0 e accede alla pagina </w:t>
       </w:r>
       <w:r>
         <w:t xml:space="preserve">Home. Da qui seleziona la funzionalità </w:t>
@@ -3638,7 +4357,15 @@
         <w:t>8</w:t>
       </w:r>
       <w:r>
-        <w:t xml:space="preserve"> Ottobre e visualizza la pagina relativa al biglietto, contenente il codice </w:t>
+        <w:t xml:space="preserve"> </w:t>
+      </w:r>
+      <w:proofErr w:type="gramStart"/>
+      <w:r>
+        <w:t>Ottobre</w:t>
+      </w:r>
+      <w:proofErr w:type="gramEnd"/>
+      <w:r>
+        <w:t xml:space="preserve"> e visualizza la pagina relativa al biglietto, contenente il codice </w:t>
       </w:r>
       <w:r>
         <w:t>a barre</w:t>
@@ -3663,7 +4390,15 @@
         <w:contextualSpacing w:val="0"/>
       </w:pPr>
       <w:r>
-        <w:t xml:space="preserve">Dalla pagina Validatore Marco seleziona la funzionalità Controlla biglietto e visualizza la pagina Inquadra codice, contente il messaggio “Inquadra il codice </w:t>
+        <w:t xml:space="preserve">Dalla pagina Validatore Marco seleziona la funzionalità Controlla biglietto e visualizza la </w:t>
+      </w:r>
+      <w:proofErr w:type="gramStart"/>
+      <w:r>
+        <w:t>pagina</w:t>
+      </w:r>
+      <w:proofErr w:type="gramEnd"/>
+      <w:r>
+        <w:t xml:space="preserve"> Inquadra codice, contente il messaggio “Inquadra il codice </w:t>
       </w:r>
       <w:r>
         <w:t>a barre</w:t>
@@ -3785,7 +4520,15 @@
         <w:t xml:space="preserve"> ha il compito di validare i biglietti dei clienti prima che essi entrino nelle sale. Marco</w:t>
       </w:r>
       <w:r>
-        <w:t xml:space="preserve"> accede alla pagina home del sistema e seleziona la funzionalità Login. Effettua l’autenticazione inserendo l’username:marco@email.com e la password:Marco-123 e accede alla pagina Validatore. Da questa pagina, Marco può validare i biglietti relativi alle proiezioni che avverranno in giornata nelle sale del cinema della sua sede, Salerno.</w:t>
+        <w:t xml:space="preserve"> accede alla pagina home del sistema e seleziona la funzionalità Login. Effettua l’autenticazione inserendo </w:t>
+      </w:r>
+      <w:proofErr w:type="gramStart"/>
+      <w:r>
+        <w:t>l’username:marco@email.com</w:t>
+      </w:r>
+      <w:proofErr w:type="gramEnd"/>
+      <w:r>
+        <w:t xml:space="preserve"> e la password:Marco-123 e accede alla pagina Validatore. Da questa pagina, Marco può validare i biglietti relativi alle proiezioni che avverranno in giornata nelle sale del cinema della sua sede, Salerno.</w:t>
       </w:r>
     </w:p>
     <w:p>
@@ -3807,7 +4550,15 @@
         <w:t>H</w:t>
       </w:r>
       <w:r>
-        <w:t xml:space="preserve">ome del sistema e seleziona la funzionalità Login. Effettua l’autenticazione inserendo l’username:lucaluca@email.com e la password:12Luca.luca </w:t>
+        <w:t xml:space="preserve">ome del sistema e seleziona la funzionalità Login. Effettua l’autenticazione inserendo </w:t>
+      </w:r>
+      <w:proofErr w:type="gramStart"/>
+      <w:r>
+        <w:t>l’username:lucaluca@email.com</w:t>
+      </w:r>
+      <w:proofErr w:type="gramEnd"/>
+      <w:r>
+        <w:t xml:space="preserve"> e la password:12Luca.luca </w:t>
       </w:r>
       <w:r>
         <w:t xml:space="preserve">e accede alla pagina </w:t>
@@ -3834,11 +4585,15 @@
         <w:t xml:space="preserve">profilo </w:t>
       </w:r>
       <w:r>
-        <w:t xml:space="preserve">visualizza la lista dei suoi biglietti, suddivisi negli elenchi: </w:t>
-      </w:r>
-      <w:r>
-        <w:lastRenderedPageBreak/>
-        <w:t xml:space="preserve">Biglietti acquistati e Archivio. Luca seleziona, dalla lista Biglietti acquistati, il biglietto relativo al film Oppenheimer del giorno 15 Ottobre e visualizza la pagina relativa al biglietto, contenente il codice </w:t>
+        <w:t xml:space="preserve">visualizza la lista dei suoi biglietti, suddivisi negli elenchi: Biglietti acquistati e Archivio. Luca seleziona, dalla lista Biglietti acquistati, il biglietto relativo al film Oppenheimer del giorno 15 </w:t>
+      </w:r>
+      <w:proofErr w:type="gramStart"/>
+      <w:r>
+        <w:t>Ottobre</w:t>
+      </w:r>
+      <w:proofErr w:type="gramEnd"/>
+      <w:r>
+        <w:t xml:space="preserve"> e visualizza la pagina relativa al biglietto, contenente il codice </w:t>
       </w:r>
       <w:r>
         <w:t>a barre</w:t>
@@ -3866,7 +4621,16 @@
         <w:contextualSpacing w:val="0"/>
       </w:pPr>
       <w:r>
-        <w:t xml:space="preserve">Marco, dalla pagina Validatore, seleziona la funzionalità Controlla biglietto e visualizza la pagina Inquadra codice contente il messaggio “Inquadra il codice </w:t>
+        <w:lastRenderedPageBreak/>
+        <w:t xml:space="preserve">Marco, dalla pagina Validatore, seleziona la funzionalità Controlla biglietto e visualizza la </w:t>
+      </w:r>
+      <w:proofErr w:type="gramStart"/>
+      <w:r>
+        <w:t>pagina</w:t>
+      </w:r>
+      <w:proofErr w:type="gramEnd"/>
+      <w:r>
+        <w:t xml:space="preserve"> Inquadra codice contente il messaggio “Inquadra il codice </w:t>
       </w:r>
       <w:r>
         <w:t>a barre</w:t>
@@ -3994,6 +4758,8 @@
           <w:rFonts w:ascii="Calibri" w:eastAsia="Calibri" w:hAnsi="Calibri" w:cs="Calibri"/>
         </w:rPr>
       </w:pPr>
+      <w:proofErr w:type="spellStart"/>
+      <w:proofErr w:type="gramStart"/>
       <w:r>
         <w:rPr>
           <w:rFonts w:ascii="Calibri" w:eastAsia="Calibri" w:hAnsi="Calibri" w:cs="Calibri"/>
@@ -4007,6 +4773,8 @@
         </w:rPr>
         <w:t>:ALTA</w:t>
       </w:r>
+      <w:proofErr w:type="spellEnd"/>
+      <w:proofErr w:type="gramEnd"/>
     </w:p>
     <w:p>
       <w:pPr>
@@ -4070,6 +4838,8 @@
           <w:rFonts w:ascii="Calibri" w:eastAsia="Calibri" w:hAnsi="Calibri" w:cs="Calibri"/>
         </w:rPr>
       </w:pPr>
+      <w:proofErr w:type="spellStart"/>
+      <w:proofErr w:type="gramStart"/>
       <w:r>
         <w:rPr>
           <w:rFonts w:ascii="Calibri" w:eastAsia="Calibri" w:hAnsi="Calibri" w:cs="Calibri"/>
@@ -4083,6 +4853,8 @@
         </w:rPr>
         <w:t>:MEDIA</w:t>
       </w:r>
+      <w:proofErr w:type="spellEnd"/>
+      <w:proofErr w:type="gramEnd"/>
     </w:p>
     <w:p>
       <w:pPr>
@@ -4132,7 +4904,21 @@
         <w:rPr>
           <w:rFonts w:ascii="Calibri" w:eastAsia="Calibri" w:hAnsi="Calibri" w:cs="Calibri"/>
         </w:rPr>
-        <w:t>Il sistema deve fornire un meccanismo di autenticazione per gli utenti, consentendo loro di accedere con email e password.</w:t>
+        <w:t xml:space="preserve">Il sistema deve fornire un meccanismo di autenticazione per gli utenti, consentendo loro di accedere con </w:t>
+      </w:r>
+      <w:proofErr w:type="gramStart"/>
+      <w:r>
+        <w:rPr>
+          <w:rFonts w:ascii="Calibri" w:eastAsia="Calibri" w:hAnsi="Calibri" w:cs="Calibri"/>
+        </w:rPr>
+        <w:t>email</w:t>
+      </w:r>
+      <w:proofErr w:type="gramEnd"/>
+      <w:r>
+        <w:rPr>
+          <w:rFonts w:ascii="Calibri" w:eastAsia="Calibri" w:hAnsi="Calibri" w:cs="Calibri"/>
+        </w:rPr>
+        <w:t xml:space="preserve"> e password.</w:t>
       </w:r>
     </w:p>
     <w:p>
@@ -4144,6 +4930,8 @@
           <w:rFonts w:ascii="Calibri" w:eastAsia="Calibri" w:hAnsi="Calibri" w:cs="Calibri"/>
         </w:rPr>
       </w:pPr>
+      <w:proofErr w:type="spellStart"/>
+      <w:proofErr w:type="gramStart"/>
       <w:r>
         <w:rPr>
           <w:rFonts w:ascii="Calibri" w:eastAsia="Calibri" w:hAnsi="Calibri" w:cs="Calibri"/>
@@ -4157,6 +4945,8 @@
         </w:rPr>
         <w:t>:ALTA</w:t>
       </w:r>
+      <w:proofErr w:type="spellEnd"/>
+      <w:proofErr w:type="gramEnd"/>
     </w:p>
     <w:p>
       <w:pPr>
@@ -4206,7 +4996,21 @@
         <w:rPr>
           <w:rFonts w:ascii="Calibri" w:eastAsia="Calibri" w:hAnsi="Calibri" w:cs="Calibri"/>
         </w:rPr>
-        <w:t>Il sistema deve consentire agli utenti di registrarsi fornendo le informazioni richieste, come nome, email, password e data di nascita.</w:t>
+        <w:t xml:space="preserve">Il sistema deve consentire agli utenti di registrarsi fornendo le informazioni richieste, come nome, </w:t>
+      </w:r>
+      <w:proofErr w:type="gramStart"/>
+      <w:r>
+        <w:rPr>
+          <w:rFonts w:ascii="Calibri" w:eastAsia="Calibri" w:hAnsi="Calibri" w:cs="Calibri"/>
+        </w:rPr>
+        <w:t>email</w:t>
+      </w:r>
+      <w:proofErr w:type="gramEnd"/>
+      <w:r>
+        <w:rPr>
+          <w:rFonts w:ascii="Calibri" w:eastAsia="Calibri" w:hAnsi="Calibri" w:cs="Calibri"/>
+        </w:rPr>
+        <w:t>, password e data di nascita.</w:t>
       </w:r>
     </w:p>
     <w:p>
@@ -4218,6 +5022,8 @@
           <w:rFonts w:ascii="Calibri" w:eastAsia="Calibri" w:hAnsi="Calibri" w:cs="Calibri"/>
         </w:rPr>
       </w:pPr>
+      <w:proofErr w:type="spellStart"/>
+      <w:proofErr w:type="gramStart"/>
       <w:r>
         <w:rPr>
           <w:rFonts w:ascii="Calibri" w:eastAsia="Calibri" w:hAnsi="Calibri" w:cs="Calibri"/>
@@ -4231,6 +5037,8 @@
         </w:rPr>
         <w:t>:ALTA</w:t>
       </w:r>
+      <w:proofErr w:type="spellEnd"/>
+      <w:proofErr w:type="gramEnd"/>
     </w:p>
     <w:p>
       <w:pPr>
@@ -4251,7 +5059,25 @@
           <w:b/>
           <w:sz w:val="24"/>
         </w:rPr>
-        <w:t>RF 4.1 Formato Email Valido</w:t>
+        <w:t xml:space="preserve">RF 4.1 Formato </w:t>
+      </w:r>
+      <w:proofErr w:type="gramStart"/>
+      <w:r>
+        <w:rPr>
+          <w:rFonts w:ascii="Calibri" w:eastAsia="Calibri" w:hAnsi="Calibri" w:cs="Calibri"/>
+          <w:b/>
+          <w:sz w:val="24"/>
+        </w:rPr>
+        <w:t>Email</w:t>
+      </w:r>
+      <w:proofErr w:type="gramEnd"/>
+      <w:r>
+        <w:rPr>
+          <w:rFonts w:ascii="Calibri" w:eastAsia="Calibri" w:hAnsi="Calibri" w:cs="Calibri"/>
+          <w:b/>
+          <w:sz w:val="24"/>
+        </w:rPr>
+        <w:t xml:space="preserve"> Valido</w:t>
       </w:r>
     </w:p>
     <w:p>
@@ -4289,6 +5115,8 @@
           <w:rFonts w:ascii="Calibri" w:eastAsia="Calibri" w:hAnsi="Calibri" w:cs="Calibri"/>
         </w:rPr>
       </w:pPr>
+      <w:proofErr w:type="spellStart"/>
+      <w:proofErr w:type="gramStart"/>
       <w:r>
         <w:rPr>
           <w:rFonts w:ascii="Calibri" w:eastAsia="Calibri" w:hAnsi="Calibri" w:cs="Calibri"/>
@@ -4302,6 +5130,8 @@
         </w:rPr>
         <w:t>:ALTA</w:t>
       </w:r>
+      <w:proofErr w:type="spellEnd"/>
+      <w:proofErr w:type="gramEnd"/>
     </w:p>
     <w:p>
       <w:pPr>
@@ -4332,8 +5162,18 @@
           <w:b/>
           <w:sz w:val="24"/>
         </w:rPr>
-        <w:t>RF 4.2 Unicità Email</w:t>
-      </w:r>
+        <w:t xml:space="preserve">RF 4.2 Unicità </w:t>
+      </w:r>
+      <w:proofErr w:type="gramStart"/>
+      <w:r>
+        <w:rPr>
+          <w:rFonts w:ascii="Calibri" w:eastAsia="Calibri" w:hAnsi="Calibri" w:cs="Calibri"/>
+          <w:b/>
+          <w:sz w:val="24"/>
+        </w:rPr>
+        <w:t>Email</w:t>
+      </w:r>
+      <w:proofErr w:type="gramEnd"/>
     </w:p>
     <w:p>
       <w:pPr>
@@ -4360,6 +5200,8 @@
           <w:rFonts w:ascii="Calibri" w:eastAsia="Calibri" w:hAnsi="Calibri" w:cs="Calibri"/>
         </w:rPr>
       </w:pPr>
+      <w:proofErr w:type="spellStart"/>
+      <w:proofErr w:type="gramStart"/>
       <w:r>
         <w:rPr>
           <w:rFonts w:ascii="Calibri" w:eastAsia="Calibri" w:hAnsi="Calibri" w:cs="Calibri"/>
@@ -4373,6 +5215,8 @@
         </w:rPr>
         <w:t>:ALTA</w:t>
       </w:r>
+      <w:proofErr w:type="spellEnd"/>
+      <w:proofErr w:type="gramEnd"/>
     </w:p>
     <w:p>
       <w:pPr>
@@ -4482,12 +5326,13 @@
           <w:rFonts w:ascii="Calibri" w:eastAsia="Calibri" w:hAnsi="Calibri" w:cs="Calibri"/>
         </w:rPr>
       </w:pPr>
-      <w:r>
-        <w:rPr>
-          <w:rFonts w:ascii="Calibri" w:eastAsia="Calibri" w:hAnsi="Calibri" w:cs="Calibri"/>
-          <w:b/>
-        </w:rPr>
-        <w:lastRenderedPageBreak/>
+      <w:proofErr w:type="spellStart"/>
+      <w:proofErr w:type="gramStart"/>
+      <w:r>
+        <w:rPr>
+          <w:rFonts w:ascii="Calibri" w:eastAsia="Calibri" w:hAnsi="Calibri" w:cs="Calibri"/>
+          <w:b/>
+        </w:rPr>
         <w:t>Priorità</w:t>
       </w:r>
       <w:r>
@@ -4496,6 +5341,8 @@
         </w:rPr>
         <w:t>:ALTA</w:t>
       </w:r>
+      <w:proofErr w:type="spellEnd"/>
+      <w:proofErr w:type="gramEnd"/>
     </w:p>
     <w:p>
       <w:pPr>
@@ -4557,6 +5404,8 @@
           <w:rFonts w:ascii="Calibri" w:eastAsia="Calibri" w:hAnsi="Calibri" w:cs="Calibri"/>
         </w:rPr>
       </w:pPr>
+      <w:proofErr w:type="spellStart"/>
+      <w:proofErr w:type="gramStart"/>
       <w:r>
         <w:rPr>
           <w:rFonts w:ascii="Calibri" w:eastAsia="Calibri" w:hAnsi="Calibri" w:cs="Calibri"/>
@@ -4570,6 +5419,8 @@
         </w:rPr>
         <w:t>:ALTA</w:t>
       </w:r>
+      <w:proofErr w:type="spellEnd"/>
+      <w:proofErr w:type="gramEnd"/>
     </w:p>
     <w:p>
       <w:pPr>
@@ -4593,6 +5444,7 @@
           <w:b/>
           <w:sz w:val="24"/>
         </w:rPr>
+        <w:lastRenderedPageBreak/>
         <w:t>RF 7.0 Tempo di Acquisto Limitato</w:t>
       </w:r>
     </w:p>
@@ -4609,7 +5461,21 @@
         <w:rPr>
           <w:rFonts w:ascii="Calibri" w:eastAsia="Calibri" w:hAnsi="Calibri" w:cs="Calibri"/>
         </w:rPr>
-        <w:t>Durante il processo di acquisto, il sistema deve implementare un timer di 5 minuti entro cui l'utente deve completare la transazione.</w:t>
+        <w:t xml:space="preserve">Durante il processo di acquisto, il sistema deve implementare un timer di </w:t>
+      </w:r>
+      <w:proofErr w:type="gramStart"/>
+      <w:r>
+        <w:rPr>
+          <w:rFonts w:ascii="Calibri" w:eastAsia="Calibri" w:hAnsi="Calibri" w:cs="Calibri"/>
+        </w:rPr>
+        <w:t>5</w:t>
+      </w:r>
+      <w:proofErr w:type="gramEnd"/>
+      <w:r>
+        <w:rPr>
+          <w:rFonts w:ascii="Calibri" w:eastAsia="Calibri" w:hAnsi="Calibri" w:cs="Calibri"/>
+        </w:rPr>
+        <w:t xml:space="preserve"> minuti entro cui l'utente deve completare la transazione.</w:t>
       </w:r>
     </w:p>
     <w:p>
@@ -4621,6 +5487,8 @@
           <w:rFonts w:ascii="Calibri" w:eastAsia="Calibri" w:hAnsi="Calibri" w:cs="Calibri"/>
         </w:rPr>
       </w:pPr>
+      <w:proofErr w:type="spellStart"/>
+      <w:proofErr w:type="gramStart"/>
       <w:r>
         <w:rPr>
           <w:rFonts w:ascii="Calibri" w:eastAsia="Calibri" w:hAnsi="Calibri" w:cs="Calibri"/>
@@ -4634,6 +5502,8 @@
         </w:rPr>
         <w:t>:MEDIA</w:t>
       </w:r>
+      <w:proofErr w:type="spellEnd"/>
+      <w:proofErr w:type="gramEnd"/>
     </w:p>
     <w:p>
       <w:pPr>
@@ -4712,6 +5582,8 @@
           <w:rFonts w:ascii="Calibri" w:eastAsia="Calibri" w:hAnsi="Calibri" w:cs="Calibri"/>
         </w:rPr>
       </w:pPr>
+      <w:proofErr w:type="spellStart"/>
+      <w:proofErr w:type="gramStart"/>
       <w:r>
         <w:rPr>
           <w:rFonts w:ascii="Calibri" w:eastAsia="Calibri" w:hAnsi="Calibri" w:cs="Calibri"/>
@@ -4725,6 +5597,8 @@
         </w:rPr>
         <w:t>:ALTA</w:t>
       </w:r>
+      <w:proofErr w:type="spellEnd"/>
+      <w:proofErr w:type="gramEnd"/>
     </w:p>
     <w:p>
       <w:pPr>
@@ -4771,7 +5645,21 @@
         <w:rPr>
           <w:rFonts w:ascii="Calibri" w:eastAsia="Calibri" w:hAnsi="Calibri" w:cs="Calibri"/>
         </w:rPr>
-        <w:t xml:space="preserve"> Dopo un acquisto riuscito, il sistema deve inviare una email al cliente con una copia del biglietto e mostrare una pagina di checkout con un codice a barre identificativo.</w:t>
+        <w:t xml:space="preserve"> Dopo un acquisto riuscito, il sistema deve inviare una </w:t>
+      </w:r>
+      <w:proofErr w:type="gramStart"/>
+      <w:r>
+        <w:rPr>
+          <w:rFonts w:ascii="Calibri" w:eastAsia="Calibri" w:hAnsi="Calibri" w:cs="Calibri"/>
+        </w:rPr>
+        <w:t>email</w:t>
+      </w:r>
+      <w:proofErr w:type="gramEnd"/>
+      <w:r>
+        <w:rPr>
+          <w:rFonts w:ascii="Calibri" w:eastAsia="Calibri" w:hAnsi="Calibri" w:cs="Calibri"/>
+        </w:rPr>
+        <w:t xml:space="preserve"> al cliente con una copia del biglietto e mostrare una pagina di checkout con un codice a barre identificativo.</w:t>
       </w:r>
     </w:p>
     <w:p>
@@ -4790,6 +5678,8 @@
           <w:rFonts w:ascii="Calibri" w:eastAsia="Calibri" w:hAnsi="Calibri" w:cs="Calibri"/>
         </w:rPr>
       </w:pPr>
+      <w:proofErr w:type="spellStart"/>
+      <w:proofErr w:type="gramStart"/>
       <w:r>
         <w:rPr>
           <w:rFonts w:ascii="Calibri" w:eastAsia="Calibri" w:hAnsi="Calibri" w:cs="Calibri"/>
@@ -4803,6 +5693,8 @@
         </w:rPr>
         <w:t>:ALTA</w:t>
       </w:r>
+      <w:proofErr w:type="spellEnd"/>
+      <w:proofErr w:type="gramEnd"/>
     </w:p>
     <w:p>
       <w:pPr>
@@ -4861,6 +5753,8 @@
           <w:rFonts w:ascii="Calibri" w:eastAsia="Calibri" w:hAnsi="Calibri" w:cs="Calibri"/>
         </w:rPr>
       </w:pPr>
+      <w:proofErr w:type="spellStart"/>
+      <w:proofErr w:type="gramStart"/>
       <w:r>
         <w:rPr>
           <w:rFonts w:ascii="Calibri" w:eastAsia="Calibri" w:hAnsi="Calibri" w:cs="Calibri"/>
@@ -4874,6 +5768,8 @@
         </w:rPr>
         <w:t>:BASSA</w:t>
       </w:r>
+      <w:proofErr w:type="spellEnd"/>
+      <w:proofErr w:type="gramEnd"/>
     </w:p>
     <w:p>
       <w:pPr>
@@ -4939,6 +5835,8 @@
           <w:rFonts w:ascii="Calibri" w:eastAsia="Calibri" w:hAnsi="Calibri" w:cs="Calibri"/>
         </w:rPr>
       </w:pPr>
+      <w:proofErr w:type="spellStart"/>
+      <w:proofErr w:type="gramStart"/>
       <w:r>
         <w:rPr>
           <w:rFonts w:ascii="Calibri" w:eastAsia="Calibri" w:hAnsi="Calibri" w:cs="Calibri"/>
@@ -4952,6 +5850,8 @@
         </w:rPr>
         <w:t>:ALTA</w:t>
       </w:r>
+      <w:proofErr w:type="spellEnd"/>
+      <w:proofErr w:type="gramEnd"/>
     </w:p>
     <w:p>
       <w:pPr>
@@ -5013,6 +5913,8 @@
           <w:rFonts w:ascii="Calibri" w:eastAsia="Calibri" w:hAnsi="Calibri" w:cs="Calibri"/>
         </w:rPr>
       </w:pPr>
+      <w:proofErr w:type="spellStart"/>
+      <w:proofErr w:type="gramStart"/>
       <w:r>
         <w:rPr>
           <w:rFonts w:ascii="Calibri" w:eastAsia="Calibri" w:hAnsi="Calibri" w:cs="Calibri"/>
@@ -5026,6 +5928,8 @@
         </w:rPr>
         <w:t>:MEDIA</w:t>
       </w:r>
+      <w:proofErr w:type="spellEnd"/>
+      <w:proofErr w:type="gramEnd"/>
     </w:p>
     <w:p>
       <w:pPr>
@@ -5404,6 +6308,7 @@
           <w:b/>
           <w:sz w:val="28"/>
         </w:rPr>
+        <w:lastRenderedPageBreak/>
         <w:t>Il validatore potrà:</w:t>
       </w:r>
     </w:p>
@@ -5988,7 +6893,16 @@
           <w:b/>
           <w:sz w:val="24"/>
         </w:rPr>
-        <w:t>: Eliminare un dipendente</w:t>
+        <w:t xml:space="preserve">: Eliminare un </w:t>
+      </w:r>
+      <w:proofErr w:type="gramStart"/>
+      <w:r>
+        <w:rPr>
+          <w:rFonts w:ascii="Calibri" w:eastAsia="Calibri" w:hAnsi="Calibri" w:cs="Calibri"/>
+          <w:b/>
+          <w:sz w:val="24"/>
+        </w:rPr>
+        <w:t>dipendente</w:t>
       </w:r>
       <w:r>
         <w:rPr>
@@ -5998,6 +6912,7 @@
         </w:rPr>
         <w:t xml:space="preserve"> ????</w:t>
       </w:r>
+      <w:proofErr w:type="gramEnd"/>
     </w:p>
     <w:p>
       <w:pPr>
@@ -6295,7 +7210,6 @@
           <w:rFonts w:ascii="Calibri" w:eastAsia="Calibri" w:hAnsi="Calibri" w:cs="Calibri"/>
           <w:bCs/>
         </w:rPr>
-        <w:lastRenderedPageBreak/>
         <w:t>Il sistema deve fornire risposte rapide, ad esempio durante la ricerca di film o proiezioni e durante la validazione dei biglietti.</w:t>
       </w:r>
     </w:p>
@@ -6399,6 +7313,7 @@
           <w:rFonts w:ascii="Calibri" w:eastAsia="Calibri" w:hAnsi="Calibri" w:cs="Calibri"/>
           <w:b/>
         </w:rPr>
+        <w:lastRenderedPageBreak/>
         <w:t xml:space="preserve">RNF </w:t>
       </w:r>
       <w:r>
@@ -6722,7 +7637,23 @@
           <w:rFonts w:ascii="Calibri" w:eastAsia="Calibri" w:hAnsi="Calibri" w:cs="Calibri"/>
           <w:bCs/>
         </w:rPr>
-        <w:t>Il sistema deve essere in grado di interagire con altri sistemi, ad esempio per l'invio di email ai clienti.</w:t>
+        <w:t xml:space="preserve">Il sistema deve essere in grado di interagire con altri sistemi, ad esempio per l'invio di </w:t>
+      </w:r>
+      <w:proofErr w:type="gramStart"/>
+      <w:r>
+        <w:rPr>
+          <w:rFonts w:ascii="Calibri" w:eastAsia="Calibri" w:hAnsi="Calibri" w:cs="Calibri"/>
+          <w:bCs/>
+        </w:rPr>
+        <w:t>email</w:t>
+      </w:r>
+      <w:proofErr w:type="gramEnd"/>
+      <w:r>
+        <w:rPr>
+          <w:rFonts w:ascii="Calibri" w:eastAsia="Calibri" w:hAnsi="Calibri" w:cs="Calibri"/>
+          <w:bCs/>
+        </w:rPr>
+        <w:t xml:space="preserve"> ai clienti.</w:t>
       </w:r>
     </w:p>
     <w:p>
@@ -6864,7 +7795,23 @@
           <w:rFonts w:ascii="Calibri" w:eastAsia="Calibri" w:hAnsi="Calibri" w:cs="Calibri"/>
           <w:bCs/>
         </w:rPr>
-        <w:t>Il sistema deve essere facilmente manutenibile, consentendo agli amministratori di cinema di aggiungere nuovi film e proiezioni in modo efficiente.</w:t>
+        <w:t xml:space="preserve">Il sistema deve essere facilmente </w:t>
+      </w:r>
+      <w:proofErr w:type="spellStart"/>
+      <w:r>
+        <w:rPr>
+          <w:rFonts w:ascii="Calibri" w:eastAsia="Calibri" w:hAnsi="Calibri" w:cs="Calibri"/>
+          <w:bCs/>
+        </w:rPr>
+        <w:t>manutenibile</w:t>
+      </w:r>
+      <w:proofErr w:type="spellEnd"/>
+      <w:r>
+        <w:rPr>
+          <w:rFonts w:ascii="Calibri" w:eastAsia="Calibri" w:hAnsi="Calibri" w:cs="Calibri"/>
+          <w:bCs/>
+        </w:rPr>
+        <w:t>, consentendo agli amministratori di cinema di aggiungere nuovi film e proiezioni in modo efficiente.</w:t>
       </w:r>
     </w:p>
     <w:p>
@@ -7221,6 +8168,7 @@
         </w:rPr>
         <w:t xml:space="preserve">Target </w:t>
       </w:r>
+      <w:proofErr w:type="spellStart"/>
       <w:r>
         <w:rPr>
           <w:rFonts w:ascii="Calibri" w:eastAsia="Calibri" w:hAnsi="Calibri" w:cs="Calibri"/>
@@ -7230,6 +8178,7 @@
         </w:rPr>
         <w:t>environment</w:t>
       </w:r>
+      <w:proofErr w:type="spellEnd"/>
     </w:p>
     <w:p>
       <w:pPr>
@@ -7307,7 +8256,21 @@
         <w:rPr>
           <w:rFonts w:ascii="Calibri" w:eastAsia="Arial" w:hAnsi="Calibri" w:cs="Calibri"/>
         </w:rPr>
-        <w:t xml:space="preserve"> che farà da facciata per gli utenti, un database hostato e fisicamente presente in azienda ed un server </w:t>
+        <w:t xml:space="preserve"> che farà da facciata per gli utenti, un database </w:t>
+      </w:r>
+      <w:proofErr w:type="spellStart"/>
+      <w:r>
+        <w:rPr>
+          <w:rFonts w:ascii="Calibri" w:eastAsia="Arial" w:hAnsi="Calibri" w:cs="Calibri"/>
+        </w:rPr>
+        <w:t>hostato</w:t>
+      </w:r>
+      <w:proofErr w:type="spellEnd"/>
+      <w:r>
+        <w:rPr>
+          <w:rFonts w:ascii="Calibri" w:eastAsia="Arial" w:hAnsi="Calibri" w:cs="Calibri"/>
+        </w:rPr>
+        <w:t xml:space="preserve"> e fisicamente presente in azienda ed un server </w:t>
       </w:r>
       <w:r>
         <w:rPr>

</xml_diff>

<commit_message>
Aggiunto scenario del gestore utenti
</commit_message>
<xml_diff>
--- a/CinemaniaBooking - Problem statement.docx
+++ b/CinemaniaBooking - Problem statement.docx
@@ -2670,21 +2670,7 @@
         <w:rPr>
           <w:rFonts w:ascii="Calibri" w:eastAsia="Calibri" w:hAnsi="Calibri" w:cs="Calibri"/>
         </w:rPr>
-        <w:t xml:space="preserve">Questo porta a errori, inefficienza e insoddisfazione dei clienti; </w:t>
-      </w:r>
-      <w:proofErr w:type="gramStart"/>
-      <w:r>
-        <w:rPr>
-          <w:rFonts w:ascii="Calibri" w:eastAsia="Calibri" w:hAnsi="Calibri" w:cs="Calibri"/>
-        </w:rPr>
-        <w:t>pertanto</w:t>
-      </w:r>
-      <w:proofErr w:type="gramEnd"/>
-      <w:r>
-        <w:rPr>
-          <w:rFonts w:ascii="Calibri" w:eastAsia="Calibri" w:hAnsi="Calibri" w:cs="Calibri"/>
-        </w:rPr>
-        <w:t xml:space="preserve"> il cinema desidera automatizzare e digitalizzare tali processi per migliorare l'esperienza del cliente, ottimizzare le operazioni interne.</w:t>
+        <w:t>Questo porta a errori, inefficienza e insoddisfazione dei clienti; pertanto il cinema desidera automatizzare e digitalizzare tali processi per migliorare l'esperienza del cliente, ottimizzare le operazioni interne.</w:t>
       </w:r>
     </w:p>
     <w:p>
@@ -2828,21 +2814,7 @@
         <w:rPr>
           <w:rFonts w:ascii="Calibri" w:eastAsia="Calibri" w:hAnsi="Calibri" w:cs="Calibri"/>
         </w:rPr>
-        <w:t xml:space="preserve">Mario scorre l’elenco e clicca sulla proiezione del 18 </w:t>
-      </w:r>
-      <w:proofErr w:type="gramStart"/>
-      <w:r>
-        <w:rPr>
-          <w:rFonts w:ascii="Calibri" w:eastAsia="Calibri" w:hAnsi="Calibri" w:cs="Calibri"/>
-        </w:rPr>
-        <w:t>Ottobre</w:t>
-      </w:r>
-      <w:proofErr w:type="gramEnd"/>
-      <w:r>
-        <w:rPr>
-          <w:rFonts w:ascii="Calibri" w:eastAsia="Calibri" w:hAnsi="Calibri" w:cs="Calibri"/>
-        </w:rPr>
-        <w:t xml:space="preserve"> alle 15:15 nella sala 3;</w:t>
+        <w:t>Mario scorre l’elenco e clicca sulla proiezione del 18 Ottobre alle 15:15 nella sala 3;</w:t>
       </w:r>
     </w:p>
     <w:p>
@@ -3100,35 +3072,7 @@
         <w:rPr>
           <w:rFonts w:ascii="Calibri" w:eastAsia="Calibri" w:hAnsi="Calibri" w:cs="Calibri"/>
         </w:rPr>
-        <w:t xml:space="preserve">Giacomo decide di vedere il film il 30 </w:t>
-      </w:r>
-      <w:proofErr w:type="gramStart"/>
-      <w:r>
-        <w:rPr>
-          <w:rFonts w:ascii="Calibri" w:eastAsia="Calibri" w:hAnsi="Calibri" w:cs="Calibri"/>
-        </w:rPr>
-        <w:t>Ottobre</w:t>
-      </w:r>
-      <w:proofErr w:type="gramEnd"/>
-      <w:r>
-        <w:rPr>
-          <w:rFonts w:ascii="Calibri" w:eastAsia="Calibri" w:hAnsi="Calibri" w:cs="Calibri"/>
-        </w:rPr>
-        <w:t xml:space="preserve"> in sala 1 alle 13:00 quindi clicca sull’elenco per confermare la sua scelta. Non essendo autenticato Giacomo viene portato sulla pagina di login, ma Giacomo non ha un </w:t>
-      </w:r>
-      <w:proofErr w:type="gramStart"/>
-      <w:r>
-        <w:rPr>
-          <w:rFonts w:ascii="Calibri" w:eastAsia="Calibri" w:hAnsi="Calibri" w:cs="Calibri"/>
-        </w:rPr>
-        <w:t>account quindi</w:t>
-      </w:r>
-      <w:proofErr w:type="gramEnd"/>
-      <w:r>
-        <w:rPr>
-          <w:rFonts w:ascii="Calibri" w:eastAsia="Calibri" w:hAnsi="Calibri" w:cs="Calibri"/>
-        </w:rPr>
-        <w:t xml:space="preserve"> preme sul pulsante “registrati ora”, il sito lo reindirizza su di una pagina in cui Giacomo inserisce il nome:Giacomo Alba, la mail:giacomo@pippo.com, pw:Aldo_Giovanni0 e data di nascita: 13/02/1985.</w:t>
+        <w:t>Giacomo decide di vedere il film il 30 Ottobre in sala 1 alle 13:00 quindi clicca sull’elenco per confermare la sua scelta. Non essendo autenticato Giacomo viene portato sulla pagina di login, ma Giacomo non ha un account quindi preme sul pulsante “registrati ora”, il sito lo reindirizza su di una pagina in cui Giacomo inserisce il nome:Giacomo Alba, la mail:giacomo@pippo.com, pw:Aldo_Giovanni0 e data di nascita: 13/02/1985.</w:t>
       </w:r>
     </w:p>
     <w:p>
@@ -3225,23 +3169,7 @@
           <w:rFonts w:ascii="Calibri" w:eastAsia="Calibri" w:hAnsi="Calibri" w:cs="Calibri"/>
           <w:sz w:val="20"/>
         </w:rPr>
-        <w:t xml:space="preserve">Emma vuole vedere “Shutter Island”, quindi entra nel sito ed effettua il login con le credenziali: </w:t>
-      </w:r>
-      <w:proofErr w:type="gramStart"/>
-      <w:r>
-        <w:rPr>
-          <w:rFonts w:ascii="Calibri" w:eastAsia="Calibri" w:hAnsi="Calibri" w:cs="Calibri"/>
-          <w:sz w:val="20"/>
-        </w:rPr>
-        <w:t>email</w:t>
-      </w:r>
-      <w:proofErr w:type="gramEnd"/>
-      <w:r>
-        <w:rPr>
-          <w:rFonts w:ascii="Calibri" w:eastAsia="Calibri" w:hAnsi="Calibri" w:cs="Calibri"/>
-          <w:sz w:val="20"/>
-        </w:rPr>
-        <w:t>:emma_m@pluto.com e pw:Cane_Gatto01.</w:t>
+        <w:t>Emma vuole vedere “Shutter Island”, quindi entra nel sito ed effettua il login con le credenziali: email:emma_m@pluto.com e pw:Cane_Gatto01.</w:t>
       </w:r>
     </w:p>
     <w:p>
@@ -3273,21 +3201,7 @@
         <w:rPr>
           <w:rFonts w:ascii="Calibri" w:eastAsia="Calibri" w:hAnsi="Calibri" w:cs="Calibri"/>
         </w:rPr>
-        <w:t xml:space="preserve">Emma clicca sulla copertina e viene portata alla schermata con gli orari delle proiezioni; Emma clicca sulla proiezione del 21 </w:t>
-      </w:r>
-      <w:proofErr w:type="gramStart"/>
-      <w:r>
-        <w:rPr>
-          <w:rFonts w:ascii="Calibri" w:eastAsia="Calibri" w:hAnsi="Calibri" w:cs="Calibri"/>
-        </w:rPr>
-        <w:t>Ottobre</w:t>
-      </w:r>
-      <w:proofErr w:type="gramEnd"/>
-      <w:r>
-        <w:rPr>
-          <w:rFonts w:ascii="Calibri" w:eastAsia="Calibri" w:hAnsi="Calibri" w:cs="Calibri"/>
-        </w:rPr>
-        <w:t xml:space="preserve"> alle 22:00 nella sala </w:t>
+        <w:t xml:space="preserve">Emma clicca sulla copertina e viene portata alla schermata con gli orari delle proiezioni; Emma clicca sulla proiezione del 21 Ottobre alle 22:00 nella sala </w:t>
       </w:r>
       <w:r>
         <w:rPr>
@@ -4032,25 +3946,44 @@
           <w:kern w:val="0"/>
           <w14:ligatures w14:val="none"/>
         </w:rPr>
-        <w:t xml:space="preserve">Luca, dopo essere entrato nel cinema, accede alla pagina Home del sistema e seleziona la funzionalità Login. Effettua l’autenticazione inserendo l’username:lucaluca@email.com e la password:12Luca.luca e accede alla pagina Home. Da qui seleziona la funzionalità Profilo e accede alla relativa pagina. Nella pagina profilo visualizza la lista dei suoi biglietti, suddivisi negli elenchi: Biglietti acquistati e Archivio. Luca seleziona, dalla lista Biglietti acquistati, il biglietto relativo al film Oppenheimer del giorno 15 </w:t>
-      </w:r>
-      <w:proofErr w:type="gramStart"/>
-      <w:r>
+        <w:t>Luca, dopo essere entrato nel cinema, accede alla pagina Home del sistema e seleziona la funzionalità Login. Effettua l’autenticazione inserendo l’username:lucaluca@email.com e la password:12Luca.luca e accede alla pagina Home. Da qui seleziona la funzionalità Profilo e accede alla relativa pagina. Nella pagina profilo visualizza la lista dei suoi biglietti, suddivisi negli elenchi: Biglietti acquistati e Archivio. Luca seleziona, dalla lista Biglietti acquistati, il biglietto relativo al film Oppenheimer del giorno 15 Ottobre e visualizza la pagina relativa al biglietto, contenente il codice a barre dello stesso, il posto assegnato, il messaggio “Da validare” e le informazioni riguardanti il film e la sua proiezione. Il biglietto scelto, però, è relativo ad una proiezione che avverrà il giorno successivo. Luca mostra al validatore il codice a barre del suo biglietto.</w:t>
+      </w:r>
+    </w:p>
+    <w:p>
+      <w:pPr>
+        <w:pStyle w:val="Paragrafoelenco"/>
+        <w:spacing w:after="120" w:line="240" w:lineRule="auto"/>
+        <w:ind w:left="1416"/>
         <w:rPr>
           <w:rFonts w:eastAsia="Times New Roman" w:cstheme="minorHAnsi"/>
           <w:kern w:val="0"/>
           <w14:ligatures w14:val="none"/>
         </w:rPr>
-        <w:t>Ottobre</w:t>
-      </w:r>
-      <w:proofErr w:type="gramEnd"/>
+      </w:pPr>
       <w:r>
         <w:rPr>
           <w:rFonts w:eastAsia="Times New Roman" w:cstheme="minorHAnsi"/>
           <w:kern w:val="0"/>
           <w14:ligatures w14:val="none"/>
         </w:rPr>
-        <w:t xml:space="preserve"> e visualizza la pagina relativa al biglietto, contenente il codice a barre dello stesso, il posto assegnato, il messaggio “Da validare” e le informazioni riguardanti il film e la sua proiezione. Il biglietto scelto, però, è relativo ad una proiezione che avverrà il giorno successivo. Luca mostra al validatore il codice a barre del suo biglietto.</w:t>
+        <w:lastRenderedPageBreak/>
+        <w:t>Marco, dalla pagina Validatore, seleziona la funzionalità Controlla biglietto e visualizza la pagina</w:t>
+      </w:r>
+      <w:r>
+        <w:rPr>
+          <w:rFonts w:eastAsia="Times New Roman" w:cstheme="minorHAnsi"/>
+          <w:kern w:val="0"/>
+          <w14:ligatures w14:val="none"/>
+        </w:rPr>
+        <w:t xml:space="preserve"> </w:t>
+      </w:r>
+      <w:r>
+        <w:rPr>
+          <w:rFonts w:eastAsia="Times New Roman" w:cstheme="minorHAnsi"/>
+          <w:kern w:val="0"/>
+          <w14:ligatures w14:val="none"/>
+        </w:rPr>
+        <w:t>Inquadra codice contente il messaggio “Inquadra il codice a barre del biglietto”. Marco inquadra, con il suo dispositivo, il codice mostrato dal cliente e il sistema gli mostra la schermata Biglietto non riconosciuto, contenente il messaggio “Il biglietto non è valido, non è stata trovata una corrispondenza”. Quindi Marco seleziona la funzionalità Controlla nuovo biglietto e visualizza di nuovo la schermata Inquadra codice.</w:t>
       </w:r>
     </w:p>
     <w:p>
@@ -4064,49 +3997,277 @@
           <w14:ligatures w14:val="none"/>
         </w:rPr>
       </w:pPr>
-      <w:r>
-        <w:rPr>
-          <w:rFonts w:eastAsia="Times New Roman" w:cstheme="minorHAnsi"/>
-          <w:kern w:val="0"/>
-          <w14:ligatures w14:val="none"/>
-        </w:rPr>
-        <w:lastRenderedPageBreak/>
-        <w:t xml:space="preserve">Marco, dalla pagina Validatore, seleziona la funzionalità Controlla biglietto e visualizza la </w:t>
-      </w:r>
-      <w:proofErr w:type="gramStart"/>
-      <w:r>
-        <w:rPr>
-          <w:rFonts w:eastAsia="Times New Roman" w:cstheme="minorHAnsi"/>
-          <w:kern w:val="0"/>
-          <w14:ligatures w14:val="none"/>
-        </w:rPr>
-        <w:t>pagina</w:t>
-      </w:r>
-      <w:proofErr w:type="gramEnd"/>
-      <w:r>
-        <w:rPr>
-          <w:rFonts w:eastAsia="Times New Roman" w:cstheme="minorHAnsi"/>
-          <w:kern w:val="0"/>
-          <w14:ligatures w14:val="none"/>
-        </w:rPr>
-        <w:t xml:space="preserve"> </w:t>
-      </w:r>
-      <w:r>
-        <w:rPr>
-          <w:rFonts w:eastAsia="Times New Roman" w:cstheme="minorHAnsi"/>
-          <w:kern w:val="0"/>
-          <w14:ligatures w14:val="none"/>
-        </w:rPr>
-        <w:t>Inquadra codice contente il messaggio “Inquadra il codice a barre del biglietto”. Marco inquadra, con il suo dispositivo, il codice mostrato dal cliente e il sistema gli mostra la schermata Biglietto non riconosciuto, contenente il messaggio “Il biglietto non è valido, non è stata trovata una corrispondenza”. Quindi Marco seleziona la funzionalità Controlla nuovo biglietto e visualizza di nuovo la schermata Inquadra codice.</w:t>
-      </w:r>
-    </w:p>
-    <w:p>
-      <w:pPr>
-        <w:spacing w:after="200" w:line="276" w:lineRule="auto"/>
-        <w:rPr>
-          <w:rFonts w:ascii="Calibri" w:eastAsia="Calibri" w:hAnsi="Calibri" w:cs="Calibri"/>
-        </w:rPr>
-      </w:pPr>
+    </w:p>
+    <w:p>
+      <w:pPr>
+        <w:pStyle w:val="Paragrafoelenco"/>
+        <w:numPr>
+          <w:ilvl w:val="0"/>
+          <w:numId w:val="32"/>
+        </w:numPr>
+        <w:contextualSpacing w:val="0"/>
+        <w:rPr>
+          <w:sz w:val="24"/>
+          <w:szCs w:val="24"/>
+        </w:rPr>
+      </w:pPr>
+      <w:r>
+        <w:rPr>
+          <w:b/>
+          <w:bCs/>
+          <w:sz w:val="24"/>
+          <w:szCs w:val="24"/>
+        </w:rPr>
+        <w:t>S</w:t>
+      </w:r>
+      <w:r>
+        <w:rPr>
+          <w:b/>
+          <w:bCs/>
+          <w:sz w:val="24"/>
+          <w:szCs w:val="24"/>
+        </w:rPr>
+        <w:t>4</w:t>
+      </w:r>
+      <w:r>
+        <w:rPr>
+          <w:b/>
+          <w:bCs/>
+          <w:sz w:val="24"/>
+          <w:szCs w:val="24"/>
+        </w:rPr>
+        <w:t xml:space="preserve">.0 </w:t>
+      </w:r>
+      <w:r>
+        <w:rPr>
+          <w:b/>
+          <w:bCs/>
+          <w:sz w:val="24"/>
+          <w:szCs w:val="24"/>
+        </w:rPr>
+        <w:t xml:space="preserve">Gestore utenti </w:t>
+      </w:r>
+      <w:r>
+        <w:rPr>
+          <w:b/>
+          <w:bCs/>
+          <w:sz w:val="24"/>
+          <w:szCs w:val="24"/>
+        </w:rPr>
+        <w:t>aggiunge, modifica e</w:t>
+      </w:r>
+      <w:r>
+        <w:rPr>
+          <w:b/>
+          <w:bCs/>
+          <w:sz w:val="24"/>
+          <w:szCs w:val="24"/>
+        </w:rPr>
+        <w:t>d</w:t>
+      </w:r>
+      <w:r>
+        <w:rPr>
+          <w:b/>
+          <w:bCs/>
+          <w:sz w:val="24"/>
+          <w:szCs w:val="24"/>
+        </w:rPr>
+        <w:t xml:space="preserve"> elimina</w:t>
+      </w:r>
+      <w:r>
+        <w:rPr>
+          <w:b/>
+          <w:bCs/>
+          <w:sz w:val="24"/>
+          <w:szCs w:val="24"/>
+        </w:rPr>
+        <w:t xml:space="preserve"> utenti</w:t>
+      </w:r>
+    </w:p>
+    <w:p>
+      <w:pPr>
+        <w:suppressAutoHyphens/>
+        <w:spacing w:after="0" w:line="240" w:lineRule="auto"/>
+        <w:ind w:left="1440"/>
+        <w:rPr>
+          <w:rFonts w:ascii="Calibri" w:eastAsia="Calibri" w:hAnsi="Calibri" w:cs="Calibri"/>
+        </w:rPr>
+      </w:pPr>
+      <w:r>
+        <w:rPr>
+          <w:rFonts w:ascii="Calibri" w:eastAsia="Calibri" w:hAnsi="Calibri" w:cs="Calibri"/>
+        </w:rPr>
+        <w:t>Luca è un dipendente del cinema, che ha il compito di gestire gli utenti del sistema.</w:t>
+      </w:r>
+    </w:p>
+    <w:p>
+      <w:pPr>
+        <w:suppressAutoHyphens/>
+        <w:spacing w:after="0" w:line="240" w:lineRule="auto"/>
+        <w:ind w:left="1440"/>
+        <w:rPr>
+          <w:rFonts w:ascii="Calibri" w:eastAsia="Calibri" w:hAnsi="Calibri" w:cs="Calibri"/>
+        </w:rPr>
+      </w:pPr>
+      <w:r>
+        <w:rPr>
+          <w:rFonts w:ascii="Calibri" w:eastAsia="Calibri" w:hAnsi="Calibri" w:cs="Calibri"/>
+        </w:rPr>
+        <w:t xml:space="preserve">Accede alla pagina Home del sistema e seleziona la funzionalità Login. Effettua l’autenticazione inserendo </w:t>
+      </w:r>
+      <w:r>
+        <w:rPr>
+          <w:rFonts w:ascii="Calibri" w:eastAsia="Calibri" w:hAnsi="Calibri" w:cs="Calibri"/>
+        </w:rPr>
+        <w:t>l’</w:t>
+      </w:r>
+      <w:r>
+        <w:rPr>
+          <w:rFonts w:ascii="Calibri" w:eastAsia="Calibri" w:hAnsi="Calibri" w:cs="Calibri"/>
+        </w:rPr>
+        <w:t>email</w:t>
+      </w:r>
+      <w:r>
+        <w:rPr>
+          <w:rFonts w:ascii="Calibri" w:eastAsia="Calibri" w:hAnsi="Calibri" w:cs="Calibri"/>
+        </w:rPr>
+        <w:t>:</w:t>
+      </w:r>
+      <w:hyperlink r:id="rId5" w:history="1">
+        <w:r>
+          <w:rPr>
+            <w:rStyle w:val="Collegamentoipertestuale"/>
+            <w:rFonts w:ascii="Calibri" w:eastAsia="Calibri" w:hAnsi="Calibri" w:cs="Calibri"/>
+          </w:rPr>
+          <w:t>luca@email.com</w:t>
+        </w:r>
+      </w:hyperlink>
+      <w:r>
+        <w:rPr>
+          <w:rFonts w:ascii="Calibri" w:eastAsia="Calibri" w:hAnsi="Calibri" w:cs="Calibri"/>
+        </w:rPr>
+        <w:t xml:space="preserve"> e la password:Luca-123 e accede alla pagina Gestione utenti.</w:t>
+      </w:r>
+    </w:p>
+    <w:p>
+      <w:pPr>
+        <w:suppressAutoHyphens/>
+        <w:spacing w:after="0" w:line="240" w:lineRule="auto"/>
+        <w:ind w:left="1440"/>
+        <w:rPr>
+          <w:rFonts w:ascii="Calibri" w:eastAsia="Calibri" w:hAnsi="Calibri" w:cs="Calibri"/>
+        </w:rPr>
+      </w:pPr>
+      <w:r>
+        <w:rPr>
+          <w:rFonts w:ascii="Calibri" w:eastAsia="Calibri" w:hAnsi="Calibri" w:cs="Calibri"/>
+        </w:rPr>
+        <w:t>Luca seleziona la funzionalità Aggiungi utente e il sistema gli mostra la pagina di aggiunta utente, dove inserisce il nome:Simona, il cognome:Bianchi, l’email</w:t>
+      </w:r>
+      <w:r>
+        <w:rPr>
+          <w:rFonts w:ascii="Calibri" w:eastAsia="Calibri" w:hAnsi="Calibri" w:cs="Calibri"/>
+        </w:rPr>
+        <w:t>:</w:t>
+      </w:r>
+      <w:r>
+        <w:rPr>
+          <w:rFonts w:ascii="Calibri" w:eastAsia="Calibri" w:hAnsi="Calibri" w:cs="Calibri"/>
+        </w:rPr>
+        <w:t>bianchi.simona@gmai, la password:Simona123 e seleziona il ruolo</w:t>
+      </w:r>
+      <w:r>
+        <w:rPr>
+          <w:rFonts w:ascii="Calibri" w:eastAsia="Calibri" w:hAnsi="Calibri" w:cs="Calibri"/>
+        </w:rPr>
+        <w:t xml:space="preserve"> “</w:t>
+      </w:r>
+      <w:r>
+        <w:rPr>
+          <w:rFonts w:ascii="Calibri" w:eastAsia="Calibri" w:hAnsi="Calibri" w:cs="Calibri"/>
+        </w:rPr>
+        <w:t>Validatore</w:t>
+      </w:r>
+      <w:r>
+        <w:rPr>
+          <w:rFonts w:ascii="Calibri" w:eastAsia="Calibri" w:hAnsi="Calibri" w:cs="Calibri"/>
+        </w:rPr>
+        <w:t>”</w:t>
+      </w:r>
+      <w:r>
+        <w:rPr>
+          <w:rFonts w:ascii="Calibri" w:eastAsia="Calibri" w:hAnsi="Calibri" w:cs="Calibri"/>
+        </w:rPr>
+        <w:t xml:space="preserve">. Luca conferma i dati e il sistema gli mostra il messaggio di errore “I dati inseriti non sono validi”, indicando che il formato </w:t>
+      </w:r>
+      <w:r>
+        <w:rPr>
+          <w:rFonts w:ascii="Calibri" w:eastAsia="Calibri" w:hAnsi="Calibri" w:cs="Calibri"/>
+        </w:rPr>
+        <w:t>dell’</w:t>
+      </w:r>
+      <w:r>
+        <w:rPr>
+          <w:rFonts w:ascii="Calibri" w:eastAsia="Calibri" w:hAnsi="Calibri" w:cs="Calibri"/>
+        </w:rPr>
+        <w:t>e</w:t>
+      </w:r>
+      <w:r>
+        <w:rPr>
+          <w:rFonts w:ascii="Calibri" w:eastAsia="Calibri" w:hAnsi="Calibri" w:cs="Calibri"/>
+        </w:rPr>
+        <w:t>mail</w:t>
+      </w:r>
+      <w:r>
+        <w:rPr>
+          <w:rFonts w:ascii="Calibri" w:eastAsia="Calibri" w:hAnsi="Calibri" w:cs="Calibri"/>
+        </w:rPr>
+        <w:t xml:space="preserve"> inserita è sbagliato. </w:t>
+      </w:r>
+      <w:r>
+        <w:rPr>
+          <w:rFonts w:ascii="Calibri" w:eastAsia="Calibri" w:hAnsi="Calibri" w:cs="Calibri"/>
+        </w:rPr>
+        <w:t>Luca, quindi,</w:t>
+      </w:r>
+      <w:r>
+        <w:rPr>
+          <w:rFonts w:ascii="Calibri" w:eastAsia="Calibri" w:hAnsi="Calibri" w:cs="Calibri"/>
+        </w:rPr>
+        <w:t xml:space="preserve"> inserisce l’email:”bianchi.simona@gmail.com”, conferma i dati e il sistema lo riporta alla pagina Gestione utenti.</w:t>
+      </w:r>
+    </w:p>
+    <w:p>
+      <w:pPr>
+        <w:suppressAutoHyphens/>
+        <w:spacing w:after="0" w:line="240" w:lineRule="auto"/>
+        <w:ind w:left="1440"/>
+        <w:rPr>
+          <w:rFonts w:ascii="Calibri" w:eastAsia="Calibri" w:hAnsi="Calibri" w:cs="Calibri"/>
+        </w:rPr>
+      </w:pPr>
+      <w:r>
+        <w:rPr>
+          <w:rFonts w:ascii="Calibri" w:eastAsia="Calibri" w:hAnsi="Calibri" w:cs="Calibri"/>
+        </w:rPr>
+        <w:t>Dall’elenco degli utenti del sistema, presente nella pagina Gestione utenti, Luca sceglie l’utente “Nicola Rossi” e seleziona la funzionalità Elimina utente, conferma la sua scelta e il sistema gli mostra il messaggio “L’utente è stato eliminato” e lo riporta sulla pagina di Gestione utenti.</w:t>
+      </w:r>
+    </w:p>
+    <w:p>
+      <w:pPr>
+        <w:suppressAutoHyphens/>
+        <w:spacing w:after="0" w:line="240" w:lineRule="auto"/>
+        <w:ind w:left="1440"/>
+        <w:rPr>
+          <w:rFonts w:ascii="Calibri" w:eastAsia="Calibri" w:hAnsi="Calibri" w:cs="Calibri"/>
+        </w:rPr>
+      </w:pPr>
+      <w:r>
+        <w:rPr>
+          <w:rFonts w:ascii="Calibri" w:eastAsia="Calibri" w:hAnsi="Calibri" w:cs="Calibri"/>
+        </w:rPr>
+        <w:t>A questo punto Luca sceglie l’utente “Maria Esposito” e seleziona la funzionalità Modifica utente. Il sistema gli mostra la pagina Modifica utente, dove Luca modifica i ruoli dell’utente, aggiungendo il ruolo “Gestore catalogo”. Luca salva la modifica e il sistema lo riporta alla pagina di Gestione utenti.</w:t>
+      </w:r>
     </w:p>
     <w:p>
       <w:pPr>
@@ -4351,21 +4512,7 @@
         <w:rPr>
           <w:rFonts w:ascii="Calibri" w:eastAsia="Calibri" w:hAnsi="Calibri" w:cs="Calibri"/>
         </w:rPr>
-        <w:t xml:space="preserve">Il sistema deve fornire un meccanismo di autenticazione per gli utenti, consentendo loro di accedere con </w:t>
-      </w:r>
-      <w:proofErr w:type="gramStart"/>
-      <w:r>
-        <w:rPr>
-          <w:rFonts w:ascii="Calibri" w:eastAsia="Calibri" w:hAnsi="Calibri" w:cs="Calibri"/>
-        </w:rPr>
-        <w:t>email</w:t>
-      </w:r>
-      <w:proofErr w:type="gramEnd"/>
-      <w:r>
-        <w:rPr>
-          <w:rFonts w:ascii="Calibri" w:eastAsia="Calibri" w:hAnsi="Calibri" w:cs="Calibri"/>
-        </w:rPr>
-        <w:t xml:space="preserve"> e password.</w:t>
+        <w:t>Il sistema deve fornire un meccanismo di autenticazione per gli utenti, consentendo loro di accedere con email e password.</w:t>
       </w:r>
     </w:p>
     <w:p>
@@ -4439,21 +4586,7 @@
         <w:rPr>
           <w:rFonts w:ascii="Calibri" w:eastAsia="Calibri" w:hAnsi="Calibri" w:cs="Calibri"/>
         </w:rPr>
-        <w:t xml:space="preserve">Il sistema deve consentire agli utenti di registrarsi fornendo le informazioni richieste, come nome, </w:t>
-      </w:r>
-      <w:proofErr w:type="gramStart"/>
-      <w:r>
-        <w:rPr>
-          <w:rFonts w:ascii="Calibri" w:eastAsia="Calibri" w:hAnsi="Calibri" w:cs="Calibri"/>
-        </w:rPr>
-        <w:t>email</w:t>
-      </w:r>
-      <w:proofErr w:type="gramEnd"/>
-      <w:r>
-        <w:rPr>
-          <w:rFonts w:ascii="Calibri" w:eastAsia="Calibri" w:hAnsi="Calibri" w:cs="Calibri"/>
-        </w:rPr>
-        <w:t>, password e data di nascita.</w:t>
+        <w:t>Il sistema deve consentire agli utenti di registrarsi fornendo le informazioni richieste, come nome, email, password e data di nascita.</w:t>
       </w:r>
     </w:p>
     <w:p>
@@ -4498,25 +4631,7 @@
           <w:b/>
           <w:sz w:val="24"/>
         </w:rPr>
-        <w:t xml:space="preserve">RF 4.1 Formato </w:t>
-      </w:r>
-      <w:proofErr w:type="gramStart"/>
-      <w:r>
-        <w:rPr>
-          <w:rFonts w:ascii="Calibri" w:eastAsia="Calibri" w:hAnsi="Calibri" w:cs="Calibri"/>
-          <w:b/>
-          <w:sz w:val="24"/>
-        </w:rPr>
-        <w:t>Email</w:t>
-      </w:r>
-      <w:proofErr w:type="gramEnd"/>
-      <w:r>
-        <w:rPr>
-          <w:rFonts w:ascii="Calibri" w:eastAsia="Calibri" w:hAnsi="Calibri" w:cs="Calibri"/>
-          <w:b/>
-          <w:sz w:val="24"/>
-        </w:rPr>
-        <w:t xml:space="preserve"> Valido</w:t>
+        <w:t>RF 4.1 Formato Email Valido</w:t>
       </w:r>
     </w:p>
     <w:p>
@@ -4534,7 +4649,7 @@
         </w:rPr>
         <w:t xml:space="preserve">Il sistema deve verificare che il campo mail segua il formato </w:t>
       </w:r>
-      <w:hyperlink r:id="rId5">
+      <w:hyperlink r:id="rId6">
         <w:r>
           <w:rPr>
             <w:rFonts w:ascii="Calibri" w:eastAsia="Calibri" w:hAnsi="Calibri" w:cs="Calibri"/>
@@ -4597,18 +4712,8 @@
           <w:b/>
           <w:sz w:val="24"/>
         </w:rPr>
-        <w:t xml:space="preserve">RF 4.2 Unicità </w:t>
-      </w:r>
-      <w:proofErr w:type="gramStart"/>
-      <w:r>
-        <w:rPr>
-          <w:rFonts w:ascii="Calibri" w:eastAsia="Calibri" w:hAnsi="Calibri" w:cs="Calibri"/>
-          <w:b/>
-          <w:sz w:val="24"/>
-        </w:rPr>
-        <w:t>Email</w:t>
-      </w:r>
-      <w:proofErr w:type="gramEnd"/>
+        <w:t>RF 4.2 Unicità Email</w:t>
+      </w:r>
     </w:p>
     <w:p>
       <w:pPr>
@@ -4867,7 +4972,6 @@
           <w:b/>
           <w:sz w:val="24"/>
         </w:rPr>
-        <w:lastRenderedPageBreak/>
         <w:t>RF 7.0 Tempo di Acquisto Limitato</w:t>
       </w:r>
     </w:p>
@@ -5046,21 +5150,7 @@
         <w:rPr>
           <w:rFonts w:ascii="Calibri" w:eastAsia="Calibri" w:hAnsi="Calibri" w:cs="Calibri"/>
         </w:rPr>
-        <w:t xml:space="preserve"> Dopo un acquisto riuscito, il sistema deve inviare una </w:t>
-      </w:r>
-      <w:proofErr w:type="gramStart"/>
-      <w:r>
-        <w:rPr>
-          <w:rFonts w:ascii="Calibri" w:eastAsia="Calibri" w:hAnsi="Calibri" w:cs="Calibri"/>
-        </w:rPr>
-        <w:t>email</w:t>
-      </w:r>
-      <w:proofErr w:type="gramEnd"/>
-      <w:r>
-        <w:rPr>
-          <w:rFonts w:ascii="Calibri" w:eastAsia="Calibri" w:hAnsi="Calibri" w:cs="Calibri"/>
-        </w:rPr>
-        <w:t xml:space="preserve"> al cliente con una copia del biglietto e mostrare una pagina di checkout con un codice a barre identificativo.</w:t>
+        <w:t xml:space="preserve"> Dopo un acquisto riuscito, il sistema deve inviare una email al cliente con una copia del biglietto e mostrare una pagina di checkout con un codice a barre identificativo.</w:t>
       </w:r>
     </w:p>
     <w:p>
@@ -5387,6 +5477,7 @@
           <w:b/>
           <w:sz w:val="24"/>
         </w:rPr>
+        <w:lastRenderedPageBreak/>
         <w:t>RF</w:t>
       </w:r>
       <w:r>
@@ -5693,7 +5784,6 @@
           <w:b/>
           <w:sz w:val="28"/>
         </w:rPr>
-        <w:lastRenderedPageBreak/>
         <w:t>Il validatore potrà:</w:t>
       </w:r>
     </w:p>
@@ -6688,7 +6778,6 @@
           <w:rFonts w:ascii="Calibri" w:eastAsia="Calibri" w:hAnsi="Calibri" w:cs="Calibri"/>
           <w:b/>
         </w:rPr>
-        <w:lastRenderedPageBreak/>
         <w:t xml:space="preserve">RNF </w:t>
       </w:r>
       <w:r>
@@ -7012,23 +7101,7 @@
           <w:rFonts w:ascii="Calibri" w:eastAsia="Calibri" w:hAnsi="Calibri" w:cs="Calibri"/>
           <w:bCs/>
         </w:rPr>
-        <w:t xml:space="preserve">Il sistema deve essere in grado di interagire con altri sistemi, ad esempio per l'invio di </w:t>
-      </w:r>
-      <w:proofErr w:type="gramStart"/>
-      <w:r>
-        <w:rPr>
-          <w:rFonts w:ascii="Calibri" w:eastAsia="Calibri" w:hAnsi="Calibri" w:cs="Calibri"/>
-          <w:bCs/>
-        </w:rPr>
-        <w:t>email</w:t>
-      </w:r>
-      <w:proofErr w:type="gramEnd"/>
-      <w:r>
-        <w:rPr>
-          <w:rFonts w:ascii="Calibri" w:eastAsia="Calibri" w:hAnsi="Calibri" w:cs="Calibri"/>
-          <w:bCs/>
-        </w:rPr>
-        <w:t xml:space="preserve"> ai clienti.</w:t>
+        <w:t>Il sistema deve essere in grado di interagire con altri sistemi, ad esempio per l'invio di email ai clienti.</w:t>
       </w:r>
     </w:p>
     <w:p>
@@ -7320,6 +7393,7 @@
           <w:rFonts w:ascii="Calibri" w:eastAsia="Calibri" w:hAnsi="Calibri" w:cs="Calibri"/>
           <w:bCs/>
         </w:rPr>
+        <w:lastRenderedPageBreak/>
         <w:t>Il sistema deve essere in grado di inviare notifiche agli utenti, ad esempio per confermare l'acquisto di un biglietto.</w:t>
       </w:r>
     </w:p>
@@ -9841,7 +9915,6 @@
   <w:style w:type="character" w:default="1" w:styleId="Carpredefinitoparagrafo">
     <w:name w:val="Default Paragraph Font"/>
     <w:uiPriority w:val="1"/>
-    <w:semiHidden/>
     <w:unhideWhenUsed/>
   </w:style>
   <w:style w:type="table" w:default="1" w:styleId="Tabellanormale">
@@ -9885,7 +9958,6 @@
     <w:name w:val="Normal (Web)"/>
     <w:basedOn w:val="Normale"/>
     <w:uiPriority w:val="99"/>
-    <w:semiHidden/>
     <w:unhideWhenUsed/>
     <w:rsid w:val="008D3678"/>
     <w:pPr>
@@ -9896,6 +9968,29 @@
       <w:kern w:val="0"/>
       <w:sz w:val="24"/>
       <w:szCs w:val="24"/>
+    </w:rPr>
+  </w:style>
+  <w:style w:type="character" w:styleId="Collegamentoipertestuale">
+    <w:name w:val="Hyperlink"/>
+    <w:basedOn w:val="Carpredefinitoparagrafo"/>
+    <w:uiPriority w:val="99"/>
+    <w:unhideWhenUsed/>
+    <w:rsid w:val="008F5C0F"/>
+    <w:rPr>
+      <w:color w:val="0563C1" w:themeColor="hyperlink"/>
+      <w:u w:val="single"/>
+    </w:rPr>
+  </w:style>
+  <w:style w:type="character" w:styleId="Menzionenonrisolta">
+    <w:name w:val="Unresolved Mention"/>
+    <w:basedOn w:val="Carpredefinitoparagrafo"/>
+    <w:uiPriority w:val="99"/>
+    <w:semiHidden/>
+    <w:unhideWhenUsed/>
+    <w:rsid w:val="008F5C0F"/>
+    <w:rPr>
+      <w:color w:val="605E5C"/>
+      <w:shd w:val="clear" w:color="auto" w:fill="E1DFDD"/>
     </w:rPr>
   </w:style>
 </w:styles>

</xml_diff>